<commit_message>
Added meeting on 10.11.
</commit_message>
<xml_diff>
--- a/SCRUM_Notes/Meetings.docx
+++ b/SCRUM_Notes/Meetings.docx
@@ -735,6 +735,7 @@
                 <w:calendar w:val="gregorian"/>
               </w:date>
             </w:sdtPr>
+            <w:sdtEndPr/>
             <w:sdtContent>
               <w:p>
                 <w:pPr>
@@ -1388,8 +1389,679 @@
               </w:rPr>
               <w:t xml:space="preserve"> November. Team member responsible for Login PBI is Goran Vodomin, for View points and status is Matej Vuković, and for Create project documentation is Martina Šestak.</w:t>
             </w:r>
+          </w:p>
+        </w:tc>
+      </w:tr>
+      <w:tr>
+        <w:trPr>
+          <w:trHeight w:val="288"/>
+        </w:trPr>
+        <w:tc>
+          <w:tcPr>
+            <w:tcW w:w="9493" w:type="dxa"/>
+            <w:gridSpan w:val="2"/>
+            <w:tcBorders>
+              <w:bottom w:val="single" w:sz="12" w:space="0" w:color="BFBFBF" w:themeColor="background1" w:themeShade="BF"/>
+            </w:tcBorders>
+            <w:shd w:val="clear" w:color="auto" w:fill="auto"/>
+            <w:vAlign w:val="center"/>
+          </w:tcPr>
+          <w:p/>
+        </w:tc>
+      </w:tr>
+    </w:tbl>
+    <w:p/>
+    <w:p>
+      <w:pPr>
+        <w:pStyle w:val="Title"/>
+        <w:rPr>
+          <w:b/>
+        </w:rPr>
+        <w:sectPr>
+          <w:pgSz w:w="11906" w:h="16838"/>
+          <w:pgMar w:top="1417" w:right="1417" w:bottom="1417" w:left="1417" w:header="708" w:footer="708" w:gutter="0"/>
+          <w:cols w:space="708"/>
+          <w:docGrid w:linePitch="360"/>
+        </w:sectPr>
+      </w:pPr>
+    </w:p>
+    <w:p>
+      <w:pPr>
+        <w:pStyle w:val="Title"/>
+        <w:rPr>
+          <w:b/>
+        </w:rPr>
+      </w:pPr>
+      <w:r>
+        <w:rPr>
+          <w:b/>
+        </w:rPr>
+        <w:lastRenderedPageBreak/>
+        <w:t xml:space="preserve">Meeting </w:t>
+      </w:r>
+      <w:r>
+        <w:rPr>
+          <w:b/>
+        </w:rPr>
+        <w:t>3</w:t>
+      </w:r>
+    </w:p>
+    <w:tbl>
+      <w:tblPr>
+        <w:tblW w:w="3805" w:type="pct"/>
+        <w:tblLayout w:type="fixed"/>
+        <w:tblCellMar>
+          <w:top w:w="14" w:type="dxa"/>
+          <w:left w:w="0" w:type="dxa"/>
+          <w:bottom w:w="14" w:type="dxa"/>
+          <w:right w:w="0" w:type="dxa"/>
+        </w:tblCellMar>
+        <w:tblLook w:val="0000" w:firstRow="0" w:lastRow="0" w:firstColumn="0" w:lastColumn="0" w:noHBand="0" w:noVBand="0"/>
+      </w:tblPr>
+      <w:tblGrid>
+        <w:gridCol w:w="1985"/>
+        <w:gridCol w:w="2003"/>
+        <w:gridCol w:w="2916"/>
+      </w:tblGrid>
+      <w:tr>
+        <w:trPr>
+          <w:cantSplit/>
+        </w:trPr>
+        <w:tc>
+          <w:tcPr>
+            <w:tcW w:w="1985" w:type="dxa"/>
+            <w:shd w:val="clear" w:color="auto" w:fill="auto"/>
+            <w:tcMar>
+              <w:left w:w="0" w:type="dxa"/>
+            </w:tcMar>
+            <w:vAlign w:val="center"/>
+          </w:tcPr>
+          <w:sdt>
+            <w:sdtPr>
+              <w:rPr>
+                <w:rFonts w:ascii="Arial" w:hAnsi="Arial" w:cs="Arial"/>
+                <w:sz w:val="18"/>
+              </w:rPr>
+              <w:alias w:val="Date"/>
+              <w:tag w:val="Date"/>
+              <w:id w:val="1355766656"/>
+              <w:placeholder>
+                <w:docPart w:val="AE4C3E18DC4A40AD802FA584E53A16EA"/>
+              </w:placeholder>
+              <w:date w:fullDate="2014-11-10T00:00:00Z">
+                <w:dateFormat w:val="MMMM d, yyyy"/>
+                <w:lid w:val="en-US"/>
+                <w:storeMappedDataAs w:val="dateTime"/>
+                <w:calendar w:val="gregorian"/>
+              </w:date>
+            </w:sdtPr>
+            <w:sdtEndPr/>
+            <w:sdtContent>
+              <w:p>
+                <w:pPr>
+                  <w:rPr>
+                    <w:sz w:val="18"/>
+                  </w:rPr>
+                </w:pPr>
+                <w:r>
+                  <w:rPr>
+                    <w:rFonts w:ascii="Arial" w:hAnsi="Arial" w:cs="Arial"/>
+                    <w:sz w:val="18"/>
+                  </w:rPr>
+                  <w:t>November 10</w:t>
+                </w:r>
+                <w:r>
+                  <w:rPr>
+                    <w:rFonts w:ascii="Arial" w:hAnsi="Arial" w:cs="Arial"/>
+                    <w:sz w:val="18"/>
+                  </w:rPr>
+                  <w:t>, 2014</w:t>
+                </w:r>
+              </w:p>
+            </w:sdtContent>
+          </w:sdt>
+        </w:tc>
+        <w:tc>
+          <w:tcPr>
+            <w:tcW w:w="2003" w:type="dxa"/>
+            <w:shd w:val="clear" w:color="auto" w:fill="auto"/>
+            <w:tcMar>
+              <w:left w:w="0" w:type="dxa"/>
+            </w:tcMar>
+            <w:vAlign w:val="center"/>
+          </w:tcPr>
+          <w:p>
+            <w:pPr>
+              <w:pStyle w:val="Details"/>
+              <w:jc w:val="center"/>
+              <w:rPr>
+                <w:rFonts w:ascii="Arial" w:hAnsi="Arial" w:cs="Arial"/>
+                <w:sz w:val="18"/>
+              </w:rPr>
+            </w:pPr>
+            <w:r>
+              <w:rPr>
+                <w:rFonts w:ascii="Arial" w:hAnsi="Arial" w:cs="Arial"/>
+                <w:sz w:val="18"/>
+              </w:rPr>
+              <w:t>Time: 10</w:t>
+            </w:r>
+            <w:r>
+              <w:rPr>
+                <w:rFonts w:ascii="Arial" w:hAnsi="Arial" w:cs="Arial"/>
+                <w:sz w:val="18"/>
+              </w:rPr>
+              <w:t>:00-1</w:t>
+            </w:r>
+            <w:r>
+              <w:rPr>
+                <w:rFonts w:ascii="Arial" w:hAnsi="Arial" w:cs="Arial"/>
+                <w:sz w:val="18"/>
+              </w:rPr>
+              <w:t>0:2</w:t>
+            </w:r>
+            <w:r>
+              <w:rPr>
+                <w:rFonts w:ascii="Arial" w:hAnsi="Arial" w:cs="Arial"/>
+                <w:sz w:val="18"/>
+              </w:rPr>
+              <w:t>0</w:t>
+            </w:r>
+          </w:p>
+        </w:tc>
+        <w:tc>
+          <w:tcPr>
+            <w:tcW w:w="2916" w:type="dxa"/>
+            <w:shd w:val="clear" w:color="auto" w:fill="auto"/>
+            <w:tcMar>
+              <w:left w:w="0" w:type="dxa"/>
+            </w:tcMar>
+            <w:vAlign w:val="center"/>
+          </w:tcPr>
+          <w:p>
+            <w:pPr>
+              <w:pStyle w:val="Details"/>
+              <w:rPr>
+                <w:sz w:val="18"/>
+              </w:rPr>
+            </w:pPr>
+          </w:p>
+        </w:tc>
+      </w:tr>
+    </w:tbl>
+    <w:p>
+      <w:pPr>
+        <w:rPr>
+          <w:sz w:val="18"/>
+        </w:rPr>
+      </w:pPr>
+    </w:p>
+    <w:tbl>
+      <w:tblPr>
+        <w:tblW w:w="5238" w:type="pct"/>
+        <w:tblBorders>
+          <w:top w:val="single" w:sz="4" w:space="0" w:color="BFBFBF" w:themeColor="background1" w:themeShade="BF"/>
+          <w:left w:val="single" w:sz="4" w:space="0" w:color="BFBFBF" w:themeColor="background1" w:themeShade="BF"/>
+          <w:bottom w:val="single" w:sz="4" w:space="0" w:color="BFBFBF" w:themeColor="background1" w:themeShade="BF"/>
+          <w:right w:val="single" w:sz="4" w:space="0" w:color="BFBFBF" w:themeColor="background1" w:themeShade="BF"/>
+          <w:insideH w:val="single" w:sz="4" w:space="0" w:color="BFBFBF" w:themeColor="background1" w:themeShade="BF"/>
+          <w:insideV w:val="single" w:sz="4" w:space="0" w:color="BFBFBF" w:themeColor="background1" w:themeShade="BF"/>
+        </w:tblBorders>
+        <w:tblLayout w:type="fixed"/>
+        <w:tblCellMar>
+          <w:top w:w="14" w:type="dxa"/>
+          <w:left w:w="0" w:type="dxa"/>
+          <w:bottom w:w="14" w:type="dxa"/>
+          <w:right w:w="0" w:type="dxa"/>
+        </w:tblCellMar>
+        <w:tblLook w:val="0000" w:firstRow="0" w:lastRow="0" w:firstColumn="0" w:lastColumn="0" w:noHBand="0" w:noVBand="0"/>
+      </w:tblPr>
+      <w:tblGrid>
+        <w:gridCol w:w="2122"/>
+        <w:gridCol w:w="7371"/>
+      </w:tblGrid>
+      <w:tr>
+        <w:trPr>
+          <w:trHeight w:val="360"/>
+        </w:trPr>
+        <w:tc>
+          <w:tcPr>
+            <w:tcW w:w="2122" w:type="dxa"/>
+            <w:tcBorders>
+              <w:top w:val="single" w:sz="12" w:space="0" w:color="BFBFBF" w:themeColor="background1" w:themeShade="BF"/>
+            </w:tcBorders>
+            <w:shd w:val="clear" w:color="auto" w:fill="F2F2F2" w:themeFill="background1" w:themeFillShade="F2"/>
+            <w:vAlign w:val="center"/>
+          </w:tcPr>
+          <w:p>
+            <w:pPr>
+              <w:pStyle w:val="Heading3"/>
+              <w:rPr>
+                <w:rFonts w:ascii="Arial" w:hAnsi="Arial" w:cs="Arial"/>
+                <w:sz w:val="18"/>
+                <w:szCs w:val="20"/>
+              </w:rPr>
+            </w:pPr>
+            <w:r>
+              <w:rPr>
+                <w:rFonts w:ascii="Arial" w:hAnsi="Arial" w:cs="Arial"/>
+                <w:sz w:val="18"/>
+                <w:szCs w:val="20"/>
+              </w:rPr>
+              <w:t>Meeting called by</w:t>
+            </w:r>
+          </w:p>
+        </w:tc>
+        <w:tc>
+          <w:tcPr>
+            <w:tcW w:w="7371" w:type="dxa"/>
+            <w:tcBorders>
+              <w:top w:val="single" w:sz="12" w:space="0" w:color="BFBFBF" w:themeColor="background1" w:themeShade="BF"/>
+            </w:tcBorders>
+            <w:shd w:val="clear" w:color="auto" w:fill="auto"/>
+            <w:vAlign w:val="center"/>
+          </w:tcPr>
+          <w:p>
+            <w:pPr>
+              <w:rPr>
+                <w:rFonts w:ascii="Arial" w:hAnsi="Arial" w:cs="Arial"/>
+                <w:sz w:val="20"/>
+                <w:szCs w:val="20"/>
+              </w:rPr>
+            </w:pPr>
+            <w:r>
+              <w:rPr>
+                <w:rFonts w:ascii="Arial" w:hAnsi="Arial" w:cs="Arial"/>
+                <w:sz w:val="20"/>
+                <w:szCs w:val="20"/>
+              </w:rPr>
+              <w:t>Martina Šestak</w:t>
+            </w:r>
+          </w:p>
+        </w:tc>
+      </w:tr>
+      <w:tr>
+        <w:trPr>
+          <w:trHeight w:val="360"/>
+        </w:trPr>
+        <w:tc>
+          <w:tcPr>
+            <w:tcW w:w="2122" w:type="dxa"/>
+            <w:shd w:val="clear" w:color="auto" w:fill="F2F2F2" w:themeFill="background1" w:themeFillShade="F2"/>
+            <w:vAlign w:val="center"/>
+          </w:tcPr>
+          <w:p>
+            <w:pPr>
+              <w:pStyle w:val="Heading3"/>
+              <w:rPr>
+                <w:rFonts w:ascii="Arial" w:hAnsi="Arial" w:cs="Arial"/>
+                <w:sz w:val="18"/>
+                <w:szCs w:val="20"/>
+              </w:rPr>
+            </w:pPr>
+            <w:r>
+              <w:rPr>
+                <w:rFonts w:ascii="Arial" w:hAnsi="Arial" w:cs="Arial"/>
+                <w:sz w:val="18"/>
+                <w:szCs w:val="20"/>
+              </w:rPr>
+              <w:t>Type of meeting</w:t>
+            </w:r>
+          </w:p>
+        </w:tc>
+        <w:tc>
+          <w:tcPr>
+            <w:tcW w:w="7371" w:type="dxa"/>
+            <w:shd w:val="clear" w:color="auto" w:fill="auto"/>
+            <w:vAlign w:val="center"/>
+          </w:tcPr>
+          <w:p>
+            <w:pPr>
+              <w:ind w:left="0"/>
+              <w:rPr>
+                <w:rFonts w:ascii="Arial" w:hAnsi="Arial" w:cs="Arial"/>
+                <w:sz w:val="20"/>
+                <w:szCs w:val="20"/>
+              </w:rPr>
+            </w:pPr>
+            <w:r>
+              <w:rPr>
+                <w:rFonts w:ascii="Arial" w:hAnsi="Arial" w:cs="Arial"/>
+                <w:sz w:val="20"/>
+                <w:szCs w:val="20"/>
+              </w:rPr>
+              <w:t xml:space="preserve"> SCRUM daily meeting</w:t>
+            </w:r>
+          </w:p>
+        </w:tc>
+      </w:tr>
+      <w:tr>
+        <w:trPr>
+          <w:trHeight w:val="360"/>
+        </w:trPr>
+        <w:tc>
+          <w:tcPr>
+            <w:tcW w:w="2122" w:type="dxa"/>
+            <w:shd w:val="clear" w:color="auto" w:fill="F2F2F2" w:themeFill="background1" w:themeFillShade="F2"/>
+            <w:vAlign w:val="center"/>
+          </w:tcPr>
+          <w:p>
+            <w:pPr>
+              <w:pStyle w:val="Heading3"/>
+              <w:rPr>
+                <w:rFonts w:ascii="Arial" w:hAnsi="Arial" w:cs="Arial"/>
+                <w:sz w:val="20"/>
+                <w:szCs w:val="20"/>
+              </w:rPr>
+            </w:pPr>
+            <w:r>
+              <w:rPr>
+                <w:rFonts w:ascii="Arial" w:hAnsi="Arial" w:cs="Arial"/>
+                <w:sz w:val="18"/>
+                <w:szCs w:val="20"/>
+              </w:rPr>
+              <w:t>Attendees</w:t>
+            </w:r>
+          </w:p>
+        </w:tc>
+        <w:tc>
+          <w:tcPr>
+            <w:tcW w:w="7371" w:type="dxa"/>
+            <w:shd w:val="clear" w:color="auto" w:fill="auto"/>
+            <w:vAlign w:val="center"/>
+          </w:tcPr>
+          <w:p>
+            <w:pPr>
+              <w:rPr>
+                <w:rFonts w:ascii="Arial" w:hAnsi="Arial" w:cs="Arial"/>
+                <w:sz w:val="20"/>
+                <w:szCs w:val="20"/>
+              </w:rPr>
+            </w:pPr>
+            <w:r>
+              <w:rPr>
+                <w:rFonts w:ascii="Arial" w:hAnsi="Arial" w:cs="Arial"/>
+                <w:sz w:val="20"/>
+                <w:szCs w:val="20"/>
+              </w:rPr>
+              <w:t>Viktor Lazar, Martina Šestak, Goran Vodomin, Matej Vuković</w:t>
+            </w:r>
+          </w:p>
+        </w:tc>
+      </w:tr>
+    </w:tbl>
+    <w:p>
+      <w:pPr>
+        <w:ind w:left="0"/>
+        <w:rPr>
+          <w:rFonts w:ascii="Arial" w:hAnsi="Arial" w:cs="Arial"/>
+          <w:sz w:val="20"/>
+          <w:szCs w:val="20"/>
+        </w:rPr>
+      </w:pPr>
+    </w:p>
+    <w:p>
+      <w:pPr>
+        <w:rPr>
+          <w:rFonts w:ascii="Arial" w:hAnsi="Arial" w:cs="Arial"/>
+          <w:sz w:val="20"/>
+          <w:szCs w:val="20"/>
+        </w:rPr>
+      </w:pPr>
+    </w:p>
+    <w:tbl>
+      <w:tblPr>
+        <w:tblW w:w="5238" w:type="pct"/>
+        <w:tblBorders>
+          <w:top w:val="single" w:sz="4" w:space="0" w:color="BFBFBF" w:themeColor="background1" w:themeShade="BF"/>
+          <w:left w:val="single" w:sz="4" w:space="0" w:color="BFBFBF" w:themeColor="background1" w:themeShade="BF"/>
+          <w:bottom w:val="single" w:sz="4" w:space="0" w:color="BFBFBF" w:themeColor="background1" w:themeShade="BF"/>
+          <w:right w:val="single" w:sz="4" w:space="0" w:color="BFBFBF" w:themeColor="background1" w:themeShade="BF"/>
+          <w:insideH w:val="single" w:sz="4" w:space="0" w:color="BFBFBF" w:themeColor="background1" w:themeShade="BF"/>
+          <w:insideV w:val="single" w:sz="4" w:space="0" w:color="BFBFBF" w:themeColor="background1" w:themeShade="BF"/>
+        </w:tblBorders>
+        <w:tblLayout w:type="fixed"/>
+        <w:tblCellMar>
+          <w:top w:w="14" w:type="dxa"/>
+          <w:left w:w="0" w:type="dxa"/>
+          <w:bottom w:w="14" w:type="dxa"/>
+          <w:right w:w="0" w:type="dxa"/>
+        </w:tblCellMar>
+        <w:tblLook w:val="0000" w:firstRow="0" w:lastRow="0" w:firstColumn="0" w:lastColumn="0" w:noHBand="0" w:noVBand="0"/>
+      </w:tblPr>
+      <w:tblGrid>
+        <w:gridCol w:w="1696"/>
+        <w:gridCol w:w="7797"/>
+      </w:tblGrid>
+      <w:tr>
+        <w:trPr>
+          <w:trHeight w:val="288"/>
+        </w:trPr>
+        <w:tc>
+          <w:tcPr>
+            <w:tcW w:w="1696" w:type="dxa"/>
+            <w:tcBorders>
+              <w:top w:val="single" w:sz="12" w:space="0" w:color="BFBFBF" w:themeColor="background1" w:themeShade="BF"/>
+            </w:tcBorders>
+            <w:shd w:val="clear" w:color="auto" w:fill="F2F2F2" w:themeFill="background1" w:themeFillShade="F2"/>
+            <w:vAlign w:val="center"/>
+          </w:tcPr>
+          <w:p>
+            <w:pPr>
+              <w:pStyle w:val="Heading3"/>
+              <w:rPr>
+                <w:rFonts w:ascii="Arial" w:hAnsi="Arial" w:cs="Arial"/>
+                <w:sz w:val="18"/>
+                <w:szCs w:val="20"/>
+              </w:rPr>
+            </w:pPr>
+            <w:r>
+              <w:rPr>
+                <w:rFonts w:ascii="Arial" w:hAnsi="Arial" w:cs="Arial"/>
+                <w:sz w:val="18"/>
+                <w:szCs w:val="20"/>
+              </w:rPr>
+              <w:t>SUMMARY</w:t>
+            </w:r>
+          </w:p>
+        </w:tc>
+        <w:tc>
+          <w:tcPr>
+            <w:tcW w:w="7797" w:type="dxa"/>
+            <w:tcBorders>
+              <w:top w:val="single" w:sz="12" w:space="0" w:color="BFBFBF" w:themeColor="background1" w:themeShade="BF"/>
+            </w:tcBorders>
+            <w:shd w:val="clear" w:color="auto" w:fill="auto"/>
+            <w:vAlign w:val="center"/>
+          </w:tcPr>
+          <w:p>
+            <w:pPr>
+              <w:pStyle w:val="ListParagraph"/>
+              <w:numPr>
+                <w:ilvl w:val="0"/>
+                <w:numId w:val="1"/>
+              </w:numPr>
+              <w:rPr>
+                <w:rFonts w:ascii="Arial" w:hAnsi="Arial" w:cs="Arial"/>
+                <w:sz w:val="20"/>
+                <w:szCs w:val="20"/>
+              </w:rPr>
+            </w:pPr>
+            <w:r>
+              <w:rPr>
+                <w:rFonts w:ascii="Arial" w:hAnsi="Arial" w:cs="Arial"/>
+                <w:sz w:val="20"/>
+                <w:szCs w:val="20"/>
+              </w:rPr>
+              <w:t xml:space="preserve">Goran Vodomin finished his tasks (Create use case and activity diagrams and Create login </w:t>
+            </w:r>
+            <w:r>
+              <w:rPr>
+                <w:rFonts w:ascii="Arial" w:hAnsi="Arial" w:cs="Arial"/>
+                <w:sz w:val="20"/>
+                <w:szCs w:val="20"/>
+              </w:rPr>
+              <w:t>form), he plans to describe diagrams and needs help in form design.</w:t>
+            </w:r>
+          </w:p>
+          <w:p>
+            <w:pPr>
+              <w:pStyle w:val="ListParagraph"/>
+              <w:numPr>
+                <w:ilvl w:val="0"/>
+                <w:numId w:val="1"/>
+              </w:numPr>
+              <w:rPr>
+                <w:rFonts w:ascii="Arial" w:hAnsi="Arial" w:cs="Arial"/>
+                <w:sz w:val="20"/>
+                <w:szCs w:val="20"/>
+              </w:rPr>
+            </w:pPr>
+            <w:r>
+              <w:rPr>
+                <w:rFonts w:ascii="Arial" w:hAnsi="Arial" w:cs="Arial"/>
+                <w:sz w:val="20"/>
+                <w:szCs w:val="20"/>
+              </w:rPr>
+              <w:t>Viktor Lazar finished his tasks (Design login and main form), he created a mockup in PopApp, he didn’t have any problems and he is going to design and describe system architecture.</w:t>
+            </w:r>
+          </w:p>
+          <w:p>
+            <w:pPr>
+              <w:pStyle w:val="ListParagraph"/>
+              <w:numPr>
+                <w:ilvl w:val="0"/>
+                <w:numId w:val="1"/>
+              </w:numPr>
+              <w:rPr>
+                <w:rFonts w:ascii="Arial" w:hAnsi="Arial" w:cs="Arial"/>
+                <w:sz w:val="20"/>
+                <w:szCs w:val="20"/>
+              </w:rPr>
+            </w:pPr>
+            <w:r>
+              <w:rPr>
+                <w:rFonts w:ascii="Arial" w:hAnsi="Arial" w:cs="Arial"/>
+                <w:sz w:val="20"/>
+                <w:szCs w:val="20"/>
+              </w:rPr>
+              <w:t>Martina Šestak is still working on her task (Describe project specification), she doesn’t have any problems and is going to continue working on her task.</w:t>
+            </w:r>
+          </w:p>
+          <w:p>
+            <w:pPr>
+              <w:pStyle w:val="ListParagraph"/>
+              <w:numPr>
+                <w:ilvl w:val="0"/>
+                <w:numId w:val="1"/>
+              </w:numPr>
+              <w:rPr>
+                <w:rFonts w:ascii="Arial" w:hAnsi="Arial" w:cs="Arial"/>
+                <w:sz w:val="20"/>
+                <w:szCs w:val="20"/>
+              </w:rPr>
+            </w:pPr>
+            <w:r>
+              <w:rPr>
+                <w:rFonts w:ascii="Arial" w:hAnsi="Arial" w:cs="Arial"/>
+                <w:sz w:val="20"/>
+                <w:szCs w:val="20"/>
+              </w:rPr>
+              <w:t xml:space="preserve">Matej Vuković </w:t>
+            </w:r>
             <w:bookmarkStart w:id="5" w:name="_GoBack"/>
             <w:bookmarkEnd w:id="5"/>
+            <w:r>
+              <w:rPr>
+                <w:rFonts w:ascii="Arial" w:hAnsi="Arial" w:cs="Arial"/>
+                <w:sz w:val="20"/>
+                <w:szCs w:val="20"/>
+              </w:rPr>
+              <w:t>is going to start working on his task (Create main form).</w:t>
+            </w:r>
+          </w:p>
+        </w:tc>
+      </w:tr>
+      <w:tr>
+        <w:trPr>
+          <w:trHeight w:val="56"/>
+        </w:trPr>
+        <w:tc>
+          <w:tcPr>
+            <w:tcW w:w="9493" w:type="dxa"/>
+            <w:gridSpan w:val="2"/>
+            <w:shd w:val="clear" w:color="auto" w:fill="auto"/>
+            <w:vAlign w:val="center"/>
+          </w:tcPr>
+          <w:p>
+            <w:pPr>
+              <w:rPr>
+                <w:rFonts w:ascii="Arial" w:hAnsi="Arial" w:cs="Arial"/>
+                <w:sz w:val="18"/>
+                <w:szCs w:val="20"/>
+              </w:rPr>
+            </w:pPr>
+          </w:p>
+        </w:tc>
+      </w:tr>
+      <w:tr>
+        <w:trPr>
+          <w:trHeight w:val="517"/>
+        </w:trPr>
+        <w:tc>
+          <w:tcPr>
+            <w:tcW w:w="1696" w:type="dxa"/>
+            <w:tcBorders>
+              <w:top w:val="single" w:sz="12" w:space="0" w:color="BFBFBF" w:themeColor="background1" w:themeShade="BF"/>
+            </w:tcBorders>
+            <w:shd w:val="clear" w:color="auto" w:fill="F2F2F2" w:themeFill="background1" w:themeFillShade="F2"/>
+            <w:vAlign w:val="center"/>
+          </w:tcPr>
+          <w:p>
+            <w:pPr>
+              <w:pStyle w:val="Heading3"/>
+              <w:rPr>
+                <w:rFonts w:ascii="Arial" w:hAnsi="Arial" w:cs="Arial"/>
+                <w:sz w:val="18"/>
+                <w:szCs w:val="20"/>
+              </w:rPr>
+            </w:pPr>
+            <w:r>
+              <w:rPr>
+                <w:rFonts w:ascii="Arial" w:hAnsi="Arial" w:cs="Arial"/>
+                <w:sz w:val="18"/>
+                <w:szCs w:val="20"/>
+              </w:rPr>
+              <w:t>DICUSSIONS</w:t>
+            </w:r>
+          </w:p>
+        </w:tc>
+        <w:tc>
+          <w:tcPr>
+            <w:tcW w:w="7797" w:type="dxa"/>
+            <w:tcBorders>
+              <w:top w:val="single" w:sz="12" w:space="0" w:color="BFBFBF" w:themeColor="background1" w:themeShade="BF"/>
+            </w:tcBorders>
+            <w:shd w:val="clear" w:color="auto" w:fill="auto"/>
+            <w:vAlign w:val="center"/>
+          </w:tcPr>
+          <w:p>
+            <w:pPr>
+              <w:ind w:left="0"/>
+              <w:rPr>
+                <w:rFonts w:ascii="Arial" w:hAnsi="Arial" w:cs="Arial"/>
+                <w:sz w:val="20"/>
+                <w:szCs w:val="20"/>
+              </w:rPr>
+            </w:pPr>
+            <w:r>
+              <w:rPr>
+                <w:rFonts w:ascii="Arial" w:hAnsi="Arial" w:cs="Arial"/>
+                <w:sz w:val="20"/>
+                <w:szCs w:val="20"/>
+              </w:rPr>
+              <w:t xml:space="preserve"> </w:t>
+            </w:r>
           </w:p>
         </w:tc>
       </w:tr>
@@ -1420,6 +2092,103 @@
     </w:sectPr>
   </w:body>
 </w:document>
+</file>
+
+<file path=word/numbering.xml><?xml version="1.0" encoding="utf-8"?>
+<w:numbering xmlns:wpc="http://schemas.microsoft.com/office/word/2010/wordprocessingCanvas" xmlns:mc="http://schemas.openxmlformats.org/markup-compatibility/2006" xmlns:o="urn:schemas-microsoft-com:office:office" xmlns:r="http://schemas.openxmlformats.org/officeDocument/2006/relationships" xmlns:m="http://schemas.openxmlformats.org/officeDocument/2006/math" xmlns:v="urn:schemas-microsoft-com:vml" xmlns:wp14="http://schemas.microsoft.com/office/word/2010/wordprocessingDrawing" xmlns:wp="http://schemas.openxmlformats.org/drawingml/2006/wordprocessingDrawing" xmlns:w10="urn:schemas-microsoft-com:office:word" xmlns:w="http://schemas.openxmlformats.org/wordprocessingml/2006/main" xmlns:w14="http://schemas.microsoft.com/office/word/2010/wordml" xmlns:w15="http://schemas.microsoft.com/office/word/2012/wordml" xmlns:wpg="http://schemas.microsoft.com/office/word/2010/wordprocessingGroup" xmlns:wpi="http://schemas.microsoft.com/office/word/2010/wordprocessingInk" xmlns:wne="http://schemas.microsoft.com/office/word/2006/wordml" xmlns:wps="http://schemas.microsoft.com/office/word/2010/wordprocessingShape" mc:Ignorable="w14 w15 wp14">
+  <w:abstractNum w:abstractNumId="0">
+    <w:nsid w:val="25C10906"/>
+    <w:multiLevelType w:val="hybridMultilevel"/>
+    <w:tmpl w:val="22A2F618"/>
+    <w:lvl w:ilvl="0" w:tplc="8A7082C4">
+      <w:start w:val="1"/>
+      <w:numFmt w:val="lowerLetter"/>
+      <w:lvlText w:val="%1)"/>
+      <w:lvlJc w:val="left"/>
+      <w:pPr>
+        <w:ind w:left="446" w:hanging="360"/>
+      </w:pPr>
+      <w:rPr>
+        <w:rFonts w:hint="default"/>
+      </w:rPr>
+    </w:lvl>
+    <w:lvl w:ilvl="1" w:tplc="041A0019" w:tentative="1">
+      <w:start w:val="1"/>
+      <w:numFmt w:val="lowerLetter"/>
+      <w:lvlText w:val="%2."/>
+      <w:lvlJc w:val="left"/>
+      <w:pPr>
+        <w:ind w:left="1166" w:hanging="360"/>
+      </w:pPr>
+    </w:lvl>
+    <w:lvl w:ilvl="2" w:tplc="041A001B" w:tentative="1">
+      <w:start w:val="1"/>
+      <w:numFmt w:val="lowerRoman"/>
+      <w:lvlText w:val="%3."/>
+      <w:lvlJc w:val="right"/>
+      <w:pPr>
+        <w:ind w:left="1886" w:hanging="180"/>
+      </w:pPr>
+    </w:lvl>
+    <w:lvl w:ilvl="3" w:tplc="041A000F" w:tentative="1">
+      <w:start w:val="1"/>
+      <w:numFmt w:val="decimal"/>
+      <w:lvlText w:val="%4."/>
+      <w:lvlJc w:val="left"/>
+      <w:pPr>
+        <w:ind w:left="2606" w:hanging="360"/>
+      </w:pPr>
+    </w:lvl>
+    <w:lvl w:ilvl="4" w:tplc="041A0019" w:tentative="1">
+      <w:start w:val="1"/>
+      <w:numFmt w:val="lowerLetter"/>
+      <w:lvlText w:val="%5."/>
+      <w:lvlJc w:val="left"/>
+      <w:pPr>
+        <w:ind w:left="3326" w:hanging="360"/>
+      </w:pPr>
+    </w:lvl>
+    <w:lvl w:ilvl="5" w:tplc="041A001B" w:tentative="1">
+      <w:start w:val="1"/>
+      <w:numFmt w:val="lowerRoman"/>
+      <w:lvlText w:val="%6."/>
+      <w:lvlJc w:val="right"/>
+      <w:pPr>
+        <w:ind w:left="4046" w:hanging="180"/>
+      </w:pPr>
+    </w:lvl>
+    <w:lvl w:ilvl="6" w:tplc="041A000F" w:tentative="1">
+      <w:start w:val="1"/>
+      <w:numFmt w:val="decimal"/>
+      <w:lvlText w:val="%7."/>
+      <w:lvlJc w:val="left"/>
+      <w:pPr>
+        <w:ind w:left="4766" w:hanging="360"/>
+      </w:pPr>
+    </w:lvl>
+    <w:lvl w:ilvl="7" w:tplc="041A0019" w:tentative="1">
+      <w:start w:val="1"/>
+      <w:numFmt w:val="lowerLetter"/>
+      <w:lvlText w:val="%8."/>
+      <w:lvlJc w:val="left"/>
+      <w:pPr>
+        <w:ind w:left="5486" w:hanging="360"/>
+      </w:pPr>
+    </w:lvl>
+    <w:lvl w:ilvl="8" w:tplc="041A001B" w:tentative="1">
+      <w:start w:val="1"/>
+      <w:numFmt w:val="lowerRoman"/>
+      <w:lvlText w:val="%9."/>
+      <w:lvlJc w:val="right"/>
+      <w:pPr>
+        <w:ind w:left="6206" w:hanging="180"/>
+      </w:pPr>
+    </w:lvl>
+  </w:abstractNum>
+  <w:num w:numId="1">
+    <w:abstractNumId w:val="0"/>
+  </w:num>
+</w:numbering>
 </file>
 
 <file path=word/styles.xml><?xml version="1.0" encoding="utf-8"?>
@@ -2037,6 +2806,17 @@
       <w:caps/>
     </w:rPr>
   </w:style>
+  <w:style w:type="paragraph" w:styleId="ListParagraph">
+    <w:name w:val="List Paragraph"/>
+    <w:basedOn w:val="Normal"/>
+    <w:uiPriority w:val="34"/>
+    <w:qFormat/>
+    <w:rsid w:val="001F70D9"/>
+    <w:pPr>
+      <w:ind w:left="720"/>
+      <w:contextualSpacing/>
+    </w:pPr>
+  </w:style>
 </w:styles>
 </file>
 
@@ -2095,25 +2875,51 @@
         </w:p>
       </w:docPartBody>
     </w:docPart>
+    <w:docPart>
+      <w:docPartPr>
+        <w:name w:val="AE4C3E18DC4A40AD802FA584E53A16EA"/>
+        <w:category>
+          <w:name w:val="General"/>
+          <w:gallery w:val="placeholder"/>
+        </w:category>
+        <w:types>
+          <w:type w:val="bbPlcHdr"/>
+        </w:types>
+        <w:behaviors>
+          <w:behavior w:val="content"/>
+        </w:behaviors>
+        <w:guid w:val="{38D18BDA-3C00-4719-9B45-8CFC58E307BE}"/>
+      </w:docPartPr>
+      <w:docPartBody>
+        <w:p>
+          <w:pPr>
+            <w:pStyle w:val="AE4C3E18DC4A40AD802FA584E53A16EA"/>
+          </w:pPr>
+          <w:r>
+            <w:t>[Click to Select Date]</w:t>
+          </w:r>
+        </w:p>
+      </w:docPartBody>
+    </w:docPart>
   </w:docParts>
 </w:glossaryDocument>
 </file>
 
 <file path=word/glossary/fontTable.xml><?xml version="1.0" encoding="utf-8"?>
 <w:fonts xmlns:mc="http://schemas.openxmlformats.org/markup-compatibility/2006" xmlns:r="http://schemas.openxmlformats.org/officeDocument/2006/relationships" xmlns:w="http://schemas.openxmlformats.org/wordprocessingml/2006/main" xmlns:w14="http://schemas.microsoft.com/office/word/2010/wordml" xmlns:w15="http://schemas.microsoft.com/office/word/2012/wordml" mc:Ignorable="w14 w15">
+  <w:font w:name="Times New Roman">
+    <w:panose1 w:val="02020603050405020304"/>
+    <w:charset w:val="EE"/>
+    <w:family w:val="roman"/>
+    <w:pitch w:val="variable"/>
+    <w:sig w:usb0="E0002EFF" w:usb1="C0007843" w:usb2="00000009" w:usb3="00000000" w:csb0="000001FF" w:csb1="00000000"/>
+  </w:font>
   <w:font w:name="Calibri">
     <w:panose1 w:val="020F0502020204030204"/>
     <w:charset w:val="EE"/>
     <w:family w:val="swiss"/>
     <w:pitch w:val="variable"/>
     <w:sig w:usb0="E00002FF" w:usb1="4000ACFF" w:usb2="00000001" w:usb3="00000000" w:csb0="0000019F" w:csb1="00000000"/>
-  </w:font>
-  <w:font w:name="Times New Roman">
-    <w:panose1 w:val="02020603050405020304"/>
-    <w:charset w:val="EE"/>
-    <w:family w:val="roman"/>
-    <w:pitch w:val="variable"/>
-    <w:sig w:usb0="E0002EFF" w:usb1="C0007843" w:usb2="00000009" w:usb3="00000000" w:csb0="000001FF" w:csb1="00000000"/>
   </w:font>
   <w:font w:name="Calibri Light">
     <w:panose1 w:val="020F0302020204030204"/>
@@ -2152,6 +2958,10 @@
     <w:rsid w:val="002B1C73"/>
     <w:rsid w:val="00405377"/>
     <w:rsid w:val="00635619"/>
+    <w:rsid w:val="006E2299"/>
+    <w:rsid w:val="007F7535"/>
+    <w:rsid w:val="00AA608E"/>
+    <w:rsid w:val="00C96FD7"/>
   </w:rsids>
   <m:mathPr>
     <m:mathFont m:val="Cambria Math"/>
@@ -2607,6 +3417,10 @@
     <w:name w:val="9E236AA503D74C4E9E0878309FBD5254"/>
     <w:rsid w:val="002B1C73"/>
   </w:style>
+  <w:style w:type="paragraph" w:customStyle="1" w:styleId="AE4C3E18DC4A40AD802FA584E53A16EA">
+    <w:name w:val="AE4C3E18DC4A40AD802FA584E53A16EA"/>
+    <w:rsid w:val="00AA608E"/>
+  </w:style>
 </w:styles>
 </file>
 

</xml_diff>

<commit_message>
Added last Scrum meeting 5
</commit_message>
<xml_diff>
--- a/SCRUM_Notes/Meetings.docx
+++ b/SCRUM_Notes/Meetings.docx
@@ -332,54 +332,8 @@
                 <w:sz w:val="20"/>
                 <w:szCs w:val="20"/>
               </w:rPr>
-              <w:t xml:space="preserve">Viktor Lazar, Martina Šestak, Goran </w:t>
-            </w:r>
-            <w:proofErr w:type="spellStart"/>
-            <w:r>
-              <w:rPr>
-                <w:rFonts w:ascii="Arial" w:hAnsi="Arial" w:cs="Arial"/>
-                <w:sz w:val="20"/>
-                <w:szCs w:val="20"/>
-              </w:rPr>
-              <w:t>Vodomin</w:t>
-            </w:r>
-            <w:proofErr w:type="spellEnd"/>
-            <w:r>
-              <w:rPr>
-                <w:rFonts w:ascii="Arial" w:hAnsi="Arial" w:cs="Arial"/>
-                <w:sz w:val="20"/>
-                <w:szCs w:val="20"/>
-              </w:rPr>
-              <w:t xml:space="preserve">, </w:t>
-            </w:r>
-            <w:proofErr w:type="spellStart"/>
-            <w:r>
-              <w:rPr>
-                <w:rFonts w:ascii="Arial" w:hAnsi="Arial" w:cs="Arial"/>
-                <w:sz w:val="20"/>
-                <w:szCs w:val="20"/>
-              </w:rPr>
-              <w:t>Matej</w:t>
-            </w:r>
-            <w:proofErr w:type="spellEnd"/>
-            <w:r>
-              <w:rPr>
-                <w:rFonts w:ascii="Arial" w:hAnsi="Arial" w:cs="Arial"/>
-                <w:sz w:val="20"/>
-                <w:szCs w:val="20"/>
-              </w:rPr>
-              <w:t xml:space="preserve"> </w:t>
-            </w:r>
-            <w:proofErr w:type="spellStart"/>
-            <w:r>
-              <w:rPr>
-                <w:rFonts w:ascii="Arial" w:hAnsi="Arial" w:cs="Arial"/>
-                <w:sz w:val="20"/>
-                <w:szCs w:val="20"/>
-              </w:rPr>
-              <w:t>Vuković</w:t>
-            </w:r>
-            <w:proofErr w:type="spellEnd"/>
+              <w:t>Viktor Lazar, Martina Šestak, Goran Vodomin, Matej Vuković</w:t>
+            </w:r>
           </w:p>
         </w:tc>
       </w:tr>
@@ -586,43 +540,7 @@
                 <w:sz w:val="20"/>
                 <w:szCs w:val="20"/>
               </w:rPr>
-              <w:t xml:space="preserve">We needed to discuss our entire application and the way it’s going to communicate with the Web server. Product owner </w:t>
-            </w:r>
-            <w:proofErr w:type="spellStart"/>
-            <w:r>
-              <w:rPr>
-                <w:rFonts w:ascii="Arial" w:hAnsi="Arial" w:cs="Arial"/>
-                <w:sz w:val="20"/>
-                <w:szCs w:val="20"/>
-              </w:rPr>
-              <w:t>Matej</w:t>
-            </w:r>
-            <w:proofErr w:type="spellEnd"/>
-            <w:r>
-              <w:rPr>
-                <w:rFonts w:ascii="Arial" w:hAnsi="Arial" w:cs="Arial"/>
-                <w:sz w:val="20"/>
-                <w:szCs w:val="20"/>
-              </w:rPr>
-              <w:t xml:space="preserve"> </w:t>
-            </w:r>
-            <w:proofErr w:type="spellStart"/>
-            <w:r>
-              <w:rPr>
-                <w:rFonts w:ascii="Arial" w:hAnsi="Arial" w:cs="Arial"/>
-                <w:sz w:val="20"/>
-                <w:szCs w:val="20"/>
-              </w:rPr>
-              <w:t>Vuković</w:t>
-            </w:r>
-            <w:proofErr w:type="spellEnd"/>
-            <w:r>
-              <w:rPr>
-                <w:rFonts w:ascii="Arial" w:hAnsi="Arial" w:cs="Arial"/>
-                <w:sz w:val="20"/>
-                <w:szCs w:val="20"/>
-              </w:rPr>
-              <w:t xml:space="preserve"> had a meeting with our mentor in Graz, so he explained to the rest of the team what are the expectations and functionalities we have to implement. After that, he used Team Foundation Server (our chosen SCRUM planning tool) to put together a few product backlog items which we have to implement in our application.</w:t>
+              <w:t>We needed to discuss our entire application and the way it’s going to communicate with the Web server. Product owner Matej Vuković had a meeting with our mentor in Graz, so he explained to the rest of the team what are the expectations and functionalities we have to implement. After that, he used Team Foundation Server (our chosen SCRUM planning tool) to put together a few product backlog items which we have to implement in our application.</w:t>
             </w:r>
           </w:p>
         </w:tc>
@@ -1051,18 +969,8 @@
                 <w:sz w:val="20"/>
                 <w:szCs w:val="20"/>
               </w:rPr>
-              <w:t xml:space="preserve">Sprint </w:t>
-            </w:r>
-            <w:proofErr w:type="spellStart"/>
-            <w:r>
-              <w:rPr>
-                <w:rFonts w:ascii="Arial" w:hAnsi="Arial" w:cs="Arial"/>
-                <w:sz w:val="20"/>
-                <w:szCs w:val="20"/>
-              </w:rPr>
-              <w:t>planing</w:t>
-            </w:r>
-            <w:proofErr w:type="spellEnd"/>
+              <w:t>Sprint planing</w:t>
+            </w:r>
             <w:r>
               <w:rPr>
                 <w:rFonts w:ascii="Arial" w:hAnsi="Arial" w:cs="Arial"/>
@@ -1123,54 +1031,8 @@
                 <w:sz w:val="20"/>
                 <w:szCs w:val="20"/>
               </w:rPr>
-              <w:t xml:space="preserve">Viktor Lazar, Martina Šestak, Goran </w:t>
-            </w:r>
-            <w:proofErr w:type="spellStart"/>
-            <w:r>
-              <w:rPr>
-                <w:rFonts w:ascii="Arial" w:hAnsi="Arial" w:cs="Arial"/>
-                <w:sz w:val="20"/>
-                <w:szCs w:val="20"/>
-              </w:rPr>
-              <w:t>Vodomin</w:t>
-            </w:r>
-            <w:proofErr w:type="spellEnd"/>
-            <w:r>
-              <w:rPr>
-                <w:rFonts w:ascii="Arial" w:hAnsi="Arial" w:cs="Arial"/>
-                <w:sz w:val="20"/>
-                <w:szCs w:val="20"/>
-              </w:rPr>
-              <w:t xml:space="preserve">, </w:t>
-            </w:r>
-            <w:proofErr w:type="spellStart"/>
-            <w:r>
-              <w:rPr>
-                <w:rFonts w:ascii="Arial" w:hAnsi="Arial" w:cs="Arial"/>
-                <w:sz w:val="20"/>
-                <w:szCs w:val="20"/>
-              </w:rPr>
-              <w:t>Matej</w:t>
-            </w:r>
-            <w:proofErr w:type="spellEnd"/>
-            <w:r>
-              <w:rPr>
-                <w:rFonts w:ascii="Arial" w:hAnsi="Arial" w:cs="Arial"/>
-                <w:sz w:val="20"/>
-                <w:szCs w:val="20"/>
-              </w:rPr>
-              <w:t xml:space="preserve"> </w:t>
-            </w:r>
-            <w:proofErr w:type="spellStart"/>
-            <w:r>
-              <w:rPr>
-                <w:rFonts w:ascii="Arial" w:hAnsi="Arial" w:cs="Arial"/>
-                <w:sz w:val="20"/>
-                <w:szCs w:val="20"/>
-              </w:rPr>
-              <w:t>Vuković</w:t>
-            </w:r>
-            <w:proofErr w:type="spellEnd"/>
+              <w:t>Viktor Lazar, Martina Šestak, Goran Vodomin, Matej Vuković</w:t>
+            </w:r>
           </w:p>
         </w:tc>
       </w:tr>
@@ -1525,79 +1387,7 @@
                 <w:sz w:val="20"/>
                 <w:szCs w:val="20"/>
               </w:rPr>
-              <w:t xml:space="preserve"> November. Team member responsible for Login PBI is Goran </w:t>
-            </w:r>
-            <w:proofErr w:type="spellStart"/>
-            <w:r>
-              <w:rPr>
-                <w:rFonts w:ascii="Arial" w:hAnsi="Arial" w:cs="Arial"/>
-                <w:sz w:val="20"/>
-                <w:szCs w:val="20"/>
-              </w:rPr>
-              <w:t>Vodomin</w:t>
-            </w:r>
-            <w:proofErr w:type="spellEnd"/>
-            <w:r>
-              <w:rPr>
-                <w:rFonts w:ascii="Arial" w:hAnsi="Arial" w:cs="Arial"/>
-                <w:sz w:val="20"/>
-                <w:szCs w:val="20"/>
-              </w:rPr>
-              <w:t xml:space="preserve">, for </w:t>
-            </w:r>
-            <w:proofErr w:type="spellStart"/>
-            <w:r>
-              <w:rPr>
-                <w:rFonts w:ascii="Arial" w:hAnsi="Arial" w:cs="Arial"/>
-                <w:sz w:val="20"/>
-                <w:szCs w:val="20"/>
-              </w:rPr>
-              <w:t>View points</w:t>
-            </w:r>
-            <w:proofErr w:type="spellEnd"/>
-            <w:r>
-              <w:rPr>
-                <w:rFonts w:ascii="Arial" w:hAnsi="Arial" w:cs="Arial"/>
-                <w:sz w:val="20"/>
-                <w:szCs w:val="20"/>
-              </w:rPr>
-              <w:t xml:space="preserve"> and status is </w:t>
-            </w:r>
-            <w:proofErr w:type="spellStart"/>
-            <w:r>
-              <w:rPr>
-                <w:rFonts w:ascii="Arial" w:hAnsi="Arial" w:cs="Arial"/>
-                <w:sz w:val="20"/>
-                <w:szCs w:val="20"/>
-              </w:rPr>
-              <w:t>Matej</w:t>
-            </w:r>
-            <w:proofErr w:type="spellEnd"/>
-            <w:r>
-              <w:rPr>
-                <w:rFonts w:ascii="Arial" w:hAnsi="Arial" w:cs="Arial"/>
-                <w:sz w:val="20"/>
-                <w:szCs w:val="20"/>
-              </w:rPr>
-              <w:t xml:space="preserve"> </w:t>
-            </w:r>
-            <w:proofErr w:type="spellStart"/>
-            <w:r>
-              <w:rPr>
-                <w:rFonts w:ascii="Arial" w:hAnsi="Arial" w:cs="Arial"/>
-                <w:sz w:val="20"/>
-                <w:szCs w:val="20"/>
-              </w:rPr>
-              <w:t>Vuković</w:t>
-            </w:r>
-            <w:proofErr w:type="spellEnd"/>
-            <w:r>
-              <w:rPr>
-                <w:rFonts w:ascii="Arial" w:hAnsi="Arial" w:cs="Arial"/>
-                <w:sz w:val="20"/>
-                <w:szCs w:val="20"/>
-              </w:rPr>
-              <w:t>, and for Create project documentation is Martina Šestak.</w:t>
+              <w:t xml:space="preserve"> November. Team member responsible for Login PBI is Goran Vodomin, for View points and status is Matej Vuković, and for Create project documentation is Martina Šestak.</w:t>
             </w:r>
           </w:p>
         </w:tc>
@@ -1994,55 +1784,193 @@
                 <w:sz w:val="20"/>
                 <w:szCs w:val="20"/>
               </w:rPr>
-              <w:t xml:space="preserve">Viktor Lazar, Martina Šestak, Goran </w:t>
-            </w:r>
-            <w:proofErr w:type="spellStart"/>
-            <w:r>
-              <w:rPr>
-                <w:rFonts w:ascii="Arial" w:hAnsi="Arial" w:cs="Arial"/>
-                <w:sz w:val="20"/>
-                <w:szCs w:val="20"/>
-              </w:rPr>
-              <w:t>Vodomin</w:t>
-            </w:r>
-            <w:proofErr w:type="spellEnd"/>
-            <w:r>
-              <w:rPr>
-                <w:rFonts w:ascii="Arial" w:hAnsi="Arial" w:cs="Arial"/>
-                <w:sz w:val="20"/>
-                <w:szCs w:val="20"/>
-              </w:rPr>
-              <w:t xml:space="preserve">, </w:t>
-            </w:r>
-            <w:proofErr w:type="spellStart"/>
-            <w:r>
-              <w:rPr>
-                <w:rFonts w:ascii="Arial" w:hAnsi="Arial" w:cs="Arial"/>
-                <w:sz w:val="20"/>
-                <w:szCs w:val="20"/>
-              </w:rPr>
-              <w:t>Matej</w:t>
-            </w:r>
-            <w:proofErr w:type="spellEnd"/>
-            <w:r>
-              <w:rPr>
-                <w:rFonts w:ascii="Arial" w:hAnsi="Arial" w:cs="Arial"/>
-                <w:sz w:val="20"/>
-                <w:szCs w:val="20"/>
-              </w:rPr>
-              <w:t xml:space="preserve"> </w:t>
-            </w:r>
-            <w:proofErr w:type="spellStart"/>
-            <w:r>
-              <w:rPr>
-                <w:rFonts w:ascii="Arial" w:hAnsi="Arial" w:cs="Arial"/>
-                <w:sz w:val="20"/>
-                <w:szCs w:val="20"/>
-              </w:rPr>
-              <w:t>Vuković</w:t>
-            </w:r>
-            <w:proofErr w:type="spellEnd"/>
-          </w:p>
+              <w:t>Viktor Lazar, Martina Šestak, Goran Vodomin, Matej Vuković</w:t>
+            </w:r>
+          </w:p>
+        </w:tc>
+      </w:tr>
+      <w:tr>
+        <w:trPr>
+          <w:trHeight w:val="360"/>
+        </w:trPr>
+        <w:tc>
+          <w:tcPr>
+            <w:tcW w:w="2122" w:type="dxa"/>
+            <w:tcBorders>
+              <w:top w:val="single" w:sz="4" w:space="0" w:color="BFBFBF" w:themeColor="background1" w:themeShade="BF"/>
+              <w:left w:val="single" w:sz="4" w:space="0" w:color="BFBFBF" w:themeColor="background1" w:themeShade="BF"/>
+              <w:bottom w:val="single" w:sz="4" w:space="0" w:color="BFBFBF" w:themeColor="background1" w:themeShade="BF"/>
+              <w:right w:val="single" w:sz="4" w:space="0" w:color="BFBFBF" w:themeColor="background1" w:themeShade="BF"/>
+            </w:tcBorders>
+            <w:shd w:val="clear" w:color="auto" w:fill="F2F2F2" w:themeFill="background1" w:themeFillShade="F2"/>
+            <w:vAlign w:val="center"/>
+          </w:tcPr>
+          <w:p>
+            <w:pPr>
+              <w:pStyle w:val="Heading3"/>
+              <w:rPr>
+                <w:rFonts w:ascii="Arial" w:hAnsi="Arial" w:cs="Arial"/>
+                <w:sz w:val="18"/>
+                <w:szCs w:val="20"/>
+              </w:rPr>
+            </w:pPr>
+            <w:r>
+              <w:rPr>
+                <w:rFonts w:ascii="Arial" w:hAnsi="Arial" w:cs="Arial"/>
+                <w:sz w:val="18"/>
+                <w:szCs w:val="20"/>
+              </w:rPr>
+              <w:t>SUMMARY</w:t>
+            </w:r>
+          </w:p>
+        </w:tc>
+        <w:tc>
+          <w:tcPr>
+            <w:tcW w:w="7371" w:type="dxa"/>
+            <w:tcBorders>
+              <w:top w:val="single" w:sz="4" w:space="0" w:color="BFBFBF" w:themeColor="background1" w:themeShade="BF"/>
+              <w:left w:val="single" w:sz="4" w:space="0" w:color="BFBFBF" w:themeColor="background1" w:themeShade="BF"/>
+              <w:bottom w:val="single" w:sz="4" w:space="0" w:color="BFBFBF" w:themeColor="background1" w:themeShade="BF"/>
+              <w:right w:val="single" w:sz="4" w:space="0" w:color="BFBFBF" w:themeColor="background1" w:themeShade="BF"/>
+            </w:tcBorders>
+            <w:shd w:val="clear" w:color="auto" w:fill="auto"/>
+            <w:vAlign w:val="center"/>
+          </w:tcPr>
+          <w:p>
+            <w:pPr>
+              <w:pStyle w:val="ListParagraph"/>
+              <w:numPr>
+                <w:ilvl w:val="0"/>
+                <w:numId w:val="1"/>
+              </w:numPr>
+              <w:rPr>
+                <w:rFonts w:ascii="Arial" w:hAnsi="Arial" w:cs="Arial"/>
+                <w:sz w:val="20"/>
+                <w:szCs w:val="20"/>
+              </w:rPr>
+            </w:pPr>
+            <w:r>
+              <w:rPr>
+                <w:rFonts w:ascii="Arial" w:hAnsi="Arial" w:cs="Arial"/>
+                <w:sz w:val="20"/>
+                <w:szCs w:val="20"/>
+              </w:rPr>
+              <w:t xml:space="preserve">Goran Vodomin finished his tasks (Create use case and activity diagrams and Create login </w:t>
+            </w:r>
+            <w:r>
+              <w:rPr>
+                <w:rFonts w:ascii="Arial" w:hAnsi="Arial" w:cs="Arial"/>
+                <w:sz w:val="20"/>
+                <w:szCs w:val="20"/>
+              </w:rPr>
+              <w:t>form), he plans to describe diagrams and needs help in form design.</w:t>
+            </w:r>
+          </w:p>
+          <w:p>
+            <w:pPr>
+              <w:pStyle w:val="ListParagraph"/>
+              <w:numPr>
+                <w:ilvl w:val="0"/>
+                <w:numId w:val="1"/>
+              </w:numPr>
+              <w:rPr>
+                <w:rFonts w:ascii="Arial" w:hAnsi="Arial" w:cs="Arial"/>
+                <w:sz w:val="20"/>
+                <w:szCs w:val="20"/>
+              </w:rPr>
+            </w:pPr>
+            <w:r>
+              <w:rPr>
+                <w:rFonts w:ascii="Arial" w:hAnsi="Arial" w:cs="Arial"/>
+                <w:sz w:val="20"/>
+                <w:szCs w:val="20"/>
+              </w:rPr>
+              <w:t>Viktor Lazar finished his tasks (Design login and main form), he created a mockup in PopApp, he didn’t have any problems and he is going to design and describe system architecture.</w:t>
+            </w:r>
+          </w:p>
+          <w:p>
+            <w:pPr>
+              <w:pStyle w:val="ListParagraph"/>
+              <w:numPr>
+                <w:ilvl w:val="0"/>
+                <w:numId w:val="1"/>
+              </w:numPr>
+              <w:rPr>
+                <w:rFonts w:ascii="Arial" w:hAnsi="Arial" w:cs="Arial"/>
+                <w:sz w:val="20"/>
+                <w:szCs w:val="20"/>
+              </w:rPr>
+            </w:pPr>
+            <w:r>
+              <w:rPr>
+                <w:rFonts w:ascii="Arial" w:hAnsi="Arial" w:cs="Arial"/>
+                <w:sz w:val="20"/>
+                <w:szCs w:val="20"/>
+              </w:rPr>
+              <w:t>Martina Šestak is still working on her task (Describe project specification), she doesn’t have any problems and is going to continue working on her task.</w:t>
+            </w:r>
+          </w:p>
+          <w:p>
+            <w:pPr>
+              <w:pStyle w:val="ListParagraph"/>
+              <w:numPr>
+                <w:ilvl w:val="0"/>
+                <w:numId w:val="1"/>
+              </w:numPr>
+              <w:rPr>
+                <w:rFonts w:ascii="Arial" w:hAnsi="Arial" w:cs="Arial"/>
+                <w:sz w:val="20"/>
+                <w:szCs w:val="20"/>
+              </w:rPr>
+            </w:pPr>
+            <w:r>
+              <w:rPr>
+                <w:rFonts w:ascii="Arial" w:hAnsi="Arial" w:cs="Arial"/>
+                <w:sz w:val="20"/>
+                <w:szCs w:val="20"/>
+              </w:rPr>
+              <w:t>Matej Vuković is going to start working on his task (Create main form).</w:t>
+            </w:r>
+          </w:p>
+        </w:tc>
+      </w:tr>
+      <w:tr>
+        <w:trPr>
+          <w:trHeight w:val="56"/>
+        </w:trPr>
+        <w:tc>
+          <w:tcPr>
+            <w:tcW w:w="9493" w:type="dxa"/>
+            <w:gridSpan w:val="2"/>
+            <w:shd w:val="clear" w:color="auto" w:fill="auto"/>
+            <w:vAlign w:val="center"/>
+          </w:tcPr>
+          <w:p>
+            <w:pPr>
+              <w:rPr>
+                <w:rFonts w:ascii="Arial" w:hAnsi="Arial" w:cs="Arial"/>
+                <w:sz w:val="18"/>
+                <w:szCs w:val="20"/>
+              </w:rPr>
+            </w:pPr>
+          </w:p>
+        </w:tc>
+      </w:tr>
+      <w:tr>
+        <w:trPr>
+          <w:trHeight w:val="288"/>
+        </w:trPr>
+        <w:tc>
+          <w:tcPr>
+            <w:tcW w:w="9493" w:type="dxa"/>
+            <w:gridSpan w:val="2"/>
+            <w:tcBorders>
+              <w:bottom w:val="single" w:sz="12" w:space="0" w:color="BFBFBF" w:themeColor="background1" w:themeShade="BF"/>
+            </w:tcBorders>
+            <w:shd w:val="clear" w:color="auto" w:fill="auto"/>
+            <w:vAlign w:val="center"/>
+          </w:tcPr>
+          <w:p/>
         </w:tc>
       </w:tr>
     </w:tbl>
@@ -2065,281 +1993,6 @@
         </w:rPr>
       </w:pPr>
     </w:p>
-    <w:tbl>
-      <w:tblPr>
-        <w:tblW w:w="5238" w:type="pct"/>
-        <w:tblBorders>
-          <w:top w:val="single" w:sz="4" w:space="0" w:color="BFBFBF" w:themeColor="background1" w:themeShade="BF"/>
-          <w:left w:val="single" w:sz="4" w:space="0" w:color="BFBFBF" w:themeColor="background1" w:themeShade="BF"/>
-          <w:bottom w:val="single" w:sz="4" w:space="0" w:color="BFBFBF" w:themeColor="background1" w:themeShade="BF"/>
-          <w:right w:val="single" w:sz="4" w:space="0" w:color="BFBFBF" w:themeColor="background1" w:themeShade="BF"/>
-          <w:insideH w:val="single" w:sz="4" w:space="0" w:color="BFBFBF" w:themeColor="background1" w:themeShade="BF"/>
-          <w:insideV w:val="single" w:sz="4" w:space="0" w:color="BFBFBF" w:themeColor="background1" w:themeShade="BF"/>
-        </w:tblBorders>
-        <w:tblLayout w:type="fixed"/>
-        <w:tblCellMar>
-          <w:top w:w="14" w:type="dxa"/>
-          <w:left w:w="0" w:type="dxa"/>
-          <w:bottom w:w="14" w:type="dxa"/>
-          <w:right w:w="0" w:type="dxa"/>
-        </w:tblCellMar>
-        <w:tblLook w:val="0000" w:firstRow="0" w:lastRow="0" w:firstColumn="0" w:lastColumn="0" w:noHBand="0" w:noVBand="0"/>
-      </w:tblPr>
-      <w:tblGrid>
-        <w:gridCol w:w="1696"/>
-        <w:gridCol w:w="7797"/>
-      </w:tblGrid>
-      <w:tr>
-        <w:trPr>
-          <w:trHeight w:val="288"/>
-        </w:trPr>
-        <w:tc>
-          <w:tcPr>
-            <w:tcW w:w="1696" w:type="dxa"/>
-            <w:tcBorders>
-              <w:top w:val="single" w:sz="12" w:space="0" w:color="BFBFBF" w:themeColor="background1" w:themeShade="BF"/>
-            </w:tcBorders>
-            <w:shd w:val="clear" w:color="auto" w:fill="F2F2F2" w:themeFill="background1" w:themeFillShade="F2"/>
-            <w:vAlign w:val="center"/>
-          </w:tcPr>
-          <w:p>
-            <w:pPr>
-              <w:pStyle w:val="Heading3"/>
-              <w:rPr>
-                <w:rFonts w:ascii="Arial" w:hAnsi="Arial" w:cs="Arial"/>
-                <w:sz w:val="18"/>
-                <w:szCs w:val="20"/>
-              </w:rPr>
-            </w:pPr>
-            <w:r>
-              <w:rPr>
-                <w:rFonts w:ascii="Arial" w:hAnsi="Arial" w:cs="Arial"/>
-                <w:sz w:val="18"/>
-                <w:szCs w:val="20"/>
-              </w:rPr>
-              <w:t>SUMMARY</w:t>
-            </w:r>
-          </w:p>
-        </w:tc>
-        <w:tc>
-          <w:tcPr>
-            <w:tcW w:w="7797" w:type="dxa"/>
-            <w:tcBorders>
-              <w:top w:val="single" w:sz="12" w:space="0" w:color="BFBFBF" w:themeColor="background1" w:themeShade="BF"/>
-            </w:tcBorders>
-            <w:shd w:val="clear" w:color="auto" w:fill="auto"/>
-            <w:vAlign w:val="center"/>
-          </w:tcPr>
-          <w:p>
-            <w:pPr>
-              <w:pStyle w:val="ListParagraph"/>
-              <w:numPr>
-                <w:ilvl w:val="0"/>
-                <w:numId w:val="1"/>
-              </w:numPr>
-              <w:rPr>
-                <w:rFonts w:ascii="Arial" w:hAnsi="Arial" w:cs="Arial"/>
-                <w:sz w:val="20"/>
-                <w:szCs w:val="20"/>
-              </w:rPr>
-            </w:pPr>
-            <w:r>
-              <w:rPr>
-                <w:rFonts w:ascii="Arial" w:hAnsi="Arial" w:cs="Arial"/>
-                <w:sz w:val="20"/>
-                <w:szCs w:val="20"/>
-              </w:rPr>
-              <w:t xml:space="preserve">Goran </w:t>
-            </w:r>
-            <w:proofErr w:type="spellStart"/>
-            <w:r>
-              <w:rPr>
-                <w:rFonts w:ascii="Arial" w:hAnsi="Arial" w:cs="Arial"/>
-                <w:sz w:val="20"/>
-                <w:szCs w:val="20"/>
-              </w:rPr>
-              <w:t>Vodomin</w:t>
-            </w:r>
-            <w:proofErr w:type="spellEnd"/>
-            <w:r>
-              <w:rPr>
-                <w:rFonts w:ascii="Arial" w:hAnsi="Arial" w:cs="Arial"/>
-                <w:sz w:val="20"/>
-                <w:szCs w:val="20"/>
-              </w:rPr>
-              <w:t xml:space="preserve"> finished his tasks (Create use case and activity diagrams and Create login </w:t>
-            </w:r>
-            <w:r>
-              <w:rPr>
-                <w:rFonts w:ascii="Arial" w:hAnsi="Arial" w:cs="Arial"/>
-                <w:sz w:val="20"/>
-                <w:szCs w:val="20"/>
-              </w:rPr>
-              <w:t>form), he plans to describe diagrams and needs help in form design.</w:t>
-            </w:r>
-          </w:p>
-          <w:p>
-            <w:pPr>
-              <w:pStyle w:val="ListParagraph"/>
-              <w:numPr>
-                <w:ilvl w:val="0"/>
-                <w:numId w:val="1"/>
-              </w:numPr>
-              <w:rPr>
-                <w:rFonts w:ascii="Arial" w:hAnsi="Arial" w:cs="Arial"/>
-                <w:sz w:val="20"/>
-                <w:szCs w:val="20"/>
-              </w:rPr>
-            </w:pPr>
-            <w:r>
-              <w:rPr>
-                <w:rFonts w:ascii="Arial" w:hAnsi="Arial" w:cs="Arial"/>
-                <w:sz w:val="20"/>
-                <w:szCs w:val="20"/>
-              </w:rPr>
-              <w:t xml:space="preserve">Viktor Lazar finished his tasks (Design login and main form), he created a mockup in </w:t>
-            </w:r>
-            <w:proofErr w:type="spellStart"/>
-            <w:r>
-              <w:rPr>
-                <w:rFonts w:ascii="Arial" w:hAnsi="Arial" w:cs="Arial"/>
-                <w:sz w:val="20"/>
-                <w:szCs w:val="20"/>
-              </w:rPr>
-              <w:t>PopApp</w:t>
-            </w:r>
-            <w:proofErr w:type="spellEnd"/>
-            <w:r>
-              <w:rPr>
-                <w:rFonts w:ascii="Arial" w:hAnsi="Arial" w:cs="Arial"/>
-                <w:sz w:val="20"/>
-                <w:szCs w:val="20"/>
-              </w:rPr>
-              <w:t>, he didn’t have any problems and he is going to design and describe system architecture.</w:t>
-            </w:r>
-          </w:p>
-          <w:p>
-            <w:pPr>
-              <w:pStyle w:val="ListParagraph"/>
-              <w:numPr>
-                <w:ilvl w:val="0"/>
-                <w:numId w:val="1"/>
-              </w:numPr>
-              <w:rPr>
-                <w:rFonts w:ascii="Arial" w:hAnsi="Arial" w:cs="Arial"/>
-                <w:sz w:val="20"/>
-                <w:szCs w:val="20"/>
-              </w:rPr>
-            </w:pPr>
-            <w:r>
-              <w:rPr>
-                <w:rFonts w:ascii="Arial" w:hAnsi="Arial" w:cs="Arial"/>
-                <w:sz w:val="20"/>
-                <w:szCs w:val="20"/>
-              </w:rPr>
-              <w:t>Martina Šestak is still working on her task (Describe project specification), she doesn’t have any problems and is going to continue working on her task.</w:t>
-            </w:r>
-          </w:p>
-          <w:p>
-            <w:pPr>
-              <w:pStyle w:val="ListParagraph"/>
-              <w:numPr>
-                <w:ilvl w:val="0"/>
-                <w:numId w:val="1"/>
-              </w:numPr>
-              <w:rPr>
-                <w:rFonts w:ascii="Arial" w:hAnsi="Arial" w:cs="Arial"/>
-                <w:sz w:val="20"/>
-                <w:szCs w:val="20"/>
-              </w:rPr>
-            </w:pPr>
-            <w:proofErr w:type="spellStart"/>
-            <w:r>
-              <w:rPr>
-                <w:rFonts w:ascii="Arial" w:hAnsi="Arial" w:cs="Arial"/>
-                <w:sz w:val="20"/>
-                <w:szCs w:val="20"/>
-              </w:rPr>
-              <w:t>Matej</w:t>
-            </w:r>
-            <w:proofErr w:type="spellEnd"/>
-            <w:r>
-              <w:rPr>
-                <w:rFonts w:ascii="Arial" w:hAnsi="Arial" w:cs="Arial"/>
-                <w:sz w:val="20"/>
-                <w:szCs w:val="20"/>
-              </w:rPr>
-              <w:t xml:space="preserve"> </w:t>
-            </w:r>
-            <w:proofErr w:type="spellStart"/>
-            <w:r>
-              <w:rPr>
-                <w:rFonts w:ascii="Arial" w:hAnsi="Arial" w:cs="Arial"/>
-                <w:sz w:val="20"/>
-                <w:szCs w:val="20"/>
-              </w:rPr>
-              <w:t>Vuković</w:t>
-            </w:r>
-            <w:proofErr w:type="spellEnd"/>
-            <w:r>
-              <w:rPr>
-                <w:rFonts w:ascii="Arial" w:hAnsi="Arial" w:cs="Arial"/>
-                <w:sz w:val="20"/>
-                <w:szCs w:val="20"/>
-              </w:rPr>
-              <w:t xml:space="preserve"> </w:t>
-            </w:r>
-            <w:r>
-              <w:rPr>
-                <w:rFonts w:ascii="Arial" w:hAnsi="Arial" w:cs="Arial"/>
-                <w:sz w:val="20"/>
-                <w:szCs w:val="20"/>
-              </w:rPr>
-              <w:t>is going to start working on his task (Create main form).</w:t>
-            </w:r>
-          </w:p>
-        </w:tc>
-      </w:tr>
-      <w:tr>
-        <w:trPr>
-          <w:trHeight w:val="56"/>
-        </w:trPr>
-        <w:tc>
-          <w:tcPr>
-            <w:tcW w:w="9493" w:type="dxa"/>
-            <w:gridSpan w:val="2"/>
-            <w:shd w:val="clear" w:color="auto" w:fill="auto"/>
-            <w:vAlign w:val="center"/>
-          </w:tcPr>
-          <w:p>
-            <w:pPr>
-              <w:rPr>
-                <w:rFonts w:ascii="Arial" w:hAnsi="Arial" w:cs="Arial"/>
-                <w:sz w:val="18"/>
-                <w:szCs w:val="20"/>
-              </w:rPr>
-            </w:pPr>
-          </w:p>
-        </w:tc>
-      </w:tr>
-      <w:tr>
-        <w:trPr>
-          <w:trHeight w:val="288"/>
-        </w:trPr>
-        <w:tc>
-          <w:tcPr>
-            <w:tcW w:w="9493" w:type="dxa"/>
-            <w:gridSpan w:val="2"/>
-            <w:tcBorders>
-              <w:bottom w:val="single" w:sz="12" w:space="0" w:color="BFBFBF" w:themeColor="background1" w:themeShade="BF"/>
-            </w:tcBorders>
-            <w:shd w:val="clear" w:color="auto" w:fill="auto"/>
-            <w:vAlign w:val="center"/>
-          </w:tcPr>
-          <w:p/>
-        </w:tc>
-      </w:tr>
-    </w:tbl>
     <w:p/>
     <w:p/>
     <w:p>
@@ -2411,6 +2064,7 @@
                 <w:calendar w:val="gregorian"/>
               </w:date>
             </w:sdtPr>
+            <w:sdtEndPr/>
             <w:sdtContent>
               <w:p>
                 <w:pPr>
@@ -2671,54 +2325,167 @@
                 <w:sz w:val="20"/>
                 <w:szCs w:val="20"/>
               </w:rPr>
-              <w:t xml:space="preserve">Viktor Lazar, Martina Šestak, Goran </w:t>
-            </w:r>
-            <w:proofErr w:type="spellStart"/>
-            <w:r>
-              <w:rPr>
-                <w:rFonts w:ascii="Arial" w:hAnsi="Arial" w:cs="Arial"/>
-                <w:sz w:val="20"/>
-                <w:szCs w:val="20"/>
-              </w:rPr>
-              <w:t>Vodomin</w:t>
-            </w:r>
-            <w:proofErr w:type="spellEnd"/>
-            <w:r>
-              <w:rPr>
-                <w:rFonts w:ascii="Arial" w:hAnsi="Arial" w:cs="Arial"/>
-                <w:sz w:val="20"/>
-                <w:szCs w:val="20"/>
-              </w:rPr>
-              <w:t xml:space="preserve">, </w:t>
-            </w:r>
-            <w:proofErr w:type="spellStart"/>
-            <w:r>
-              <w:rPr>
-                <w:rFonts w:ascii="Arial" w:hAnsi="Arial" w:cs="Arial"/>
-                <w:sz w:val="20"/>
-                <w:szCs w:val="20"/>
-              </w:rPr>
-              <w:t>Matej</w:t>
-            </w:r>
-            <w:proofErr w:type="spellEnd"/>
-            <w:r>
-              <w:rPr>
-                <w:rFonts w:ascii="Arial" w:hAnsi="Arial" w:cs="Arial"/>
-                <w:sz w:val="20"/>
-                <w:szCs w:val="20"/>
-              </w:rPr>
-              <w:t xml:space="preserve"> </w:t>
-            </w:r>
-            <w:proofErr w:type="spellStart"/>
-            <w:r>
-              <w:rPr>
-                <w:rFonts w:ascii="Arial" w:hAnsi="Arial" w:cs="Arial"/>
-                <w:sz w:val="20"/>
-                <w:szCs w:val="20"/>
-              </w:rPr>
-              <w:t>Vuković</w:t>
-            </w:r>
-            <w:proofErr w:type="spellEnd"/>
+              <w:t>Viktor Lazar, Martina Šestak, Goran Vodomin, Matej Vuković</w:t>
+            </w:r>
+          </w:p>
+        </w:tc>
+      </w:tr>
+      <w:tr>
+        <w:trPr>
+          <w:trHeight w:val="360"/>
+        </w:trPr>
+        <w:tc>
+          <w:tcPr>
+            <w:tcW w:w="2122" w:type="dxa"/>
+            <w:tcBorders>
+              <w:top w:val="single" w:sz="4" w:space="0" w:color="BFBFBF" w:themeColor="background1" w:themeShade="BF"/>
+              <w:left w:val="single" w:sz="4" w:space="0" w:color="BFBFBF" w:themeColor="background1" w:themeShade="BF"/>
+              <w:bottom w:val="single" w:sz="4" w:space="0" w:color="BFBFBF" w:themeColor="background1" w:themeShade="BF"/>
+              <w:right w:val="single" w:sz="4" w:space="0" w:color="BFBFBF" w:themeColor="background1" w:themeShade="BF"/>
+            </w:tcBorders>
+            <w:shd w:val="clear" w:color="auto" w:fill="F2F2F2" w:themeFill="background1" w:themeFillShade="F2"/>
+            <w:vAlign w:val="center"/>
+          </w:tcPr>
+          <w:p>
+            <w:pPr>
+              <w:pStyle w:val="Heading3"/>
+              <w:rPr>
+                <w:rFonts w:ascii="Arial" w:hAnsi="Arial" w:cs="Arial"/>
+                <w:sz w:val="18"/>
+                <w:szCs w:val="20"/>
+              </w:rPr>
+            </w:pPr>
+            <w:r>
+              <w:rPr>
+                <w:rFonts w:ascii="Arial" w:hAnsi="Arial" w:cs="Arial"/>
+                <w:sz w:val="18"/>
+                <w:szCs w:val="20"/>
+              </w:rPr>
+              <w:t>SUMMARY</w:t>
+            </w:r>
+          </w:p>
+        </w:tc>
+        <w:tc>
+          <w:tcPr>
+            <w:tcW w:w="7371" w:type="dxa"/>
+            <w:tcBorders>
+              <w:top w:val="single" w:sz="4" w:space="0" w:color="BFBFBF" w:themeColor="background1" w:themeShade="BF"/>
+              <w:left w:val="single" w:sz="4" w:space="0" w:color="BFBFBF" w:themeColor="background1" w:themeShade="BF"/>
+              <w:bottom w:val="single" w:sz="4" w:space="0" w:color="BFBFBF" w:themeColor="background1" w:themeShade="BF"/>
+              <w:right w:val="single" w:sz="4" w:space="0" w:color="BFBFBF" w:themeColor="background1" w:themeShade="BF"/>
+            </w:tcBorders>
+            <w:shd w:val="clear" w:color="auto" w:fill="auto"/>
+            <w:vAlign w:val="center"/>
+          </w:tcPr>
+          <w:p>
+            <w:pPr>
+              <w:pStyle w:val="ListParagraph"/>
+              <w:numPr>
+                <w:ilvl w:val="0"/>
+                <w:numId w:val="2"/>
+              </w:numPr>
+              <w:rPr>
+                <w:rFonts w:ascii="Arial" w:hAnsi="Arial" w:cs="Arial"/>
+                <w:sz w:val="20"/>
+                <w:szCs w:val="20"/>
+              </w:rPr>
+            </w:pPr>
+            <w:r>
+              <w:rPr>
+                <w:rFonts w:ascii="Arial" w:hAnsi="Arial" w:cs="Arial"/>
+                <w:sz w:val="20"/>
+                <w:szCs w:val="20"/>
+              </w:rPr>
+              <w:t xml:space="preserve">Goran Vodomin made some improvements in Login form design, and he has to make and describe class diagram. </w:t>
+            </w:r>
+          </w:p>
+          <w:p>
+            <w:pPr>
+              <w:pStyle w:val="ListParagraph"/>
+              <w:numPr>
+                <w:ilvl w:val="0"/>
+                <w:numId w:val="2"/>
+              </w:numPr>
+              <w:rPr>
+                <w:rFonts w:ascii="Arial" w:hAnsi="Arial" w:cs="Arial"/>
+                <w:sz w:val="20"/>
+                <w:szCs w:val="20"/>
+              </w:rPr>
+            </w:pPr>
+            <w:r>
+              <w:rPr>
+                <w:rFonts w:ascii="Arial" w:hAnsi="Arial" w:cs="Arial"/>
+                <w:sz w:val="20"/>
+                <w:szCs w:val="20"/>
+              </w:rPr>
+              <w:t>Viktor Lazar has to create a web service and test database for testing Login and View points functionality.</w:t>
+            </w:r>
+          </w:p>
+          <w:p>
+            <w:pPr>
+              <w:pStyle w:val="ListParagraph"/>
+              <w:numPr>
+                <w:ilvl w:val="0"/>
+                <w:numId w:val="2"/>
+              </w:numPr>
+              <w:rPr>
+                <w:rFonts w:ascii="Arial" w:hAnsi="Arial" w:cs="Arial"/>
+                <w:sz w:val="20"/>
+                <w:szCs w:val="20"/>
+              </w:rPr>
+            </w:pPr>
+            <w:r>
+              <w:rPr>
+                <w:rFonts w:ascii="Arial" w:hAnsi="Arial" w:cs="Arial"/>
+                <w:sz w:val="20"/>
+                <w:szCs w:val="20"/>
+              </w:rPr>
+              <w:t>Martina Šestak described user requirements and has to describe application mockup and system architecture.</w:t>
+            </w:r>
+          </w:p>
+          <w:p>
+            <w:pPr>
+              <w:pStyle w:val="ListParagraph"/>
+              <w:numPr>
+                <w:ilvl w:val="0"/>
+                <w:numId w:val="2"/>
+              </w:numPr>
+              <w:rPr>
+                <w:rFonts w:ascii="Arial" w:hAnsi="Arial" w:cs="Arial"/>
+                <w:sz w:val="20"/>
+                <w:szCs w:val="20"/>
+              </w:rPr>
+            </w:pPr>
+            <w:r>
+              <w:rPr>
+                <w:rFonts w:ascii="Arial" w:hAnsi="Arial" w:cs="Arial"/>
+                <w:sz w:val="20"/>
+                <w:szCs w:val="20"/>
+              </w:rPr>
+              <w:t>Matej Vuković worked on View points form design and has to finish this functionality.</w:t>
+            </w:r>
+          </w:p>
+        </w:tc>
+      </w:tr>
+      <w:tr>
+        <w:trPr>
+          <w:trHeight w:val="56"/>
+        </w:trPr>
+        <w:tc>
+          <w:tcPr>
+            <w:tcW w:w="9493" w:type="dxa"/>
+            <w:gridSpan w:val="2"/>
+            <w:shd w:val="clear" w:color="auto" w:fill="auto"/>
+            <w:vAlign w:val="center"/>
+          </w:tcPr>
+          <w:p>
+            <w:pPr>
+              <w:rPr>
+                <w:rFonts w:ascii="Arial" w:hAnsi="Arial" w:cs="Arial"/>
+                <w:sz w:val="18"/>
+                <w:szCs w:val="20"/>
+              </w:rPr>
+            </w:pPr>
           </w:p>
         </w:tc>
       </w:tr>
@@ -2739,6 +2506,169 @@
           <w:rFonts w:ascii="Arial" w:hAnsi="Arial" w:cs="Arial"/>
           <w:sz w:val="20"/>
           <w:szCs w:val="20"/>
+        </w:rPr>
+        <w:sectPr>
+          <w:pgSz w:w="11906" w:h="16838"/>
+          <w:pgMar w:top="1417" w:right="1417" w:bottom="1417" w:left="1417" w:header="708" w:footer="708" w:gutter="0"/>
+          <w:cols w:space="708"/>
+          <w:docGrid w:linePitch="360"/>
+        </w:sectPr>
+      </w:pPr>
+    </w:p>
+    <w:p>
+      <w:pPr>
+        <w:rPr>
+          <w:rFonts w:ascii="Arial" w:hAnsi="Arial" w:cs="Arial"/>
+          <w:sz w:val="20"/>
+          <w:szCs w:val="20"/>
+        </w:rPr>
+      </w:pPr>
+    </w:p>
+    <w:p>
+      <w:pPr>
+        <w:pStyle w:val="Title"/>
+        <w:rPr>
+          <w:b/>
+        </w:rPr>
+      </w:pPr>
+      <w:r>
+        <w:rPr>
+          <w:b/>
+        </w:rPr>
+        <w:t xml:space="preserve">Meeting </w:t>
+      </w:r>
+      <w:r>
+        <w:rPr>
+          <w:b/>
+        </w:rPr>
+        <w:t>5</w:t>
+      </w:r>
+    </w:p>
+    <w:tbl>
+      <w:tblPr>
+        <w:tblW w:w="3805" w:type="pct"/>
+        <w:tblLayout w:type="fixed"/>
+        <w:tblCellMar>
+          <w:top w:w="14" w:type="dxa"/>
+          <w:left w:w="0" w:type="dxa"/>
+          <w:bottom w:w="14" w:type="dxa"/>
+          <w:right w:w="0" w:type="dxa"/>
+        </w:tblCellMar>
+        <w:tblLook w:val="0000" w:firstRow="0" w:lastRow="0" w:firstColumn="0" w:lastColumn="0" w:noHBand="0" w:noVBand="0"/>
+      </w:tblPr>
+      <w:tblGrid>
+        <w:gridCol w:w="1985"/>
+        <w:gridCol w:w="2003"/>
+        <w:gridCol w:w="2916"/>
+      </w:tblGrid>
+      <w:tr>
+        <w:trPr>
+          <w:cantSplit/>
+        </w:trPr>
+        <w:tc>
+          <w:tcPr>
+            <w:tcW w:w="1985" w:type="dxa"/>
+            <w:shd w:val="clear" w:color="auto" w:fill="auto"/>
+            <w:tcMar>
+              <w:left w:w="0" w:type="dxa"/>
+            </w:tcMar>
+            <w:vAlign w:val="center"/>
+          </w:tcPr>
+          <w:sdt>
+            <w:sdtPr>
+              <w:rPr>
+                <w:rFonts w:ascii="Arial" w:hAnsi="Arial" w:cs="Arial"/>
+                <w:sz w:val="18"/>
+              </w:rPr>
+              <w:alias w:val="Date"/>
+              <w:tag w:val="Date"/>
+              <w:id w:val="356403419"/>
+              <w:placeholder>
+                <w:docPart w:val="DCA7571E2A884A9CA95599727F3F7B20"/>
+              </w:placeholder>
+              <w:date w:fullDate="2014-11-14T00:00:00Z">
+                <w:dateFormat w:val="MMMM d, yyyy"/>
+                <w:lid w:val="en-US"/>
+                <w:storeMappedDataAs w:val="dateTime"/>
+                <w:calendar w:val="gregorian"/>
+              </w:date>
+            </w:sdtPr>
+            <w:sdtContent>
+              <w:p>
+                <w:pPr>
+                  <w:rPr>
+                    <w:sz w:val="18"/>
+                  </w:rPr>
+                </w:pPr>
+                <w:r>
+                  <w:rPr>
+                    <w:rFonts w:ascii="Arial" w:hAnsi="Arial" w:cs="Arial"/>
+                    <w:sz w:val="18"/>
+                  </w:rPr>
+                  <w:t>November 14, 2014</w:t>
+                </w:r>
+              </w:p>
+            </w:sdtContent>
+          </w:sdt>
+        </w:tc>
+        <w:tc>
+          <w:tcPr>
+            <w:tcW w:w="2003" w:type="dxa"/>
+            <w:shd w:val="clear" w:color="auto" w:fill="auto"/>
+            <w:tcMar>
+              <w:left w:w="0" w:type="dxa"/>
+            </w:tcMar>
+            <w:vAlign w:val="center"/>
+          </w:tcPr>
+          <w:p>
+            <w:pPr>
+              <w:pStyle w:val="Details"/>
+              <w:jc w:val="center"/>
+              <w:rPr>
+                <w:rFonts w:ascii="Arial" w:hAnsi="Arial" w:cs="Arial"/>
+                <w:sz w:val="18"/>
+              </w:rPr>
+            </w:pPr>
+            <w:r>
+              <w:rPr>
+                <w:rFonts w:ascii="Arial" w:hAnsi="Arial" w:cs="Arial"/>
+                <w:sz w:val="18"/>
+              </w:rPr>
+              <w:t xml:space="preserve">Time: </w:t>
+            </w:r>
+            <w:r>
+              <w:rPr>
+                <w:rFonts w:ascii="Arial" w:hAnsi="Arial" w:cs="Arial"/>
+                <w:sz w:val="18"/>
+              </w:rPr>
+              <w:t>13:00-14:00</w:t>
+            </w:r>
+          </w:p>
+        </w:tc>
+        <w:tc>
+          <w:tcPr>
+            <w:tcW w:w="2916" w:type="dxa"/>
+            <w:shd w:val="clear" w:color="auto" w:fill="auto"/>
+            <w:tcMar>
+              <w:left w:w="0" w:type="dxa"/>
+            </w:tcMar>
+            <w:vAlign w:val="center"/>
+          </w:tcPr>
+          <w:p>
+            <w:pPr>
+              <w:pStyle w:val="Details"/>
+              <w:rPr>
+                <w:sz w:val="18"/>
+              </w:rPr>
+            </w:pPr>
+          </w:p>
+        </w:tc>
+      </w:tr>
+    </w:tbl>
+    <w:p>
+      <w:pPr>
+        <w:rPr>
+          <w:sz w:val="18"/>
         </w:rPr>
       </w:pPr>
     </w:p>
@@ -2763,16 +2693,16 @@
         <w:tblLook w:val="0000" w:firstRow="0" w:lastRow="0" w:firstColumn="0" w:lastColumn="0" w:noHBand="0" w:noVBand="0"/>
       </w:tblPr>
       <w:tblGrid>
-        <w:gridCol w:w="1696"/>
-        <w:gridCol w:w="7797"/>
+        <w:gridCol w:w="2122"/>
+        <w:gridCol w:w="7371"/>
       </w:tblGrid>
       <w:tr>
         <w:trPr>
-          <w:trHeight w:val="288"/>
+          <w:trHeight w:val="360"/>
         </w:trPr>
         <w:tc>
           <w:tcPr>
-            <w:tcW w:w="1696" w:type="dxa"/>
+            <w:tcW w:w="2122" w:type="dxa"/>
             <w:tcBorders>
               <w:top w:val="single" w:sz="12" w:space="0" w:color="BFBFBF" w:themeColor="background1" w:themeShade="BF"/>
             </w:tcBorders>
@@ -2794,13 +2724,13 @@
                 <w:sz w:val="18"/>
                 <w:szCs w:val="20"/>
               </w:rPr>
-              <w:t>SUMMARY</w:t>
-            </w:r>
-          </w:p>
-        </w:tc>
-        <w:tc>
-          <w:tcPr>
-            <w:tcW w:w="7797" w:type="dxa"/>
+              <w:t>Meeting called by</w:t>
+            </w:r>
+          </w:p>
+        </w:tc>
+        <w:tc>
+          <w:tcPr>
+            <w:tcW w:w="7371" w:type="dxa"/>
             <w:tcBorders>
               <w:top w:val="single" w:sz="12" w:space="0" w:color="BFBFBF" w:themeColor="background1" w:themeShade="BF"/>
             </w:tcBorders>
@@ -2809,10 +2739,185 @@
           </w:tcPr>
           <w:p>
             <w:pPr>
+              <w:rPr>
+                <w:rFonts w:ascii="Arial" w:hAnsi="Arial" w:cs="Arial"/>
+                <w:sz w:val="20"/>
+                <w:szCs w:val="20"/>
+              </w:rPr>
+            </w:pPr>
+            <w:r>
+              <w:rPr>
+                <w:rFonts w:ascii="Arial" w:hAnsi="Arial" w:cs="Arial"/>
+                <w:sz w:val="20"/>
+                <w:szCs w:val="20"/>
+              </w:rPr>
+              <w:t>Martina Šestak</w:t>
+            </w:r>
+          </w:p>
+        </w:tc>
+      </w:tr>
+      <w:tr>
+        <w:trPr>
+          <w:trHeight w:val="360"/>
+        </w:trPr>
+        <w:tc>
+          <w:tcPr>
+            <w:tcW w:w="2122" w:type="dxa"/>
+            <w:shd w:val="clear" w:color="auto" w:fill="F2F2F2" w:themeFill="background1" w:themeFillShade="F2"/>
+            <w:vAlign w:val="center"/>
+          </w:tcPr>
+          <w:p>
+            <w:pPr>
+              <w:pStyle w:val="Heading3"/>
+              <w:rPr>
+                <w:rFonts w:ascii="Arial" w:hAnsi="Arial" w:cs="Arial"/>
+                <w:sz w:val="18"/>
+                <w:szCs w:val="20"/>
+              </w:rPr>
+            </w:pPr>
+            <w:r>
+              <w:rPr>
+                <w:rFonts w:ascii="Arial" w:hAnsi="Arial" w:cs="Arial"/>
+                <w:sz w:val="18"/>
+                <w:szCs w:val="20"/>
+              </w:rPr>
+              <w:t>Type of meeting</w:t>
+            </w:r>
+          </w:p>
+        </w:tc>
+        <w:tc>
+          <w:tcPr>
+            <w:tcW w:w="7371" w:type="dxa"/>
+            <w:shd w:val="clear" w:color="auto" w:fill="auto"/>
+            <w:vAlign w:val="center"/>
+          </w:tcPr>
+          <w:p>
+            <w:pPr>
+              <w:ind w:left="0"/>
+              <w:rPr>
+                <w:rFonts w:ascii="Arial" w:hAnsi="Arial" w:cs="Arial"/>
+                <w:sz w:val="20"/>
+                <w:szCs w:val="20"/>
+              </w:rPr>
+            </w:pPr>
+            <w:r>
+              <w:rPr>
+                <w:rFonts w:ascii="Arial" w:hAnsi="Arial" w:cs="Arial"/>
+                <w:sz w:val="20"/>
+                <w:szCs w:val="20"/>
+              </w:rPr>
+              <w:t xml:space="preserve"> SCRUM daily meeting</w:t>
+            </w:r>
+          </w:p>
+        </w:tc>
+      </w:tr>
+      <w:tr>
+        <w:trPr>
+          <w:trHeight w:val="360"/>
+        </w:trPr>
+        <w:tc>
+          <w:tcPr>
+            <w:tcW w:w="2122" w:type="dxa"/>
+            <w:shd w:val="clear" w:color="auto" w:fill="F2F2F2" w:themeFill="background1" w:themeFillShade="F2"/>
+            <w:vAlign w:val="center"/>
+          </w:tcPr>
+          <w:p>
+            <w:pPr>
+              <w:pStyle w:val="Heading3"/>
+              <w:rPr>
+                <w:rFonts w:ascii="Arial" w:hAnsi="Arial" w:cs="Arial"/>
+                <w:sz w:val="20"/>
+                <w:szCs w:val="20"/>
+              </w:rPr>
+            </w:pPr>
+            <w:r>
+              <w:rPr>
+                <w:rFonts w:ascii="Arial" w:hAnsi="Arial" w:cs="Arial"/>
+                <w:sz w:val="18"/>
+                <w:szCs w:val="20"/>
+              </w:rPr>
+              <w:t>Attendees</w:t>
+            </w:r>
+          </w:p>
+        </w:tc>
+        <w:tc>
+          <w:tcPr>
+            <w:tcW w:w="7371" w:type="dxa"/>
+            <w:shd w:val="clear" w:color="auto" w:fill="auto"/>
+            <w:vAlign w:val="center"/>
+          </w:tcPr>
+          <w:p>
+            <w:pPr>
+              <w:rPr>
+                <w:rFonts w:ascii="Arial" w:hAnsi="Arial" w:cs="Arial"/>
+                <w:sz w:val="20"/>
+                <w:szCs w:val="20"/>
+              </w:rPr>
+            </w:pPr>
+            <w:r>
+              <w:rPr>
+                <w:rFonts w:ascii="Arial" w:hAnsi="Arial" w:cs="Arial"/>
+                <w:sz w:val="20"/>
+                <w:szCs w:val="20"/>
+              </w:rPr>
+              <w:t>Viktor Lazar, Martina Šestak, Goran Vodomin, Matej Vuković</w:t>
+            </w:r>
+          </w:p>
+        </w:tc>
+      </w:tr>
+      <w:tr>
+        <w:trPr>
+          <w:trHeight w:val="360"/>
+        </w:trPr>
+        <w:tc>
+          <w:tcPr>
+            <w:tcW w:w="2122" w:type="dxa"/>
+            <w:tcBorders>
+              <w:top w:val="single" w:sz="4" w:space="0" w:color="BFBFBF" w:themeColor="background1" w:themeShade="BF"/>
+              <w:left w:val="single" w:sz="4" w:space="0" w:color="BFBFBF" w:themeColor="background1" w:themeShade="BF"/>
+              <w:bottom w:val="single" w:sz="4" w:space="0" w:color="BFBFBF" w:themeColor="background1" w:themeShade="BF"/>
+              <w:right w:val="single" w:sz="4" w:space="0" w:color="BFBFBF" w:themeColor="background1" w:themeShade="BF"/>
+            </w:tcBorders>
+            <w:shd w:val="clear" w:color="auto" w:fill="F2F2F2" w:themeFill="background1" w:themeFillShade="F2"/>
+            <w:vAlign w:val="center"/>
+          </w:tcPr>
+          <w:p>
+            <w:pPr>
+              <w:pStyle w:val="Heading3"/>
+              <w:rPr>
+                <w:rFonts w:ascii="Arial" w:hAnsi="Arial" w:cs="Arial"/>
+                <w:sz w:val="18"/>
+                <w:szCs w:val="20"/>
+              </w:rPr>
+            </w:pPr>
+            <w:r>
+              <w:rPr>
+                <w:rFonts w:ascii="Arial" w:hAnsi="Arial" w:cs="Arial"/>
+                <w:sz w:val="18"/>
+                <w:szCs w:val="20"/>
+              </w:rPr>
+              <w:t>SUMMARY</w:t>
+            </w:r>
+          </w:p>
+        </w:tc>
+        <w:tc>
+          <w:tcPr>
+            <w:tcW w:w="7371" w:type="dxa"/>
+            <w:tcBorders>
+              <w:top w:val="single" w:sz="4" w:space="0" w:color="BFBFBF" w:themeColor="background1" w:themeShade="BF"/>
+              <w:left w:val="single" w:sz="4" w:space="0" w:color="BFBFBF" w:themeColor="background1" w:themeShade="BF"/>
+              <w:bottom w:val="single" w:sz="4" w:space="0" w:color="BFBFBF" w:themeColor="background1" w:themeShade="BF"/>
+              <w:right w:val="single" w:sz="4" w:space="0" w:color="BFBFBF" w:themeColor="background1" w:themeShade="BF"/>
+            </w:tcBorders>
+            <w:shd w:val="clear" w:color="auto" w:fill="auto"/>
+            <w:vAlign w:val="center"/>
+          </w:tcPr>
+          <w:p>
+            <w:pPr>
               <w:pStyle w:val="ListParagraph"/>
               <w:numPr>
                 <w:ilvl w:val="0"/>
-                <w:numId w:val="1"/>
+                <w:numId w:val="3"/>
               </w:numPr>
               <w:rPr>
                 <w:rFonts w:ascii="Arial" w:hAnsi="Arial" w:cs="Arial"/>
@@ -2826,41 +2931,7 @@
                 <w:sz w:val="20"/>
                 <w:szCs w:val="20"/>
               </w:rPr>
-              <w:t xml:space="preserve">Goran </w:t>
-            </w:r>
-            <w:proofErr w:type="spellStart"/>
-            <w:r>
-              <w:rPr>
-                <w:rFonts w:ascii="Arial" w:hAnsi="Arial" w:cs="Arial"/>
-                <w:sz w:val="20"/>
-                <w:szCs w:val="20"/>
-              </w:rPr>
-              <w:t>Vodomin</w:t>
-            </w:r>
-            <w:proofErr w:type="spellEnd"/>
-            <w:r>
-              <w:rPr>
-                <w:rFonts w:ascii="Arial" w:hAnsi="Arial" w:cs="Arial"/>
-                <w:sz w:val="20"/>
-                <w:szCs w:val="20"/>
-              </w:rPr>
-              <w:t xml:space="preserve"> made some improvements in Login form design, and he has to make </w:t>
-            </w:r>
-            <w:r>
-              <w:rPr>
-                <w:rFonts w:ascii="Arial" w:hAnsi="Arial" w:cs="Arial"/>
-                <w:sz w:val="20"/>
-                <w:szCs w:val="20"/>
-              </w:rPr>
-              <w:t xml:space="preserve">and describe </w:t>
-            </w:r>
-            <w:r>
-              <w:rPr>
-                <w:rFonts w:ascii="Arial" w:hAnsi="Arial" w:cs="Arial"/>
-                <w:sz w:val="20"/>
-                <w:szCs w:val="20"/>
-              </w:rPr>
-              <w:t xml:space="preserve">class diagram. </w:t>
+              <w:t>Goran Vodomin finished the login form.</w:t>
             </w:r>
           </w:p>
           <w:p>
@@ -2868,7 +2939,7 @@
               <w:pStyle w:val="ListParagraph"/>
               <w:numPr>
                 <w:ilvl w:val="0"/>
-                <w:numId w:val="1"/>
+                <w:numId w:val="3"/>
               </w:numPr>
               <w:rPr>
                 <w:rFonts w:ascii="Arial" w:hAnsi="Arial" w:cs="Arial"/>
@@ -2882,43 +2953,15 @@
                 <w:sz w:val="20"/>
                 <w:szCs w:val="20"/>
               </w:rPr>
-              <w:t xml:space="preserve">Viktor Lazar </w:t>
-            </w:r>
-            <w:r>
-              <w:rPr>
-                <w:rFonts w:ascii="Arial" w:hAnsi="Arial" w:cs="Arial"/>
-                <w:sz w:val="20"/>
-                <w:szCs w:val="20"/>
-              </w:rPr>
-              <w:t xml:space="preserve">has to create a web service and test database for testing Login and </w:t>
-            </w:r>
-            <w:proofErr w:type="spellStart"/>
-            <w:r>
-              <w:rPr>
-                <w:rFonts w:ascii="Arial" w:hAnsi="Arial" w:cs="Arial"/>
-                <w:sz w:val="20"/>
-                <w:szCs w:val="20"/>
-              </w:rPr>
-              <w:t xml:space="preserve">View </w:t>
-            </w:r>
-            <w:proofErr w:type="gramStart"/>
-            <w:r>
-              <w:rPr>
-                <w:rFonts w:ascii="Arial" w:hAnsi="Arial" w:cs="Arial"/>
-                <w:sz w:val="20"/>
-                <w:szCs w:val="20"/>
-              </w:rPr>
-              <w:t>points</w:t>
-            </w:r>
-            <w:proofErr w:type="spellEnd"/>
-            <w:proofErr w:type="gramEnd"/>
-            <w:r>
-              <w:rPr>
-                <w:rFonts w:ascii="Arial" w:hAnsi="Arial" w:cs="Arial"/>
-                <w:sz w:val="20"/>
-                <w:szCs w:val="20"/>
-              </w:rPr>
-              <w:t xml:space="preserve"> functionality.</w:t>
+              <w:t>Viktor Laza</w:t>
+            </w:r>
+            <w:r>
+              <w:rPr>
+                <w:rFonts w:ascii="Arial" w:hAnsi="Arial" w:cs="Arial"/>
+                <w:sz w:val="20"/>
+                <w:szCs w:val="20"/>
+              </w:rPr>
+              <w:t>r created a class for connecting to the web service.</w:t>
             </w:r>
           </w:p>
           <w:p>
@@ -2926,7 +2969,7 @@
               <w:pStyle w:val="ListParagraph"/>
               <w:numPr>
                 <w:ilvl w:val="0"/>
-                <w:numId w:val="1"/>
+                <w:numId w:val="3"/>
               </w:numPr>
               <w:rPr>
                 <w:rFonts w:ascii="Arial" w:hAnsi="Arial" w:cs="Arial"/>
@@ -2940,23 +2983,15 @@
                 <w:sz w:val="20"/>
                 <w:szCs w:val="20"/>
               </w:rPr>
-              <w:t>Martina Šestak described user requirements and has to describe application mockup</w:t>
-            </w:r>
-            <w:r>
-              <w:rPr>
-                <w:rFonts w:ascii="Arial" w:hAnsi="Arial" w:cs="Arial"/>
-                <w:sz w:val="20"/>
-                <w:szCs w:val="20"/>
-              </w:rPr>
-              <w:t xml:space="preserve"> and system architecture</w:t>
-            </w:r>
-            <w:r>
-              <w:rPr>
-                <w:rFonts w:ascii="Arial" w:hAnsi="Arial" w:cs="Arial"/>
-                <w:sz w:val="20"/>
-                <w:szCs w:val="20"/>
-              </w:rPr>
-              <w:t>.</w:t>
+              <w:t xml:space="preserve">Martina Šestak </w:t>
+            </w:r>
+            <w:r>
+              <w:rPr>
+                <w:rFonts w:ascii="Arial" w:hAnsi="Arial" w:cs="Arial"/>
+                <w:sz w:val="20"/>
+                <w:szCs w:val="20"/>
+              </w:rPr>
+              <w:t>finished the project documentation and analyzing Scrum results.</w:t>
             </w:r>
           </w:p>
           <w:p>
@@ -2964,7 +2999,7 @@
               <w:pStyle w:val="ListParagraph"/>
               <w:numPr>
                 <w:ilvl w:val="0"/>
-                <w:numId w:val="1"/>
+                <w:numId w:val="3"/>
               </w:numPr>
               <w:rPr>
                 <w:rFonts w:ascii="Arial" w:hAnsi="Arial" w:cs="Arial"/>
@@ -2972,16 +3007,81 @@
                 <w:szCs w:val="20"/>
               </w:rPr>
             </w:pPr>
-            <w:proofErr w:type="spellStart"/>
-            <w:r>
-              <w:rPr>
-                <w:rFonts w:ascii="Arial" w:hAnsi="Arial" w:cs="Arial"/>
-                <w:sz w:val="20"/>
-                <w:szCs w:val="20"/>
-              </w:rPr>
-              <w:t>Matej</w:t>
-            </w:r>
-            <w:proofErr w:type="spellEnd"/>
+            <w:r>
+              <w:rPr>
+                <w:rFonts w:ascii="Arial" w:hAnsi="Arial" w:cs="Arial"/>
+                <w:sz w:val="20"/>
+                <w:szCs w:val="20"/>
+              </w:rPr>
+              <w:t xml:space="preserve">Matej Vuković </w:t>
+            </w:r>
+            <w:r>
+              <w:rPr>
+                <w:rFonts w:ascii="Arial" w:hAnsi="Arial" w:cs="Arial"/>
+                <w:sz w:val="20"/>
+                <w:szCs w:val="20"/>
+              </w:rPr>
+              <w:t>finished designing the activity for viewing points and friend status.</w:t>
+            </w:r>
+          </w:p>
+        </w:tc>
+      </w:tr>
+      <w:tr>
+        <w:trPr>
+          <w:trHeight w:val="360"/>
+        </w:trPr>
+        <w:tc>
+          <w:tcPr>
+            <w:tcW w:w="2122" w:type="dxa"/>
+            <w:tcBorders>
+              <w:top w:val="single" w:sz="4" w:space="0" w:color="BFBFBF" w:themeColor="background1" w:themeShade="BF"/>
+              <w:left w:val="single" w:sz="4" w:space="0" w:color="BFBFBF" w:themeColor="background1" w:themeShade="BF"/>
+              <w:bottom w:val="single" w:sz="4" w:space="0" w:color="BFBFBF" w:themeColor="background1" w:themeShade="BF"/>
+              <w:right w:val="single" w:sz="4" w:space="0" w:color="BFBFBF" w:themeColor="background1" w:themeShade="BF"/>
+            </w:tcBorders>
+            <w:shd w:val="clear" w:color="auto" w:fill="F2F2F2" w:themeFill="background1" w:themeFillShade="F2"/>
+            <w:vAlign w:val="center"/>
+          </w:tcPr>
+          <w:p>
+            <w:pPr>
+              <w:pStyle w:val="Heading3"/>
+              <w:rPr>
+                <w:rFonts w:ascii="Arial" w:hAnsi="Arial" w:cs="Arial"/>
+                <w:sz w:val="18"/>
+                <w:szCs w:val="20"/>
+              </w:rPr>
+            </w:pPr>
+            <w:r>
+              <w:rPr>
+                <w:rFonts w:ascii="Arial" w:hAnsi="Arial" w:cs="Arial"/>
+                <w:sz w:val="18"/>
+                <w:szCs w:val="20"/>
+              </w:rPr>
+              <w:t>CONCLUSION</w:t>
+            </w:r>
+          </w:p>
+        </w:tc>
+        <w:tc>
+          <w:tcPr>
+            <w:tcW w:w="7371" w:type="dxa"/>
+            <w:tcBorders>
+              <w:top w:val="single" w:sz="4" w:space="0" w:color="BFBFBF" w:themeColor="background1" w:themeShade="BF"/>
+              <w:left w:val="single" w:sz="4" w:space="0" w:color="BFBFBF" w:themeColor="background1" w:themeShade="BF"/>
+              <w:bottom w:val="single" w:sz="4" w:space="0" w:color="BFBFBF" w:themeColor="background1" w:themeShade="BF"/>
+              <w:right w:val="single" w:sz="4" w:space="0" w:color="BFBFBF" w:themeColor="background1" w:themeShade="BF"/>
+            </w:tcBorders>
+            <w:shd w:val="clear" w:color="auto" w:fill="auto"/>
+            <w:vAlign w:val="center"/>
+          </w:tcPr>
+          <w:p>
+            <w:pPr>
+              <w:ind w:left="0"/>
+              <w:rPr>
+                <w:rFonts w:ascii="Arial" w:hAnsi="Arial" w:cs="Arial"/>
+                <w:sz w:val="20"/>
+                <w:szCs w:val="20"/>
+              </w:rPr>
+            </w:pPr>
             <w:r>
               <w:rPr>
                 <w:rFonts w:ascii="Arial" w:hAnsi="Arial" w:cs="Arial"/>
@@ -2990,49 +3090,15 @@
               </w:rPr>
               <w:t xml:space="preserve"> </w:t>
             </w:r>
-            <w:proofErr w:type="spellStart"/>
-            <w:r>
-              <w:rPr>
-                <w:rFonts w:ascii="Arial" w:hAnsi="Arial" w:cs="Arial"/>
-                <w:sz w:val="20"/>
-                <w:szCs w:val="20"/>
-              </w:rPr>
-              <w:t>Vuković</w:t>
-            </w:r>
-            <w:proofErr w:type="spellEnd"/>
-            <w:r>
-              <w:rPr>
-                <w:rFonts w:ascii="Arial" w:hAnsi="Arial" w:cs="Arial"/>
-                <w:sz w:val="20"/>
-                <w:szCs w:val="20"/>
-              </w:rPr>
-              <w:t xml:space="preserve"> wo</w:t>
-            </w:r>
-            <w:r>
-              <w:rPr>
-                <w:rFonts w:ascii="Arial" w:hAnsi="Arial" w:cs="Arial"/>
-                <w:sz w:val="20"/>
-                <w:szCs w:val="20"/>
-              </w:rPr>
-              <w:t xml:space="preserve">rked on </w:t>
-            </w:r>
-            <w:proofErr w:type="spellStart"/>
-            <w:r>
-              <w:rPr>
-                <w:rFonts w:ascii="Arial" w:hAnsi="Arial" w:cs="Arial"/>
-                <w:sz w:val="20"/>
-                <w:szCs w:val="20"/>
-              </w:rPr>
-              <w:t>View points</w:t>
-            </w:r>
-            <w:proofErr w:type="spellEnd"/>
-            <w:r>
-              <w:rPr>
-                <w:rFonts w:ascii="Arial" w:hAnsi="Arial" w:cs="Arial"/>
-                <w:sz w:val="20"/>
-                <w:szCs w:val="20"/>
-              </w:rPr>
-              <w:t xml:space="preserve"> form design and has to finish this functionality.</w:t>
+            <w:bookmarkStart w:id="5" w:name="_GoBack"/>
+            <w:bookmarkEnd w:id="5"/>
+            <w:r>
+              <w:rPr>
+                <w:rFonts w:ascii="Arial" w:hAnsi="Arial" w:cs="Arial"/>
+                <w:sz w:val="20"/>
+                <w:szCs w:val="20"/>
+              </w:rPr>
+              <w:t>All PBIs that were set to be implemented in the first sprint (user login and view points and status) are now implemented and waiting to enter the following sprint.</w:t>
             </w:r>
           </w:p>
         </w:tc>
@@ -3059,24 +3125,26 @@
           </w:p>
         </w:tc>
       </w:tr>
-      <w:tr>
-        <w:trPr>
-          <w:trHeight w:val="288"/>
-        </w:trPr>
-        <w:tc>
-          <w:tcPr>
-            <w:tcW w:w="9493" w:type="dxa"/>
-            <w:gridSpan w:val="2"/>
-            <w:tcBorders>
-              <w:bottom w:val="single" w:sz="12" w:space="0" w:color="BFBFBF" w:themeColor="background1" w:themeShade="BF"/>
-            </w:tcBorders>
-            <w:shd w:val="clear" w:color="auto" w:fill="auto"/>
-            <w:vAlign w:val="center"/>
-          </w:tcPr>
-          <w:p/>
-        </w:tc>
-      </w:tr>
     </w:tbl>
+    <w:p>
+      <w:pPr>
+        <w:ind w:left="0"/>
+        <w:rPr>
+          <w:rFonts w:ascii="Arial" w:hAnsi="Arial" w:cs="Arial"/>
+          <w:sz w:val="20"/>
+          <w:szCs w:val="20"/>
+        </w:rPr>
+      </w:pPr>
+    </w:p>
+    <w:p>
+      <w:pPr>
+        <w:rPr>
+          <w:rFonts w:ascii="Arial" w:hAnsi="Arial" w:cs="Arial"/>
+          <w:sz w:val="20"/>
+          <w:szCs w:val="20"/>
+        </w:rPr>
+      </w:pPr>
+    </w:p>
     <w:p>
       <w:pPr>
         <w:ind w:left="0"/>
@@ -3093,8 +3161,6 @@
           <w:szCs w:val="72"/>
         </w:rPr>
       </w:pPr>
-      <w:bookmarkStart w:id="5" w:name="_GoBack"/>
-      <w:bookmarkEnd w:id="5"/>
     </w:p>
     <w:sectPr>
       <w:pgSz w:w="11906" w:h="16838"/>
@@ -3104,6 +3170,44 @@
     </w:sectPr>
   </w:body>
 </w:document>
+</file>
+
+<file path=word/endnotes.xml><?xml version="1.0" encoding="utf-8"?>
+<w:endnotes xmlns:wpc="http://schemas.microsoft.com/office/word/2010/wordprocessingCanvas" xmlns:mc="http://schemas.openxmlformats.org/markup-compatibility/2006" xmlns:o="urn:schemas-microsoft-com:office:office" xmlns:r="http://schemas.openxmlformats.org/officeDocument/2006/relationships" xmlns:m="http://schemas.openxmlformats.org/officeDocument/2006/math" xmlns:v="urn:schemas-microsoft-com:vml" xmlns:wp14="http://schemas.microsoft.com/office/word/2010/wordprocessingDrawing" xmlns:wp="http://schemas.openxmlformats.org/drawingml/2006/wordprocessingDrawing" xmlns:w10="urn:schemas-microsoft-com:office:word" xmlns:w="http://schemas.openxmlformats.org/wordprocessingml/2006/main" xmlns:w14="http://schemas.microsoft.com/office/word/2010/wordml" xmlns:w15="http://schemas.microsoft.com/office/word/2012/wordml" xmlns:wpg="http://schemas.microsoft.com/office/word/2010/wordprocessingGroup" xmlns:wpi="http://schemas.microsoft.com/office/word/2010/wordprocessingInk" xmlns:wne="http://schemas.microsoft.com/office/word/2006/wordml" xmlns:wps="http://schemas.microsoft.com/office/word/2010/wordprocessingShape" mc:Ignorable="w14 w15 wp14">
+  <w:endnote w:type="separator" w:id="-1">
+    <w:p>
+      <w:r>
+        <w:separator/>
+      </w:r>
+    </w:p>
+  </w:endnote>
+  <w:endnote w:type="continuationSeparator" w:id="0">
+    <w:p>
+      <w:r>
+        <w:continuationSeparator/>
+      </w:r>
+    </w:p>
+  </w:endnote>
+</w:endnotes>
+</file>
+
+<file path=word/footnotes.xml><?xml version="1.0" encoding="utf-8"?>
+<w:footnotes xmlns:wpc="http://schemas.microsoft.com/office/word/2010/wordprocessingCanvas" xmlns:mc="http://schemas.openxmlformats.org/markup-compatibility/2006" xmlns:o="urn:schemas-microsoft-com:office:office" xmlns:r="http://schemas.openxmlformats.org/officeDocument/2006/relationships" xmlns:m="http://schemas.openxmlformats.org/officeDocument/2006/math" xmlns:v="urn:schemas-microsoft-com:vml" xmlns:wp14="http://schemas.microsoft.com/office/word/2010/wordprocessingDrawing" xmlns:wp="http://schemas.openxmlformats.org/drawingml/2006/wordprocessingDrawing" xmlns:w10="urn:schemas-microsoft-com:office:word" xmlns:w="http://schemas.openxmlformats.org/wordprocessingml/2006/main" xmlns:w14="http://schemas.microsoft.com/office/word/2010/wordml" xmlns:w15="http://schemas.microsoft.com/office/word/2012/wordml" xmlns:wpg="http://schemas.microsoft.com/office/word/2010/wordprocessingGroup" xmlns:wpi="http://schemas.microsoft.com/office/word/2010/wordprocessingInk" xmlns:wne="http://schemas.microsoft.com/office/word/2006/wordml" xmlns:wps="http://schemas.microsoft.com/office/word/2010/wordprocessingShape" mc:Ignorable="w14 w15 wp14">
+  <w:footnote w:type="separator" w:id="-1">
+    <w:p>
+      <w:r>
+        <w:separator/>
+      </w:r>
+    </w:p>
+  </w:footnote>
+  <w:footnote w:type="continuationSeparator" w:id="0">
+    <w:p>
+      <w:r>
+        <w:continuationSeparator/>
+      </w:r>
+    </w:p>
+  </w:footnote>
+</w:footnotes>
 </file>
 
 <file path=word/numbering.xml><?xml version="1.0" encoding="utf-8"?>
@@ -3197,8 +3301,192 @@
       </w:pPr>
     </w:lvl>
   </w:abstractNum>
+  <w:abstractNum w:abstractNumId="1">
+    <w:nsid w:val="5C7D00D0"/>
+    <w:multiLevelType w:val="hybridMultilevel"/>
+    <w:tmpl w:val="85F6D592"/>
+    <w:lvl w:ilvl="0" w:tplc="041A0017">
+      <w:start w:val="1"/>
+      <w:numFmt w:val="lowerLetter"/>
+      <w:lvlText w:val="%1)"/>
+      <w:lvlJc w:val="left"/>
+      <w:pPr>
+        <w:ind w:left="720" w:hanging="360"/>
+      </w:pPr>
+      <w:rPr>
+        <w:rFonts w:hint="default"/>
+      </w:rPr>
+    </w:lvl>
+    <w:lvl w:ilvl="1" w:tplc="041A0019" w:tentative="1">
+      <w:start w:val="1"/>
+      <w:numFmt w:val="lowerLetter"/>
+      <w:lvlText w:val="%2."/>
+      <w:lvlJc w:val="left"/>
+      <w:pPr>
+        <w:ind w:left="1440" w:hanging="360"/>
+      </w:pPr>
+    </w:lvl>
+    <w:lvl w:ilvl="2" w:tplc="041A001B" w:tentative="1">
+      <w:start w:val="1"/>
+      <w:numFmt w:val="lowerRoman"/>
+      <w:lvlText w:val="%3."/>
+      <w:lvlJc w:val="right"/>
+      <w:pPr>
+        <w:ind w:left="2160" w:hanging="180"/>
+      </w:pPr>
+    </w:lvl>
+    <w:lvl w:ilvl="3" w:tplc="041A000F" w:tentative="1">
+      <w:start w:val="1"/>
+      <w:numFmt w:val="decimal"/>
+      <w:lvlText w:val="%4."/>
+      <w:lvlJc w:val="left"/>
+      <w:pPr>
+        <w:ind w:left="2880" w:hanging="360"/>
+      </w:pPr>
+    </w:lvl>
+    <w:lvl w:ilvl="4" w:tplc="041A0019" w:tentative="1">
+      <w:start w:val="1"/>
+      <w:numFmt w:val="lowerLetter"/>
+      <w:lvlText w:val="%5."/>
+      <w:lvlJc w:val="left"/>
+      <w:pPr>
+        <w:ind w:left="3600" w:hanging="360"/>
+      </w:pPr>
+    </w:lvl>
+    <w:lvl w:ilvl="5" w:tplc="041A001B" w:tentative="1">
+      <w:start w:val="1"/>
+      <w:numFmt w:val="lowerRoman"/>
+      <w:lvlText w:val="%6."/>
+      <w:lvlJc w:val="right"/>
+      <w:pPr>
+        <w:ind w:left="4320" w:hanging="180"/>
+      </w:pPr>
+    </w:lvl>
+    <w:lvl w:ilvl="6" w:tplc="041A000F" w:tentative="1">
+      <w:start w:val="1"/>
+      <w:numFmt w:val="decimal"/>
+      <w:lvlText w:val="%7."/>
+      <w:lvlJc w:val="left"/>
+      <w:pPr>
+        <w:ind w:left="5040" w:hanging="360"/>
+      </w:pPr>
+    </w:lvl>
+    <w:lvl w:ilvl="7" w:tplc="041A0019" w:tentative="1">
+      <w:start w:val="1"/>
+      <w:numFmt w:val="lowerLetter"/>
+      <w:lvlText w:val="%8."/>
+      <w:lvlJc w:val="left"/>
+      <w:pPr>
+        <w:ind w:left="5760" w:hanging="360"/>
+      </w:pPr>
+    </w:lvl>
+    <w:lvl w:ilvl="8" w:tplc="041A001B" w:tentative="1">
+      <w:start w:val="1"/>
+      <w:numFmt w:val="lowerRoman"/>
+      <w:lvlText w:val="%9."/>
+      <w:lvlJc w:val="right"/>
+      <w:pPr>
+        <w:ind w:left="6480" w:hanging="180"/>
+      </w:pPr>
+    </w:lvl>
+  </w:abstractNum>
+  <w:abstractNum w:abstractNumId="2">
+    <w:nsid w:val="736F455C"/>
+    <w:multiLevelType w:val="hybridMultilevel"/>
+    <w:tmpl w:val="763A1EE8"/>
+    <w:lvl w:ilvl="0" w:tplc="315AA2B4">
+      <w:start w:val="1"/>
+      <w:numFmt w:val="lowerLetter"/>
+      <w:lvlText w:val="%1)"/>
+      <w:lvlJc w:val="left"/>
+      <w:pPr>
+        <w:ind w:left="446" w:hanging="360"/>
+      </w:pPr>
+      <w:rPr>
+        <w:rFonts w:hint="default"/>
+      </w:rPr>
+    </w:lvl>
+    <w:lvl w:ilvl="1" w:tplc="041A0019" w:tentative="1">
+      <w:start w:val="1"/>
+      <w:numFmt w:val="lowerLetter"/>
+      <w:lvlText w:val="%2."/>
+      <w:lvlJc w:val="left"/>
+      <w:pPr>
+        <w:ind w:left="1166" w:hanging="360"/>
+      </w:pPr>
+    </w:lvl>
+    <w:lvl w:ilvl="2" w:tplc="041A001B" w:tentative="1">
+      <w:start w:val="1"/>
+      <w:numFmt w:val="lowerRoman"/>
+      <w:lvlText w:val="%3."/>
+      <w:lvlJc w:val="right"/>
+      <w:pPr>
+        <w:ind w:left="1886" w:hanging="180"/>
+      </w:pPr>
+    </w:lvl>
+    <w:lvl w:ilvl="3" w:tplc="041A000F" w:tentative="1">
+      <w:start w:val="1"/>
+      <w:numFmt w:val="decimal"/>
+      <w:lvlText w:val="%4."/>
+      <w:lvlJc w:val="left"/>
+      <w:pPr>
+        <w:ind w:left="2606" w:hanging="360"/>
+      </w:pPr>
+    </w:lvl>
+    <w:lvl w:ilvl="4" w:tplc="041A0019" w:tentative="1">
+      <w:start w:val="1"/>
+      <w:numFmt w:val="lowerLetter"/>
+      <w:lvlText w:val="%5."/>
+      <w:lvlJc w:val="left"/>
+      <w:pPr>
+        <w:ind w:left="3326" w:hanging="360"/>
+      </w:pPr>
+    </w:lvl>
+    <w:lvl w:ilvl="5" w:tplc="041A001B" w:tentative="1">
+      <w:start w:val="1"/>
+      <w:numFmt w:val="lowerRoman"/>
+      <w:lvlText w:val="%6."/>
+      <w:lvlJc w:val="right"/>
+      <w:pPr>
+        <w:ind w:left="4046" w:hanging="180"/>
+      </w:pPr>
+    </w:lvl>
+    <w:lvl w:ilvl="6" w:tplc="041A000F" w:tentative="1">
+      <w:start w:val="1"/>
+      <w:numFmt w:val="decimal"/>
+      <w:lvlText w:val="%7."/>
+      <w:lvlJc w:val="left"/>
+      <w:pPr>
+        <w:ind w:left="4766" w:hanging="360"/>
+      </w:pPr>
+    </w:lvl>
+    <w:lvl w:ilvl="7" w:tplc="041A0019" w:tentative="1">
+      <w:start w:val="1"/>
+      <w:numFmt w:val="lowerLetter"/>
+      <w:lvlText w:val="%8."/>
+      <w:lvlJc w:val="left"/>
+      <w:pPr>
+        <w:ind w:left="5486" w:hanging="360"/>
+      </w:pPr>
+    </w:lvl>
+    <w:lvl w:ilvl="8" w:tplc="041A001B" w:tentative="1">
+      <w:start w:val="1"/>
+      <w:numFmt w:val="lowerRoman"/>
+      <w:lvlText w:val="%9."/>
+      <w:lvlJc w:val="right"/>
+      <w:pPr>
+        <w:ind w:left="6206" w:hanging="180"/>
+      </w:pPr>
+    </w:lvl>
+  </w:abstractNum>
   <w:num w:numId="1">
     <w:abstractNumId w:val="0"/>
+  </w:num>
+  <w:num w:numId="2">
+    <w:abstractNumId w:val="2"/>
+  </w:num>
+  <w:num w:numId="3">
+    <w:abstractNumId w:val="1"/>
   </w:num>
 </w:numbering>
 </file>
@@ -3829,6 +4117,62 @@
       <w:contextualSpacing/>
     </w:pPr>
   </w:style>
+  <w:style w:type="paragraph" w:styleId="Header">
+    <w:name w:val="header"/>
+    <w:basedOn w:val="Normal"/>
+    <w:link w:val="HeaderChar"/>
+    <w:uiPriority w:val="99"/>
+    <w:unhideWhenUsed/>
+    <w:rsid w:val="00532EBC"/>
+    <w:pPr>
+      <w:tabs>
+        <w:tab w:val="center" w:pos="4536"/>
+        <w:tab w:val="right" w:pos="9072"/>
+      </w:tabs>
+    </w:pPr>
+  </w:style>
+  <w:style w:type="character" w:customStyle="1" w:styleId="HeaderChar">
+    <w:name w:val="Header Char"/>
+    <w:basedOn w:val="DefaultParagraphFont"/>
+    <w:link w:val="Header"/>
+    <w:uiPriority w:val="99"/>
+    <w:rsid w:val="00532EBC"/>
+    <w:rPr>
+      <w:rFonts w:cs="Times New Roman"/>
+      <w:spacing w:val="4"/>
+      <w:sz w:val="16"/>
+      <w:szCs w:val="18"/>
+      <w:lang w:val="en-US"/>
+    </w:rPr>
+  </w:style>
+  <w:style w:type="paragraph" w:styleId="Footer">
+    <w:name w:val="footer"/>
+    <w:basedOn w:val="Normal"/>
+    <w:link w:val="FooterChar"/>
+    <w:uiPriority w:val="99"/>
+    <w:unhideWhenUsed/>
+    <w:rsid w:val="00532EBC"/>
+    <w:pPr>
+      <w:tabs>
+        <w:tab w:val="center" w:pos="4536"/>
+        <w:tab w:val="right" w:pos="9072"/>
+      </w:tabs>
+    </w:pPr>
+  </w:style>
+  <w:style w:type="character" w:customStyle="1" w:styleId="FooterChar">
+    <w:name w:val="Footer Char"/>
+    <w:basedOn w:val="DefaultParagraphFont"/>
+    <w:link w:val="Footer"/>
+    <w:uiPriority w:val="99"/>
+    <w:rsid w:val="00532EBC"/>
+    <w:rPr>
+      <w:rFonts w:cs="Times New Roman"/>
+      <w:spacing w:val="4"/>
+      <w:sz w:val="16"/>
+      <w:szCs w:val="18"/>
+      <w:lang w:val="en-US"/>
+    </w:rPr>
+  </w:style>
 </w:styles>
 </file>
 
@@ -3939,6 +4283,32 @@
         </w:p>
       </w:docPartBody>
     </w:docPart>
+    <w:docPart>
+      <w:docPartPr>
+        <w:name w:val="DCA7571E2A884A9CA95599727F3F7B20"/>
+        <w:category>
+          <w:name w:val="General"/>
+          <w:gallery w:val="placeholder"/>
+        </w:category>
+        <w:types>
+          <w:type w:val="bbPlcHdr"/>
+        </w:types>
+        <w:behaviors>
+          <w:behavior w:val="content"/>
+        </w:behaviors>
+        <w:guid w:val="{A371E1F7-0BE4-4FA5-87D8-10DFC385B713}"/>
+      </w:docPartPr>
+      <w:docPartBody>
+        <w:p>
+          <w:pPr>
+            <w:pStyle w:val="DCA7571E2A884A9CA95599727F3F7B20"/>
+          </w:pPr>
+          <w:r>
+            <w:t>[Click to Select Date]</w:t>
+          </w:r>
+        </w:p>
+      </w:docPartBody>
+    </w:docPart>
   </w:docParts>
 </w:glossaryDocument>
 </file>
@@ -3996,7 +4366,9 @@
     <w:rsid w:val="002B1C73"/>
     <w:rsid w:val="00405377"/>
     <w:rsid w:val="00635619"/>
+    <w:rsid w:val="006A5E62"/>
     <w:rsid w:val="006E2299"/>
+    <w:rsid w:val="00767D5A"/>
     <w:rsid w:val="007E06B1"/>
     <w:rsid w:val="007F7535"/>
     <w:rsid w:val="00AA608E"/>
@@ -4469,6 +4841,10 @@
     <w:name w:val="C006A3AE78414481B01A10B1EA77C1B2"/>
     <w:rsid w:val="007E06B1"/>
   </w:style>
+  <w:style w:type="paragraph" w:customStyle="1" w:styleId="DCA7571E2A884A9CA95599727F3F7B20">
+    <w:name w:val="DCA7571E2A884A9CA95599727F3F7B20"/>
+    <w:rsid w:val="00767D5A"/>
+  </w:style>
 </w:styles>
 </file>
 

</xml_diff>

<commit_message>
Updates Scrum meeting notes
</commit_message>
<xml_diff>
--- a/SCRUM_Notes/Meetings.docx
+++ b/SCRUM_Notes/Meetings.docx
@@ -2593,6 +2593,7 @@
                 <w:calendar w:val="gregorian"/>
               </w:date>
             </w:sdtPr>
+            <w:sdtEndPr/>
             <w:sdtContent>
               <w:p>
                 <w:pPr>
@@ -2634,14 +2635,7 @@
                 <w:rFonts w:ascii="Arial" w:hAnsi="Arial" w:cs="Arial"/>
                 <w:sz w:val="18"/>
               </w:rPr>
-              <w:t xml:space="preserve">Time: </w:t>
-            </w:r>
-            <w:r>
-              <w:rPr>
-                <w:rFonts w:ascii="Arial" w:hAnsi="Arial" w:cs="Arial"/>
-                <w:sz w:val="18"/>
-              </w:rPr>
-              <w:t>13:00-14:00</w:t>
+              <w:t>Time: 13:00-14:00</w:t>
             </w:r>
           </w:p>
         </w:tc>
@@ -2983,15 +2977,7 @@
                 <w:sz w:val="20"/>
                 <w:szCs w:val="20"/>
               </w:rPr>
-              <w:t xml:space="preserve">Martina Šestak </w:t>
-            </w:r>
-            <w:r>
-              <w:rPr>
-                <w:rFonts w:ascii="Arial" w:hAnsi="Arial" w:cs="Arial"/>
-                <w:sz w:val="20"/>
-                <w:szCs w:val="20"/>
-              </w:rPr>
-              <w:t>finished the project documentation and analyzing Scrum results.</w:t>
+              <w:t>Martina Šestak finished the project documentation and analyzing Scrum results.</w:t>
             </w:r>
           </w:p>
           <w:p>
@@ -3013,15 +2999,7 @@
                 <w:sz w:val="20"/>
                 <w:szCs w:val="20"/>
               </w:rPr>
-              <w:t xml:space="preserve">Matej Vuković </w:t>
-            </w:r>
-            <w:r>
-              <w:rPr>
-                <w:rFonts w:ascii="Arial" w:hAnsi="Arial" w:cs="Arial"/>
-                <w:sz w:val="20"/>
-                <w:szCs w:val="20"/>
-              </w:rPr>
-              <w:t>finished designing the activity for viewing points and friend status.</w:t>
+              <w:t>Matej Vuković finished designing the activity for viewing points and friend status.</w:t>
             </w:r>
           </w:p>
         </w:tc>
@@ -3088,17 +3066,7 @@
                 <w:sz w:val="20"/>
                 <w:szCs w:val="20"/>
               </w:rPr>
-              <w:t xml:space="preserve"> </w:t>
-            </w:r>
-            <w:bookmarkStart w:id="5" w:name="_GoBack"/>
-            <w:bookmarkEnd w:id="5"/>
-            <w:r>
-              <w:rPr>
-                <w:rFonts w:ascii="Arial" w:hAnsi="Arial" w:cs="Arial"/>
-                <w:sz w:val="20"/>
-                <w:szCs w:val="20"/>
-              </w:rPr>
-              <w:t>All PBIs that were set to be implemented in the first sprint (user login and view points and status) are now implemented and waiting to enter the following sprint.</w:t>
+              <w:t xml:space="preserve"> All PBIs that were set to be implemented in the first sprint (user login and view points and status) are now implemented and waiting to enter the following sprint.</w:t>
             </w:r>
           </w:p>
         </w:tc>
@@ -3147,6 +3115,532 @@
     </w:p>
     <w:p>
       <w:pPr>
+        <w:pStyle w:val="Title"/>
+        <w:rPr>
+          <w:b/>
+        </w:rPr>
+      </w:pPr>
+      <w:r>
+        <w:rPr>
+          <w:b/>
+        </w:rPr>
+        <w:t>Meeting</w:t>
+      </w:r>
+      <w:r>
+        <w:rPr>
+          <w:b/>
+        </w:rPr>
+        <w:t xml:space="preserve"> 6</w:t>
+      </w:r>
+    </w:p>
+    <w:tbl>
+      <w:tblPr>
+        <w:tblW w:w="3805" w:type="pct"/>
+        <w:tblLayout w:type="fixed"/>
+        <w:tblCellMar>
+          <w:top w:w="14" w:type="dxa"/>
+          <w:left w:w="0" w:type="dxa"/>
+          <w:bottom w:w="14" w:type="dxa"/>
+          <w:right w:w="0" w:type="dxa"/>
+        </w:tblCellMar>
+        <w:tblLook w:val="0000" w:firstRow="0" w:lastRow="0" w:firstColumn="0" w:lastColumn="0" w:noHBand="0" w:noVBand="0"/>
+      </w:tblPr>
+      <w:tblGrid>
+        <w:gridCol w:w="1985"/>
+        <w:gridCol w:w="2003"/>
+        <w:gridCol w:w="2916"/>
+      </w:tblGrid>
+      <w:tr>
+        <w:trPr>
+          <w:cantSplit/>
+        </w:trPr>
+        <w:tc>
+          <w:tcPr>
+            <w:tcW w:w="1985" w:type="dxa"/>
+            <w:shd w:val="clear" w:color="auto" w:fill="auto"/>
+            <w:tcMar>
+              <w:left w:w="0" w:type="dxa"/>
+            </w:tcMar>
+            <w:vAlign w:val="center"/>
+          </w:tcPr>
+          <w:sdt>
+            <w:sdtPr>
+              <w:rPr>
+                <w:rFonts w:ascii="Arial" w:hAnsi="Arial" w:cs="Arial"/>
+                <w:sz w:val="18"/>
+              </w:rPr>
+              <w:alias w:val="Date"/>
+              <w:tag w:val="Date"/>
+              <w:id w:val="-1931187265"/>
+              <w:placeholder>
+                <w:docPart w:val="5B0F27F7ED044FDF8228903F2D4F0912"/>
+              </w:placeholder>
+              <w:date w:fullDate="2014-11-24T00:00:00Z">
+                <w:dateFormat w:val="MMMM d, yyyy"/>
+                <w:lid w:val="en-US"/>
+                <w:storeMappedDataAs w:val="dateTime"/>
+                <w:calendar w:val="gregorian"/>
+              </w:date>
+            </w:sdtPr>
+            <w:sdtEndPr/>
+            <w:sdtContent>
+              <w:p>
+                <w:pPr>
+                  <w:rPr>
+                    <w:sz w:val="18"/>
+                  </w:rPr>
+                </w:pPr>
+                <w:r>
+                  <w:rPr>
+                    <w:rFonts w:ascii="Arial" w:hAnsi="Arial" w:cs="Arial"/>
+                    <w:sz w:val="18"/>
+                  </w:rPr>
+                  <w:t>November 24, 2014</w:t>
+                </w:r>
+              </w:p>
+            </w:sdtContent>
+          </w:sdt>
+        </w:tc>
+        <w:tc>
+          <w:tcPr>
+            <w:tcW w:w="2003" w:type="dxa"/>
+            <w:shd w:val="clear" w:color="auto" w:fill="auto"/>
+            <w:tcMar>
+              <w:left w:w="0" w:type="dxa"/>
+            </w:tcMar>
+            <w:vAlign w:val="center"/>
+          </w:tcPr>
+          <w:p>
+            <w:pPr>
+              <w:pStyle w:val="Details"/>
+              <w:jc w:val="center"/>
+              <w:rPr>
+                <w:rFonts w:ascii="Arial" w:hAnsi="Arial" w:cs="Arial"/>
+                <w:sz w:val="18"/>
+              </w:rPr>
+            </w:pPr>
+            <w:r>
+              <w:rPr>
+                <w:rFonts w:ascii="Arial" w:hAnsi="Arial" w:cs="Arial"/>
+                <w:sz w:val="18"/>
+              </w:rPr>
+              <w:t>Time: 9:30-9:45</w:t>
+            </w:r>
+          </w:p>
+        </w:tc>
+        <w:tc>
+          <w:tcPr>
+            <w:tcW w:w="2916" w:type="dxa"/>
+            <w:shd w:val="clear" w:color="auto" w:fill="auto"/>
+            <w:tcMar>
+              <w:left w:w="0" w:type="dxa"/>
+            </w:tcMar>
+            <w:vAlign w:val="center"/>
+          </w:tcPr>
+          <w:p>
+            <w:pPr>
+              <w:pStyle w:val="Details"/>
+              <w:rPr>
+                <w:sz w:val="18"/>
+              </w:rPr>
+            </w:pPr>
+          </w:p>
+        </w:tc>
+      </w:tr>
+    </w:tbl>
+    <w:p>
+      <w:pPr>
+        <w:rPr>
+          <w:sz w:val="18"/>
+        </w:rPr>
+      </w:pPr>
+    </w:p>
+    <w:tbl>
+      <w:tblPr>
+        <w:tblW w:w="5238" w:type="pct"/>
+        <w:tblBorders>
+          <w:top w:val="single" w:sz="4" w:space="0" w:color="BFBFBF" w:themeColor="background1" w:themeShade="BF"/>
+          <w:left w:val="single" w:sz="4" w:space="0" w:color="BFBFBF" w:themeColor="background1" w:themeShade="BF"/>
+          <w:bottom w:val="single" w:sz="4" w:space="0" w:color="BFBFBF" w:themeColor="background1" w:themeShade="BF"/>
+          <w:right w:val="single" w:sz="4" w:space="0" w:color="BFBFBF" w:themeColor="background1" w:themeShade="BF"/>
+          <w:insideH w:val="single" w:sz="4" w:space="0" w:color="BFBFBF" w:themeColor="background1" w:themeShade="BF"/>
+          <w:insideV w:val="single" w:sz="4" w:space="0" w:color="BFBFBF" w:themeColor="background1" w:themeShade="BF"/>
+        </w:tblBorders>
+        <w:tblLayout w:type="fixed"/>
+        <w:tblCellMar>
+          <w:top w:w="14" w:type="dxa"/>
+          <w:left w:w="0" w:type="dxa"/>
+          <w:bottom w:w="14" w:type="dxa"/>
+          <w:right w:w="0" w:type="dxa"/>
+        </w:tblCellMar>
+        <w:tblLook w:val="0000" w:firstRow="0" w:lastRow="0" w:firstColumn="0" w:lastColumn="0" w:noHBand="0" w:noVBand="0"/>
+      </w:tblPr>
+      <w:tblGrid>
+        <w:gridCol w:w="2122"/>
+        <w:gridCol w:w="7371"/>
+      </w:tblGrid>
+      <w:tr>
+        <w:trPr>
+          <w:trHeight w:val="360"/>
+        </w:trPr>
+        <w:tc>
+          <w:tcPr>
+            <w:tcW w:w="2122" w:type="dxa"/>
+            <w:tcBorders>
+              <w:top w:val="single" w:sz="12" w:space="0" w:color="BFBFBF" w:themeColor="background1" w:themeShade="BF"/>
+            </w:tcBorders>
+            <w:shd w:val="clear" w:color="auto" w:fill="F2F2F2" w:themeFill="background1" w:themeFillShade="F2"/>
+            <w:vAlign w:val="center"/>
+          </w:tcPr>
+          <w:p>
+            <w:pPr>
+              <w:pStyle w:val="Heading3"/>
+              <w:rPr>
+                <w:rFonts w:ascii="Arial" w:hAnsi="Arial" w:cs="Arial"/>
+                <w:sz w:val="18"/>
+                <w:szCs w:val="20"/>
+              </w:rPr>
+            </w:pPr>
+            <w:r>
+              <w:rPr>
+                <w:rFonts w:ascii="Arial" w:hAnsi="Arial" w:cs="Arial"/>
+                <w:sz w:val="18"/>
+                <w:szCs w:val="20"/>
+              </w:rPr>
+              <w:t>Meeting called by</w:t>
+            </w:r>
+          </w:p>
+        </w:tc>
+        <w:tc>
+          <w:tcPr>
+            <w:tcW w:w="7371" w:type="dxa"/>
+            <w:tcBorders>
+              <w:top w:val="single" w:sz="12" w:space="0" w:color="BFBFBF" w:themeColor="background1" w:themeShade="BF"/>
+            </w:tcBorders>
+            <w:shd w:val="clear" w:color="auto" w:fill="auto"/>
+            <w:vAlign w:val="center"/>
+          </w:tcPr>
+          <w:p>
+            <w:pPr>
+              <w:rPr>
+                <w:rFonts w:ascii="Arial" w:hAnsi="Arial" w:cs="Arial"/>
+                <w:sz w:val="20"/>
+                <w:szCs w:val="20"/>
+              </w:rPr>
+            </w:pPr>
+            <w:r>
+              <w:rPr>
+                <w:rFonts w:ascii="Arial" w:hAnsi="Arial" w:cs="Arial"/>
+                <w:sz w:val="20"/>
+                <w:szCs w:val="20"/>
+              </w:rPr>
+              <w:t>Martina Šestak</w:t>
+            </w:r>
+          </w:p>
+        </w:tc>
+      </w:tr>
+      <w:tr>
+        <w:trPr>
+          <w:trHeight w:val="360"/>
+        </w:trPr>
+        <w:tc>
+          <w:tcPr>
+            <w:tcW w:w="2122" w:type="dxa"/>
+            <w:shd w:val="clear" w:color="auto" w:fill="F2F2F2" w:themeFill="background1" w:themeFillShade="F2"/>
+            <w:vAlign w:val="center"/>
+          </w:tcPr>
+          <w:p>
+            <w:pPr>
+              <w:pStyle w:val="Heading3"/>
+              <w:rPr>
+                <w:rFonts w:ascii="Arial" w:hAnsi="Arial" w:cs="Arial"/>
+                <w:sz w:val="18"/>
+                <w:szCs w:val="20"/>
+              </w:rPr>
+            </w:pPr>
+            <w:r>
+              <w:rPr>
+                <w:rFonts w:ascii="Arial" w:hAnsi="Arial" w:cs="Arial"/>
+                <w:sz w:val="18"/>
+                <w:szCs w:val="20"/>
+              </w:rPr>
+              <w:t>Type of meeting</w:t>
+            </w:r>
+          </w:p>
+        </w:tc>
+        <w:tc>
+          <w:tcPr>
+            <w:tcW w:w="7371" w:type="dxa"/>
+            <w:shd w:val="clear" w:color="auto" w:fill="auto"/>
+            <w:vAlign w:val="center"/>
+          </w:tcPr>
+          <w:p>
+            <w:pPr>
+              <w:ind w:left="0"/>
+              <w:rPr>
+                <w:rFonts w:ascii="Arial" w:hAnsi="Arial" w:cs="Arial"/>
+                <w:sz w:val="20"/>
+                <w:szCs w:val="20"/>
+              </w:rPr>
+            </w:pPr>
+            <w:r>
+              <w:rPr>
+                <w:rFonts w:ascii="Arial" w:hAnsi="Arial" w:cs="Arial"/>
+                <w:sz w:val="20"/>
+                <w:szCs w:val="20"/>
+              </w:rPr>
+              <w:t xml:space="preserve"> Sprint review meeting</w:t>
+            </w:r>
+          </w:p>
+        </w:tc>
+      </w:tr>
+      <w:tr>
+        <w:trPr>
+          <w:trHeight w:val="360"/>
+        </w:trPr>
+        <w:tc>
+          <w:tcPr>
+            <w:tcW w:w="2122" w:type="dxa"/>
+            <w:shd w:val="clear" w:color="auto" w:fill="F2F2F2" w:themeFill="background1" w:themeFillShade="F2"/>
+            <w:vAlign w:val="center"/>
+          </w:tcPr>
+          <w:p>
+            <w:pPr>
+              <w:pStyle w:val="Heading3"/>
+              <w:rPr>
+                <w:rFonts w:ascii="Arial" w:hAnsi="Arial" w:cs="Arial"/>
+                <w:sz w:val="20"/>
+                <w:szCs w:val="20"/>
+              </w:rPr>
+            </w:pPr>
+            <w:r>
+              <w:rPr>
+                <w:rFonts w:ascii="Arial" w:hAnsi="Arial" w:cs="Arial"/>
+                <w:sz w:val="18"/>
+                <w:szCs w:val="20"/>
+              </w:rPr>
+              <w:t>Attendees</w:t>
+            </w:r>
+          </w:p>
+        </w:tc>
+        <w:tc>
+          <w:tcPr>
+            <w:tcW w:w="7371" w:type="dxa"/>
+            <w:shd w:val="clear" w:color="auto" w:fill="auto"/>
+            <w:vAlign w:val="center"/>
+          </w:tcPr>
+          <w:p>
+            <w:pPr>
+              <w:rPr>
+                <w:rFonts w:ascii="Arial" w:hAnsi="Arial" w:cs="Arial"/>
+                <w:sz w:val="20"/>
+                <w:szCs w:val="20"/>
+              </w:rPr>
+            </w:pPr>
+            <w:r>
+              <w:rPr>
+                <w:rFonts w:ascii="Arial" w:hAnsi="Arial" w:cs="Arial"/>
+                <w:sz w:val="20"/>
+                <w:szCs w:val="20"/>
+              </w:rPr>
+              <w:t>Viktor Lazar, Martina Šestak, Goran Vodomin, Matej Vuković</w:t>
+            </w:r>
+          </w:p>
+        </w:tc>
+      </w:tr>
+      <w:tr>
+        <w:trPr>
+          <w:trHeight w:val="360"/>
+        </w:trPr>
+        <w:tc>
+          <w:tcPr>
+            <w:tcW w:w="2122" w:type="dxa"/>
+            <w:tcBorders>
+              <w:top w:val="single" w:sz="4" w:space="0" w:color="BFBFBF" w:themeColor="background1" w:themeShade="BF"/>
+              <w:left w:val="single" w:sz="4" w:space="0" w:color="BFBFBF" w:themeColor="background1" w:themeShade="BF"/>
+              <w:bottom w:val="single" w:sz="4" w:space="0" w:color="BFBFBF" w:themeColor="background1" w:themeShade="BF"/>
+              <w:right w:val="single" w:sz="4" w:space="0" w:color="BFBFBF" w:themeColor="background1" w:themeShade="BF"/>
+            </w:tcBorders>
+            <w:shd w:val="clear" w:color="auto" w:fill="F2F2F2" w:themeFill="background1" w:themeFillShade="F2"/>
+            <w:vAlign w:val="center"/>
+          </w:tcPr>
+          <w:p>
+            <w:pPr>
+              <w:pStyle w:val="Heading3"/>
+              <w:rPr>
+                <w:rFonts w:ascii="Arial" w:hAnsi="Arial" w:cs="Arial"/>
+                <w:sz w:val="18"/>
+                <w:szCs w:val="20"/>
+              </w:rPr>
+            </w:pPr>
+            <w:r>
+              <w:rPr>
+                <w:rFonts w:ascii="Arial" w:hAnsi="Arial" w:cs="Arial"/>
+                <w:sz w:val="18"/>
+                <w:szCs w:val="20"/>
+              </w:rPr>
+              <w:t>SUMMARY</w:t>
+            </w:r>
+          </w:p>
+        </w:tc>
+        <w:tc>
+          <w:tcPr>
+            <w:tcW w:w="7371" w:type="dxa"/>
+            <w:tcBorders>
+              <w:top w:val="single" w:sz="4" w:space="0" w:color="BFBFBF" w:themeColor="background1" w:themeShade="BF"/>
+              <w:left w:val="single" w:sz="4" w:space="0" w:color="BFBFBF" w:themeColor="background1" w:themeShade="BF"/>
+              <w:bottom w:val="single" w:sz="4" w:space="0" w:color="BFBFBF" w:themeColor="background1" w:themeShade="BF"/>
+              <w:right w:val="single" w:sz="4" w:space="0" w:color="BFBFBF" w:themeColor="background1" w:themeShade="BF"/>
+            </w:tcBorders>
+            <w:shd w:val="clear" w:color="auto" w:fill="auto"/>
+            <w:vAlign w:val="center"/>
+          </w:tcPr>
+          <w:p>
+            <w:pPr>
+              <w:ind w:left="0"/>
+              <w:rPr>
+                <w:rFonts w:ascii="Arial" w:hAnsi="Arial" w:cs="Arial"/>
+                <w:sz w:val="20"/>
+                <w:szCs w:val="20"/>
+              </w:rPr>
+            </w:pPr>
+            <w:r>
+              <w:rPr>
+                <w:rFonts w:ascii="Arial" w:hAnsi="Arial" w:cs="Arial"/>
+                <w:sz w:val="20"/>
+                <w:szCs w:val="20"/>
+              </w:rPr>
+              <w:t xml:space="preserve"> Sprint duration in Phase 1 was too small (7 working days), so it would be more efficient if this duration were longer. Also, we’ve encountered many problems while building Android application in Eclipse IDE (constant IDE crashing), so we should consider switching to another IDE.</w:t>
+            </w:r>
+          </w:p>
+        </w:tc>
+      </w:tr>
+      <w:tr>
+        <w:trPr>
+          <w:trHeight w:val="360"/>
+        </w:trPr>
+        <w:tc>
+          <w:tcPr>
+            <w:tcW w:w="2122" w:type="dxa"/>
+            <w:tcBorders>
+              <w:top w:val="single" w:sz="4" w:space="0" w:color="BFBFBF" w:themeColor="background1" w:themeShade="BF"/>
+              <w:left w:val="single" w:sz="4" w:space="0" w:color="BFBFBF" w:themeColor="background1" w:themeShade="BF"/>
+              <w:bottom w:val="single" w:sz="4" w:space="0" w:color="BFBFBF" w:themeColor="background1" w:themeShade="BF"/>
+              <w:right w:val="single" w:sz="4" w:space="0" w:color="BFBFBF" w:themeColor="background1" w:themeShade="BF"/>
+            </w:tcBorders>
+            <w:shd w:val="clear" w:color="auto" w:fill="F2F2F2" w:themeFill="background1" w:themeFillShade="F2"/>
+            <w:vAlign w:val="center"/>
+          </w:tcPr>
+          <w:p>
+            <w:pPr>
+              <w:pStyle w:val="Heading3"/>
+              <w:rPr>
+                <w:rFonts w:ascii="Arial" w:hAnsi="Arial" w:cs="Arial"/>
+                <w:sz w:val="18"/>
+                <w:szCs w:val="20"/>
+              </w:rPr>
+            </w:pPr>
+            <w:r>
+              <w:rPr>
+                <w:rFonts w:ascii="Arial" w:hAnsi="Arial" w:cs="Arial"/>
+                <w:sz w:val="18"/>
+                <w:szCs w:val="20"/>
+              </w:rPr>
+              <w:t>CONCLUSION</w:t>
+            </w:r>
+          </w:p>
+        </w:tc>
+        <w:tc>
+          <w:tcPr>
+            <w:tcW w:w="7371" w:type="dxa"/>
+            <w:tcBorders>
+              <w:top w:val="single" w:sz="4" w:space="0" w:color="BFBFBF" w:themeColor="background1" w:themeShade="BF"/>
+              <w:left w:val="single" w:sz="4" w:space="0" w:color="BFBFBF" w:themeColor="background1" w:themeShade="BF"/>
+              <w:bottom w:val="single" w:sz="4" w:space="0" w:color="BFBFBF" w:themeColor="background1" w:themeShade="BF"/>
+              <w:right w:val="single" w:sz="4" w:space="0" w:color="BFBFBF" w:themeColor="background1" w:themeShade="BF"/>
+            </w:tcBorders>
+            <w:shd w:val="clear" w:color="auto" w:fill="auto"/>
+            <w:vAlign w:val="center"/>
+          </w:tcPr>
+          <w:p>
+            <w:pPr>
+              <w:pStyle w:val="ListParagraph"/>
+              <w:numPr>
+                <w:ilvl w:val="0"/>
+                <w:numId w:val="5"/>
+              </w:numPr>
+              <w:rPr>
+                <w:rFonts w:ascii="Arial" w:hAnsi="Arial" w:cs="Arial"/>
+                <w:sz w:val="20"/>
+                <w:szCs w:val="20"/>
+              </w:rPr>
+            </w:pPr>
+            <w:r>
+              <w:rPr>
+                <w:rFonts w:ascii="Arial" w:hAnsi="Arial" w:cs="Arial"/>
+                <w:sz w:val="20"/>
+                <w:szCs w:val="20"/>
+              </w:rPr>
+              <w:t xml:space="preserve"> Duration of sprint will be set to 14 working days.</w:t>
+            </w:r>
+          </w:p>
+          <w:p>
+            <w:pPr>
+              <w:pStyle w:val="ListParagraph"/>
+              <w:numPr>
+                <w:ilvl w:val="0"/>
+                <w:numId w:val="5"/>
+              </w:numPr>
+              <w:rPr>
+                <w:rFonts w:ascii="Arial" w:hAnsi="Arial" w:cs="Arial"/>
+                <w:sz w:val="20"/>
+                <w:szCs w:val="20"/>
+              </w:rPr>
+            </w:pPr>
+            <w:r>
+              <w:rPr>
+                <w:rFonts w:ascii="Arial" w:hAnsi="Arial" w:cs="Arial"/>
+                <w:sz w:val="20"/>
+                <w:szCs w:val="20"/>
+              </w:rPr>
+              <w:t xml:space="preserve"> </w:t>
+            </w:r>
+            <w:r>
+              <w:rPr>
+                <w:rFonts w:ascii="Arial" w:hAnsi="Arial" w:cs="Arial"/>
+                <w:sz w:val="20"/>
+                <w:szCs w:val="20"/>
+              </w:rPr>
+              <w:t>Our mobile application will be built in IntelliJ IDEA.</w:t>
+            </w:r>
+          </w:p>
+        </w:tc>
+      </w:tr>
+      <w:tr>
+        <w:trPr>
+          <w:trHeight w:val="56"/>
+        </w:trPr>
+        <w:tc>
+          <w:tcPr>
+            <w:tcW w:w="9493" w:type="dxa"/>
+            <w:gridSpan w:val="2"/>
+            <w:shd w:val="clear" w:color="auto" w:fill="auto"/>
+            <w:vAlign w:val="center"/>
+          </w:tcPr>
+          <w:p>
+            <w:pPr>
+              <w:rPr>
+                <w:rFonts w:ascii="Arial" w:hAnsi="Arial" w:cs="Arial"/>
+                <w:sz w:val="18"/>
+                <w:szCs w:val="20"/>
+              </w:rPr>
+            </w:pPr>
+          </w:p>
+        </w:tc>
+      </w:tr>
+    </w:tbl>
+    <w:p>
+      <w:pPr>
         <w:ind w:left="0"/>
         <w:rPr>
           <w:sz w:val="24"/>
@@ -3154,6 +3648,910 @@
         </w:rPr>
       </w:pPr>
     </w:p>
+    <w:p>
+      <w:pPr>
+        <w:pStyle w:val="Title"/>
+        <w:rPr>
+          <w:b/>
+        </w:rPr>
+      </w:pPr>
+      <w:r>
+        <w:rPr>
+          <w:b/>
+        </w:rPr>
+        <w:t xml:space="preserve">Meeting </w:t>
+      </w:r>
+      <w:r>
+        <w:rPr>
+          <w:b/>
+        </w:rPr>
+        <w:t>7</w:t>
+      </w:r>
+    </w:p>
+    <w:tbl>
+      <w:tblPr>
+        <w:tblW w:w="3805" w:type="pct"/>
+        <w:tblLayout w:type="fixed"/>
+        <w:tblCellMar>
+          <w:top w:w="14" w:type="dxa"/>
+          <w:left w:w="0" w:type="dxa"/>
+          <w:bottom w:w="14" w:type="dxa"/>
+          <w:right w:w="0" w:type="dxa"/>
+        </w:tblCellMar>
+        <w:tblLook w:val="0000" w:firstRow="0" w:lastRow="0" w:firstColumn="0" w:lastColumn="0" w:noHBand="0" w:noVBand="0"/>
+      </w:tblPr>
+      <w:tblGrid>
+        <w:gridCol w:w="2268"/>
+        <w:gridCol w:w="1720"/>
+        <w:gridCol w:w="2916"/>
+      </w:tblGrid>
+      <w:tr>
+        <w:trPr>
+          <w:cantSplit/>
+        </w:trPr>
+        <w:tc>
+          <w:tcPr>
+            <w:tcW w:w="2268" w:type="dxa"/>
+            <w:shd w:val="clear" w:color="auto" w:fill="auto"/>
+            <w:tcMar>
+              <w:left w:w="0" w:type="dxa"/>
+            </w:tcMar>
+            <w:vAlign w:val="center"/>
+          </w:tcPr>
+          <w:sdt>
+            <w:sdtPr>
+              <w:rPr>
+                <w:rFonts w:ascii="Arial" w:hAnsi="Arial" w:cs="Arial"/>
+                <w:sz w:val="18"/>
+              </w:rPr>
+              <w:alias w:val="Date"/>
+              <w:tag w:val="Date"/>
+              <w:id w:val="-91319378"/>
+              <w:placeholder>
+                <w:docPart w:val="72F9201266DA4AC0BD27E8557646C3BF"/>
+              </w:placeholder>
+              <w:date w:fullDate="2014-12-01T00:00:00Z">
+                <w:dateFormat w:val="MMMM d, yyyy"/>
+                <w:lid w:val="en-US"/>
+                <w:storeMappedDataAs w:val="dateTime"/>
+                <w:calendar w:val="gregorian"/>
+              </w:date>
+            </w:sdtPr>
+            <w:sdtEndPr/>
+            <w:sdtContent>
+              <w:p>
+                <w:pPr>
+                  <w:rPr>
+                    <w:sz w:val="18"/>
+                  </w:rPr>
+                </w:pPr>
+                <w:r>
+                  <w:rPr>
+                    <w:rFonts w:ascii="Arial" w:hAnsi="Arial" w:cs="Arial"/>
+                    <w:sz w:val="18"/>
+                  </w:rPr>
+                  <w:t>December 1, 2014</w:t>
+                </w:r>
+              </w:p>
+            </w:sdtContent>
+          </w:sdt>
+        </w:tc>
+        <w:tc>
+          <w:tcPr>
+            <w:tcW w:w="1720" w:type="dxa"/>
+            <w:shd w:val="clear" w:color="auto" w:fill="auto"/>
+            <w:tcMar>
+              <w:left w:w="0" w:type="dxa"/>
+            </w:tcMar>
+            <w:vAlign w:val="center"/>
+          </w:tcPr>
+          <w:p>
+            <w:pPr>
+              <w:pStyle w:val="Details"/>
+              <w:jc w:val="center"/>
+              <w:rPr>
+                <w:rFonts w:ascii="Arial" w:hAnsi="Arial" w:cs="Arial"/>
+                <w:sz w:val="18"/>
+              </w:rPr>
+            </w:pPr>
+            <w:r>
+              <w:rPr>
+                <w:rFonts w:ascii="Arial" w:hAnsi="Arial" w:cs="Arial"/>
+                <w:sz w:val="18"/>
+              </w:rPr>
+              <w:t>Time: 10:00-10</w:t>
+            </w:r>
+            <w:r>
+              <w:rPr>
+                <w:rFonts w:ascii="Arial" w:hAnsi="Arial" w:cs="Arial"/>
+                <w:sz w:val="18"/>
+              </w:rPr>
+              <w:t>:30</w:t>
+            </w:r>
+          </w:p>
+        </w:tc>
+        <w:tc>
+          <w:tcPr>
+            <w:tcW w:w="2916" w:type="dxa"/>
+            <w:shd w:val="clear" w:color="auto" w:fill="auto"/>
+            <w:tcMar>
+              <w:left w:w="0" w:type="dxa"/>
+            </w:tcMar>
+            <w:vAlign w:val="center"/>
+          </w:tcPr>
+          <w:p>
+            <w:pPr>
+              <w:pStyle w:val="Details"/>
+              <w:rPr>
+                <w:sz w:val="18"/>
+              </w:rPr>
+            </w:pPr>
+          </w:p>
+        </w:tc>
+      </w:tr>
+    </w:tbl>
+    <w:p>
+      <w:pPr>
+        <w:rPr>
+          <w:sz w:val="18"/>
+        </w:rPr>
+      </w:pPr>
+    </w:p>
+    <w:tbl>
+      <w:tblPr>
+        <w:tblW w:w="5238" w:type="pct"/>
+        <w:tblBorders>
+          <w:top w:val="single" w:sz="4" w:space="0" w:color="BFBFBF" w:themeColor="background1" w:themeShade="BF"/>
+          <w:left w:val="single" w:sz="4" w:space="0" w:color="BFBFBF" w:themeColor="background1" w:themeShade="BF"/>
+          <w:bottom w:val="single" w:sz="4" w:space="0" w:color="BFBFBF" w:themeColor="background1" w:themeShade="BF"/>
+          <w:right w:val="single" w:sz="4" w:space="0" w:color="BFBFBF" w:themeColor="background1" w:themeShade="BF"/>
+          <w:insideH w:val="single" w:sz="4" w:space="0" w:color="BFBFBF" w:themeColor="background1" w:themeShade="BF"/>
+          <w:insideV w:val="single" w:sz="4" w:space="0" w:color="BFBFBF" w:themeColor="background1" w:themeShade="BF"/>
+        </w:tblBorders>
+        <w:tblLayout w:type="fixed"/>
+        <w:tblCellMar>
+          <w:top w:w="14" w:type="dxa"/>
+          <w:left w:w="0" w:type="dxa"/>
+          <w:bottom w:w="14" w:type="dxa"/>
+          <w:right w:w="0" w:type="dxa"/>
+        </w:tblCellMar>
+        <w:tblLook w:val="0000" w:firstRow="0" w:lastRow="0" w:firstColumn="0" w:lastColumn="0" w:noHBand="0" w:noVBand="0"/>
+      </w:tblPr>
+      <w:tblGrid>
+        <w:gridCol w:w="2122"/>
+        <w:gridCol w:w="7371"/>
+      </w:tblGrid>
+      <w:tr>
+        <w:trPr>
+          <w:trHeight w:val="360"/>
+        </w:trPr>
+        <w:tc>
+          <w:tcPr>
+            <w:tcW w:w="2122" w:type="dxa"/>
+            <w:tcBorders>
+              <w:top w:val="single" w:sz="12" w:space="0" w:color="BFBFBF" w:themeColor="background1" w:themeShade="BF"/>
+            </w:tcBorders>
+            <w:shd w:val="clear" w:color="auto" w:fill="F2F2F2" w:themeFill="background1" w:themeFillShade="F2"/>
+            <w:vAlign w:val="center"/>
+          </w:tcPr>
+          <w:p>
+            <w:pPr>
+              <w:pStyle w:val="Heading3"/>
+              <w:rPr>
+                <w:rFonts w:ascii="Arial" w:hAnsi="Arial" w:cs="Arial"/>
+                <w:sz w:val="18"/>
+                <w:szCs w:val="20"/>
+              </w:rPr>
+            </w:pPr>
+            <w:r>
+              <w:rPr>
+                <w:rFonts w:ascii="Arial" w:hAnsi="Arial" w:cs="Arial"/>
+                <w:sz w:val="18"/>
+                <w:szCs w:val="20"/>
+              </w:rPr>
+              <w:t>Meeting called by</w:t>
+            </w:r>
+          </w:p>
+        </w:tc>
+        <w:tc>
+          <w:tcPr>
+            <w:tcW w:w="7371" w:type="dxa"/>
+            <w:tcBorders>
+              <w:top w:val="single" w:sz="12" w:space="0" w:color="BFBFBF" w:themeColor="background1" w:themeShade="BF"/>
+            </w:tcBorders>
+            <w:shd w:val="clear" w:color="auto" w:fill="auto"/>
+            <w:vAlign w:val="center"/>
+          </w:tcPr>
+          <w:p>
+            <w:pPr>
+              <w:rPr>
+                <w:rFonts w:ascii="Arial" w:hAnsi="Arial" w:cs="Arial"/>
+                <w:sz w:val="20"/>
+                <w:szCs w:val="20"/>
+              </w:rPr>
+            </w:pPr>
+            <w:r>
+              <w:rPr>
+                <w:rFonts w:ascii="Arial" w:hAnsi="Arial" w:cs="Arial"/>
+                <w:sz w:val="20"/>
+                <w:szCs w:val="20"/>
+              </w:rPr>
+              <w:t>Martina Šestak</w:t>
+            </w:r>
+          </w:p>
+        </w:tc>
+      </w:tr>
+      <w:tr>
+        <w:trPr>
+          <w:trHeight w:val="360"/>
+        </w:trPr>
+        <w:tc>
+          <w:tcPr>
+            <w:tcW w:w="2122" w:type="dxa"/>
+            <w:shd w:val="clear" w:color="auto" w:fill="F2F2F2" w:themeFill="background1" w:themeFillShade="F2"/>
+            <w:vAlign w:val="center"/>
+          </w:tcPr>
+          <w:p>
+            <w:pPr>
+              <w:pStyle w:val="Heading3"/>
+              <w:rPr>
+                <w:rFonts w:ascii="Arial" w:hAnsi="Arial" w:cs="Arial"/>
+                <w:sz w:val="18"/>
+                <w:szCs w:val="20"/>
+              </w:rPr>
+            </w:pPr>
+            <w:r>
+              <w:rPr>
+                <w:rFonts w:ascii="Arial" w:hAnsi="Arial" w:cs="Arial"/>
+                <w:sz w:val="18"/>
+                <w:szCs w:val="20"/>
+              </w:rPr>
+              <w:t>Type of meeting</w:t>
+            </w:r>
+          </w:p>
+        </w:tc>
+        <w:tc>
+          <w:tcPr>
+            <w:tcW w:w="7371" w:type="dxa"/>
+            <w:shd w:val="clear" w:color="auto" w:fill="auto"/>
+            <w:vAlign w:val="center"/>
+          </w:tcPr>
+          <w:p>
+            <w:pPr>
+              <w:rPr>
+                <w:rFonts w:ascii="Arial" w:hAnsi="Arial" w:cs="Arial"/>
+                <w:sz w:val="20"/>
+                <w:szCs w:val="20"/>
+              </w:rPr>
+            </w:pPr>
+            <w:r>
+              <w:rPr>
+                <w:rFonts w:ascii="Arial" w:hAnsi="Arial" w:cs="Arial"/>
+                <w:sz w:val="20"/>
+                <w:szCs w:val="20"/>
+              </w:rPr>
+              <w:t>Sprint planing</w:t>
+            </w:r>
+            <w:r>
+              <w:rPr>
+                <w:rFonts w:ascii="Arial" w:hAnsi="Arial" w:cs="Arial"/>
+                <w:sz w:val="20"/>
+                <w:szCs w:val="20"/>
+              </w:rPr>
+              <w:t xml:space="preserve"> meeting</w:t>
+            </w:r>
+          </w:p>
+        </w:tc>
+      </w:tr>
+      <w:tr>
+        <w:trPr>
+          <w:trHeight w:val="360"/>
+        </w:trPr>
+        <w:tc>
+          <w:tcPr>
+            <w:tcW w:w="2122" w:type="dxa"/>
+            <w:shd w:val="clear" w:color="auto" w:fill="F2F2F2" w:themeFill="background1" w:themeFillShade="F2"/>
+            <w:vAlign w:val="center"/>
+          </w:tcPr>
+          <w:p>
+            <w:pPr>
+              <w:pStyle w:val="Heading3"/>
+              <w:rPr>
+                <w:rFonts w:ascii="Arial" w:hAnsi="Arial" w:cs="Arial"/>
+                <w:sz w:val="20"/>
+                <w:szCs w:val="20"/>
+              </w:rPr>
+            </w:pPr>
+            <w:r>
+              <w:rPr>
+                <w:rFonts w:ascii="Arial" w:hAnsi="Arial" w:cs="Arial"/>
+                <w:sz w:val="18"/>
+                <w:szCs w:val="20"/>
+              </w:rPr>
+              <w:t>Attendees</w:t>
+            </w:r>
+          </w:p>
+        </w:tc>
+        <w:tc>
+          <w:tcPr>
+            <w:tcW w:w="7371" w:type="dxa"/>
+            <w:shd w:val="clear" w:color="auto" w:fill="auto"/>
+            <w:vAlign w:val="center"/>
+          </w:tcPr>
+          <w:p>
+            <w:pPr>
+              <w:rPr>
+                <w:rFonts w:ascii="Arial" w:hAnsi="Arial" w:cs="Arial"/>
+                <w:sz w:val="20"/>
+                <w:szCs w:val="20"/>
+              </w:rPr>
+            </w:pPr>
+            <w:r>
+              <w:rPr>
+                <w:rFonts w:ascii="Arial" w:hAnsi="Arial" w:cs="Arial"/>
+                <w:sz w:val="20"/>
+                <w:szCs w:val="20"/>
+              </w:rPr>
+              <w:t>Viktor Lazar, Martina Šestak, Goran Vodomin, Matej Vuković</w:t>
+            </w:r>
+          </w:p>
+        </w:tc>
+      </w:tr>
+      <w:tr>
+        <w:trPr>
+          <w:trHeight w:val="360"/>
+        </w:trPr>
+        <w:tc>
+          <w:tcPr>
+            <w:tcW w:w="2122" w:type="dxa"/>
+            <w:shd w:val="clear" w:color="auto" w:fill="F2F2F2" w:themeFill="background1" w:themeFillShade="F2"/>
+            <w:vAlign w:val="center"/>
+          </w:tcPr>
+          <w:p>
+            <w:pPr>
+              <w:pStyle w:val="Heading3"/>
+              <w:rPr>
+                <w:rFonts w:ascii="Arial" w:hAnsi="Arial" w:cs="Arial"/>
+                <w:sz w:val="18"/>
+                <w:szCs w:val="20"/>
+              </w:rPr>
+            </w:pPr>
+            <w:r>
+              <w:rPr>
+                <w:rFonts w:ascii="Arial" w:hAnsi="Arial" w:cs="Arial"/>
+                <w:sz w:val="18"/>
+                <w:szCs w:val="20"/>
+              </w:rPr>
+              <w:t>SUMMARY</w:t>
+            </w:r>
+          </w:p>
+        </w:tc>
+        <w:tc>
+          <w:tcPr>
+            <w:tcW w:w="7371" w:type="dxa"/>
+            <w:shd w:val="clear" w:color="auto" w:fill="auto"/>
+            <w:vAlign w:val="center"/>
+          </w:tcPr>
+          <w:p>
+            <w:pPr>
+              <w:rPr>
+                <w:rFonts w:ascii="Arial" w:hAnsi="Arial" w:cs="Arial"/>
+                <w:sz w:val="20"/>
+                <w:szCs w:val="20"/>
+              </w:rPr>
+            </w:pPr>
+            <w:r>
+              <w:rPr>
+                <w:rFonts w:ascii="Arial" w:hAnsi="Arial" w:cs="Arial"/>
+                <w:sz w:val="20"/>
+                <w:szCs w:val="20"/>
+              </w:rPr>
+              <w:t>For the next sprint (Phase 2) we decided to implement Login and View point status PBI and write one unit and one acceptance test. Also, in this sprint we will implement scanning for beacons and connecting and retrieving data form web service and storing them to local database.</w:t>
+            </w:r>
+          </w:p>
+        </w:tc>
+      </w:tr>
+    </w:tbl>
+    <w:p>
+      <w:pPr>
+        <w:rPr>
+          <w:sz w:val="72"/>
+          <w:szCs w:val="72"/>
+        </w:rPr>
+      </w:pPr>
+    </w:p>
+    <w:p>
+      <w:pPr>
+        <w:pStyle w:val="Title"/>
+        <w:rPr>
+          <w:b/>
+        </w:rPr>
+      </w:pPr>
+      <w:r>
+        <w:rPr>
+          <w:b/>
+        </w:rPr>
+        <w:lastRenderedPageBreak/>
+        <w:t xml:space="preserve">Meeting </w:t>
+      </w:r>
+      <w:r>
+        <w:rPr>
+          <w:b/>
+        </w:rPr>
+        <w:t>8</w:t>
+      </w:r>
+    </w:p>
+    <w:tbl>
+      <w:tblPr>
+        <w:tblW w:w="3805" w:type="pct"/>
+        <w:tblLayout w:type="fixed"/>
+        <w:tblCellMar>
+          <w:top w:w="14" w:type="dxa"/>
+          <w:left w:w="0" w:type="dxa"/>
+          <w:bottom w:w="14" w:type="dxa"/>
+          <w:right w:w="0" w:type="dxa"/>
+        </w:tblCellMar>
+        <w:tblLook w:val="0000" w:firstRow="0" w:lastRow="0" w:firstColumn="0" w:lastColumn="0" w:noHBand="0" w:noVBand="0"/>
+      </w:tblPr>
+      <w:tblGrid>
+        <w:gridCol w:w="2268"/>
+        <w:gridCol w:w="1720"/>
+        <w:gridCol w:w="2916"/>
+      </w:tblGrid>
+      <w:tr>
+        <w:trPr>
+          <w:cantSplit/>
+        </w:trPr>
+        <w:tc>
+          <w:tcPr>
+            <w:tcW w:w="2268" w:type="dxa"/>
+            <w:shd w:val="clear" w:color="auto" w:fill="auto"/>
+            <w:tcMar>
+              <w:left w:w="0" w:type="dxa"/>
+            </w:tcMar>
+            <w:vAlign w:val="center"/>
+          </w:tcPr>
+          <w:sdt>
+            <w:sdtPr>
+              <w:rPr>
+                <w:rFonts w:ascii="Arial" w:hAnsi="Arial" w:cs="Arial"/>
+                <w:sz w:val="18"/>
+              </w:rPr>
+              <w:alias w:val="Date"/>
+              <w:tag w:val="Date"/>
+              <w:id w:val="1616408747"/>
+              <w:placeholder>
+                <w:docPart w:val="E8B11CD6239F4480B034015C98B45424"/>
+              </w:placeholder>
+              <w:date w:fullDate="2014-12-03T00:00:00Z">
+                <w:dateFormat w:val="MMMM d, yyyy"/>
+                <w:lid w:val="en-US"/>
+                <w:storeMappedDataAs w:val="dateTime"/>
+                <w:calendar w:val="gregorian"/>
+              </w:date>
+            </w:sdtPr>
+            <w:sdtContent>
+              <w:p>
+                <w:pPr>
+                  <w:rPr>
+                    <w:sz w:val="18"/>
+                  </w:rPr>
+                </w:pPr>
+                <w:r>
+                  <w:rPr>
+                    <w:rFonts w:ascii="Arial" w:hAnsi="Arial" w:cs="Arial"/>
+                    <w:sz w:val="18"/>
+                  </w:rPr>
+                  <w:t>December 3, 2014</w:t>
+                </w:r>
+              </w:p>
+            </w:sdtContent>
+          </w:sdt>
+        </w:tc>
+        <w:tc>
+          <w:tcPr>
+            <w:tcW w:w="1720" w:type="dxa"/>
+            <w:shd w:val="clear" w:color="auto" w:fill="auto"/>
+            <w:tcMar>
+              <w:left w:w="0" w:type="dxa"/>
+            </w:tcMar>
+            <w:vAlign w:val="center"/>
+          </w:tcPr>
+          <w:p>
+            <w:pPr>
+              <w:pStyle w:val="Details"/>
+              <w:jc w:val="center"/>
+              <w:rPr>
+                <w:rFonts w:ascii="Arial" w:hAnsi="Arial" w:cs="Arial"/>
+                <w:sz w:val="18"/>
+              </w:rPr>
+            </w:pPr>
+            <w:r>
+              <w:rPr>
+                <w:rFonts w:ascii="Arial" w:hAnsi="Arial" w:cs="Arial"/>
+                <w:sz w:val="18"/>
+              </w:rPr>
+              <w:t>T</w:t>
+            </w:r>
+            <w:r>
+              <w:rPr>
+                <w:rFonts w:ascii="Arial" w:hAnsi="Arial" w:cs="Arial"/>
+                <w:sz w:val="18"/>
+              </w:rPr>
+              <w:t>ime: 12:00-12</w:t>
+            </w:r>
+            <w:r>
+              <w:rPr>
+                <w:rFonts w:ascii="Arial" w:hAnsi="Arial" w:cs="Arial"/>
+                <w:sz w:val="18"/>
+              </w:rPr>
+              <w:t>:30</w:t>
+            </w:r>
+          </w:p>
+        </w:tc>
+        <w:tc>
+          <w:tcPr>
+            <w:tcW w:w="2916" w:type="dxa"/>
+            <w:shd w:val="clear" w:color="auto" w:fill="auto"/>
+            <w:tcMar>
+              <w:left w:w="0" w:type="dxa"/>
+            </w:tcMar>
+            <w:vAlign w:val="center"/>
+          </w:tcPr>
+          <w:p>
+            <w:pPr>
+              <w:pStyle w:val="Details"/>
+              <w:rPr>
+                <w:sz w:val="18"/>
+              </w:rPr>
+            </w:pPr>
+          </w:p>
+        </w:tc>
+      </w:tr>
+    </w:tbl>
+    <w:p>
+      <w:pPr>
+        <w:rPr>
+          <w:sz w:val="18"/>
+        </w:rPr>
+      </w:pPr>
+    </w:p>
+    <w:tbl>
+      <w:tblPr>
+        <w:tblW w:w="5238" w:type="pct"/>
+        <w:tblBorders>
+          <w:top w:val="single" w:sz="4" w:space="0" w:color="BFBFBF" w:themeColor="background1" w:themeShade="BF"/>
+          <w:left w:val="single" w:sz="4" w:space="0" w:color="BFBFBF" w:themeColor="background1" w:themeShade="BF"/>
+          <w:bottom w:val="single" w:sz="4" w:space="0" w:color="BFBFBF" w:themeColor="background1" w:themeShade="BF"/>
+          <w:right w:val="single" w:sz="4" w:space="0" w:color="BFBFBF" w:themeColor="background1" w:themeShade="BF"/>
+          <w:insideH w:val="single" w:sz="4" w:space="0" w:color="BFBFBF" w:themeColor="background1" w:themeShade="BF"/>
+          <w:insideV w:val="single" w:sz="4" w:space="0" w:color="BFBFBF" w:themeColor="background1" w:themeShade="BF"/>
+        </w:tblBorders>
+        <w:tblLayout w:type="fixed"/>
+        <w:tblCellMar>
+          <w:top w:w="14" w:type="dxa"/>
+          <w:left w:w="0" w:type="dxa"/>
+          <w:bottom w:w="14" w:type="dxa"/>
+          <w:right w:w="0" w:type="dxa"/>
+        </w:tblCellMar>
+        <w:tblLook w:val="0000" w:firstRow="0" w:lastRow="0" w:firstColumn="0" w:lastColumn="0" w:noHBand="0" w:noVBand="0"/>
+      </w:tblPr>
+      <w:tblGrid>
+        <w:gridCol w:w="2122"/>
+        <w:gridCol w:w="7371"/>
+      </w:tblGrid>
+      <w:tr>
+        <w:trPr>
+          <w:trHeight w:val="360"/>
+        </w:trPr>
+        <w:tc>
+          <w:tcPr>
+            <w:tcW w:w="2122" w:type="dxa"/>
+            <w:tcBorders>
+              <w:top w:val="single" w:sz="12" w:space="0" w:color="BFBFBF" w:themeColor="background1" w:themeShade="BF"/>
+            </w:tcBorders>
+            <w:shd w:val="clear" w:color="auto" w:fill="F2F2F2" w:themeFill="background1" w:themeFillShade="F2"/>
+            <w:vAlign w:val="center"/>
+          </w:tcPr>
+          <w:p>
+            <w:pPr>
+              <w:pStyle w:val="Heading3"/>
+              <w:rPr>
+                <w:rFonts w:ascii="Arial" w:hAnsi="Arial" w:cs="Arial"/>
+                <w:sz w:val="18"/>
+                <w:szCs w:val="20"/>
+              </w:rPr>
+            </w:pPr>
+            <w:r>
+              <w:rPr>
+                <w:rFonts w:ascii="Arial" w:hAnsi="Arial" w:cs="Arial"/>
+                <w:sz w:val="18"/>
+                <w:szCs w:val="20"/>
+              </w:rPr>
+              <w:t>Meeting called by</w:t>
+            </w:r>
+          </w:p>
+        </w:tc>
+        <w:tc>
+          <w:tcPr>
+            <w:tcW w:w="7371" w:type="dxa"/>
+            <w:tcBorders>
+              <w:top w:val="single" w:sz="12" w:space="0" w:color="BFBFBF" w:themeColor="background1" w:themeShade="BF"/>
+            </w:tcBorders>
+            <w:shd w:val="clear" w:color="auto" w:fill="auto"/>
+            <w:vAlign w:val="center"/>
+          </w:tcPr>
+          <w:p>
+            <w:pPr>
+              <w:rPr>
+                <w:rFonts w:ascii="Arial" w:hAnsi="Arial" w:cs="Arial"/>
+                <w:sz w:val="20"/>
+                <w:szCs w:val="20"/>
+              </w:rPr>
+            </w:pPr>
+            <w:r>
+              <w:rPr>
+                <w:rFonts w:ascii="Arial" w:hAnsi="Arial" w:cs="Arial"/>
+                <w:sz w:val="20"/>
+                <w:szCs w:val="20"/>
+              </w:rPr>
+              <w:t>Martina Šestak</w:t>
+            </w:r>
+          </w:p>
+        </w:tc>
+      </w:tr>
+      <w:tr>
+        <w:trPr>
+          <w:trHeight w:val="360"/>
+        </w:trPr>
+        <w:tc>
+          <w:tcPr>
+            <w:tcW w:w="2122" w:type="dxa"/>
+            <w:shd w:val="clear" w:color="auto" w:fill="F2F2F2" w:themeFill="background1" w:themeFillShade="F2"/>
+            <w:vAlign w:val="center"/>
+          </w:tcPr>
+          <w:p>
+            <w:pPr>
+              <w:pStyle w:val="Heading3"/>
+              <w:rPr>
+                <w:rFonts w:ascii="Arial" w:hAnsi="Arial" w:cs="Arial"/>
+                <w:sz w:val="18"/>
+                <w:szCs w:val="20"/>
+              </w:rPr>
+            </w:pPr>
+            <w:r>
+              <w:rPr>
+                <w:rFonts w:ascii="Arial" w:hAnsi="Arial" w:cs="Arial"/>
+                <w:sz w:val="18"/>
+                <w:szCs w:val="20"/>
+              </w:rPr>
+              <w:t>Type of meeting</w:t>
+            </w:r>
+          </w:p>
+        </w:tc>
+        <w:tc>
+          <w:tcPr>
+            <w:tcW w:w="7371" w:type="dxa"/>
+            <w:shd w:val="clear" w:color="auto" w:fill="auto"/>
+            <w:vAlign w:val="center"/>
+          </w:tcPr>
+          <w:p>
+            <w:pPr>
+              <w:rPr>
+                <w:rFonts w:ascii="Arial" w:hAnsi="Arial" w:cs="Arial"/>
+                <w:sz w:val="20"/>
+                <w:szCs w:val="20"/>
+              </w:rPr>
+            </w:pPr>
+            <w:r>
+              <w:rPr>
+                <w:rFonts w:ascii="Arial" w:hAnsi="Arial" w:cs="Arial"/>
+                <w:sz w:val="20"/>
+                <w:szCs w:val="20"/>
+              </w:rPr>
+              <w:t xml:space="preserve">Sprint </w:t>
+            </w:r>
+            <w:r>
+              <w:rPr>
+                <w:rFonts w:ascii="Arial" w:hAnsi="Arial" w:cs="Arial"/>
+                <w:sz w:val="20"/>
+                <w:szCs w:val="20"/>
+              </w:rPr>
+              <w:t>daily meeting</w:t>
+            </w:r>
+          </w:p>
+        </w:tc>
+      </w:tr>
+      <w:tr>
+        <w:trPr>
+          <w:trHeight w:val="360"/>
+        </w:trPr>
+        <w:tc>
+          <w:tcPr>
+            <w:tcW w:w="2122" w:type="dxa"/>
+            <w:shd w:val="clear" w:color="auto" w:fill="F2F2F2" w:themeFill="background1" w:themeFillShade="F2"/>
+            <w:vAlign w:val="center"/>
+          </w:tcPr>
+          <w:p>
+            <w:pPr>
+              <w:pStyle w:val="Heading3"/>
+              <w:rPr>
+                <w:rFonts w:ascii="Arial" w:hAnsi="Arial" w:cs="Arial"/>
+                <w:sz w:val="20"/>
+                <w:szCs w:val="20"/>
+              </w:rPr>
+            </w:pPr>
+            <w:r>
+              <w:rPr>
+                <w:rFonts w:ascii="Arial" w:hAnsi="Arial" w:cs="Arial"/>
+                <w:sz w:val="18"/>
+                <w:szCs w:val="20"/>
+              </w:rPr>
+              <w:t>Attendees</w:t>
+            </w:r>
+          </w:p>
+        </w:tc>
+        <w:tc>
+          <w:tcPr>
+            <w:tcW w:w="7371" w:type="dxa"/>
+            <w:shd w:val="clear" w:color="auto" w:fill="auto"/>
+            <w:vAlign w:val="center"/>
+          </w:tcPr>
+          <w:p>
+            <w:pPr>
+              <w:rPr>
+                <w:rFonts w:ascii="Arial" w:hAnsi="Arial" w:cs="Arial"/>
+                <w:sz w:val="20"/>
+                <w:szCs w:val="20"/>
+              </w:rPr>
+            </w:pPr>
+            <w:r>
+              <w:rPr>
+                <w:rFonts w:ascii="Arial" w:hAnsi="Arial" w:cs="Arial"/>
+                <w:sz w:val="20"/>
+                <w:szCs w:val="20"/>
+              </w:rPr>
+              <w:t>Viktor Lazar, Martina Šestak, Goran Vodomin, Matej Vuković</w:t>
+            </w:r>
+          </w:p>
+        </w:tc>
+      </w:tr>
+      <w:tr>
+        <w:trPr>
+          <w:trHeight w:val="360"/>
+        </w:trPr>
+        <w:tc>
+          <w:tcPr>
+            <w:tcW w:w="2122" w:type="dxa"/>
+            <w:shd w:val="clear" w:color="auto" w:fill="F2F2F2" w:themeFill="background1" w:themeFillShade="F2"/>
+            <w:vAlign w:val="center"/>
+          </w:tcPr>
+          <w:p>
+            <w:pPr>
+              <w:pStyle w:val="Heading3"/>
+              <w:rPr>
+                <w:rFonts w:ascii="Arial" w:hAnsi="Arial" w:cs="Arial"/>
+                <w:sz w:val="18"/>
+                <w:szCs w:val="20"/>
+              </w:rPr>
+            </w:pPr>
+            <w:r>
+              <w:rPr>
+                <w:rFonts w:ascii="Arial" w:hAnsi="Arial" w:cs="Arial"/>
+                <w:sz w:val="18"/>
+                <w:szCs w:val="20"/>
+              </w:rPr>
+              <w:t>SUMMARY</w:t>
+            </w:r>
+          </w:p>
+        </w:tc>
+        <w:tc>
+          <w:tcPr>
+            <w:tcW w:w="7371" w:type="dxa"/>
+            <w:shd w:val="clear" w:color="auto" w:fill="auto"/>
+            <w:vAlign w:val="center"/>
+          </w:tcPr>
+          <w:p>
+            <w:pPr>
+              <w:pStyle w:val="ListParagraph"/>
+              <w:numPr>
+                <w:ilvl w:val="0"/>
+                <w:numId w:val="6"/>
+              </w:numPr>
+              <w:rPr>
+                <w:rFonts w:ascii="Arial" w:hAnsi="Arial" w:cs="Arial"/>
+                <w:sz w:val="20"/>
+                <w:szCs w:val="20"/>
+              </w:rPr>
+            </w:pPr>
+            <w:r>
+              <w:rPr>
+                <w:rFonts w:ascii="Arial" w:hAnsi="Arial" w:cs="Arial"/>
+                <w:sz w:val="20"/>
+                <w:szCs w:val="20"/>
+              </w:rPr>
+              <w:t>Martina Šestak finish</w:t>
+            </w:r>
+            <w:bookmarkStart w:id="5" w:name="_GoBack"/>
+            <w:bookmarkEnd w:id="5"/>
+            <w:r>
+              <w:rPr>
+                <w:rFonts w:ascii="Arial" w:hAnsi="Arial" w:cs="Arial"/>
+                <w:sz w:val="20"/>
+                <w:szCs w:val="20"/>
+              </w:rPr>
+              <w:t>ed creating fragments for Login and View point status PBI and this task is complete and functional. She plans to create a fragment for Forgot password functionality.</w:t>
+            </w:r>
+          </w:p>
+          <w:p>
+            <w:pPr>
+              <w:pStyle w:val="ListParagraph"/>
+              <w:numPr>
+                <w:ilvl w:val="0"/>
+                <w:numId w:val="6"/>
+              </w:numPr>
+              <w:rPr>
+                <w:rFonts w:ascii="Arial" w:hAnsi="Arial" w:cs="Arial"/>
+                <w:sz w:val="20"/>
+                <w:szCs w:val="20"/>
+              </w:rPr>
+            </w:pPr>
+            <w:r>
+              <w:rPr>
+                <w:rFonts w:ascii="Arial" w:hAnsi="Arial" w:cs="Arial"/>
+                <w:sz w:val="20"/>
+                <w:szCs w:val="20"/>
+              </w:rPr>
+              <w:t>Matej Vuković implemented class for parsing retrieved data and this task is complete and functional.</w:t>
+            </w:r>
+          </w:p>
+          <w:p>
+            <w:pPr>
+              <w:pStyle w:val="ListParagraph"/>
+              <w:numPr>
+                <w:ilvl w:val="0"/>
+                <w:numId w:val="6"/>
+              </w:numPr>
+              <w:rPr>
+                <w:rFonts w:ascii="Arial" w:hAnsi="Arial" w:cs="Arial"/>
+                <w:sz w:val="20"/>
+                <w:szCs w:val="20"/>
+              </w:rPr>
+            </w:pPr>
+            <w:r>
+              <w:rPr>
+                <w:rFonts w:ascii="Arial" w:hAnsi="Arial" w:cs="Arial"/>
+                <w:sz w:val="20"/>
+                <w:szCs w:val="20"/>
+              </w:rPr>
+              <w:t>Viktor Lazar created class for storing retrieved data to local database and this task is complete and functional.</w:t>
+            </w:r>
+          </w:p>
+          <w:p>
+            <w:pPr>
+              <w:pStyle w:val="ListParagraph"/>
+              <w:numPr>
+                <w:ilvl w:val="0"/>
+                <w:numId w:val="6"/>
+              </w:numPr>
+              <w:rPr>
+                <w:rFonts w:ascii="Arial" w:hAnsi="Arial" w:cs="Arial"/>
+                <w:sz w:val="20"/>
+                <w:szCs w:val="20"/>
+              </w:rPr>
+            </w:pPr>
+            <w:r>
+              <w:rPr>
+                <w:rFonts w:ascii="Arial" w:hAnsi="Arial" w:cs="Arial"/>
+                <w:sz w:val="20"/>
+                <w:szCs w:val="20"/>
+              </w:rPr>
+              <w:t>Goran Vodomin plans to create fragment for printing application log, so that users can see which beacons are available and which data is received.</w:t>
+            </w:r>
+          </w:p>
+        </w:tc>
+      </w:tr>
+    </w:tbl>
     <w:p>
       <w:pPr>
         <w:rPr>
@@ -3391,16 +4789,16 @@
     </w:lvl>
   </w:abstractNum>
   <w:abstractNum w:abstractNumId="2">
-    <w:nsid w:val="736F455C"/>
+    <w:nsid w:val="6CE14A4C"/>
     <w:multiLevelType w:val="hybridMultilevel"/>
-    <w:tmpl w:val="763A1EE8"/>
-    <w:lvl w:ilvl="0" w:tplc="315AA2B4">
+    <w:tmpl w:val="85F6D592"/>
+    <w:lvl w:ilvl="0" w:tplc="041A0017">
       <w:start w:val="1"/>
       <w:numFmt w:val="lowerLetter"/>
       <w:lvlText w:val="%1)"/>
       <w:lvlJc w:val="left"/>
       <w:pPr>
-        <w:ind w:left="446" w:hanging="360"/>
+        <w:ind w:left="720" w:hanging="360"/>
       </w:pPr>
       <w:rPr>
         <w:rFonts w:hint="default"/>
@@ -3412,7 +4810,7 @@
       <w:lvlText w:val="%2."/>
       <w:lvlJc w:val="left"/>
       <w:pPr>
-        <w:ind w:left="1166" w:hanging="360"/>
+        <w:ind w:left="1440" w:hanging="360"/>
       </w:pPr>
     </w:lvl>
     <w:lvl w:ilvl="2" w:tplc="041A001B" w:tentative="1">
@@ -3421,7 +4819,7 @@
       <w:lvlText w:val="%3."/>
       <w:lvlJc w:val="right"/>
       <w:pPr>
-        <w:ind w:left="1886" w:hanging="180"/>
+        <w:ind w:left="2160" w:hanging="180"/>
       </w:pPr>
     </w:lvl>
     <w:lvl w:ilvl="3" w:tplc="041A000F" w:tentative="1">
@@ -3430,7 +4828,7 @@
       <w:lvlText w:val="%4."/>
       <w:lvlJc w:val="left"/>
       <w:pPr>
-        <w:ind w:left="2606" w:hanging="360"/>
+        <w:ind w:left="2880" w:hanging="360"/>
       </w:pPr>
     </w:lvl>
     <w:lvl w:ilvl="4" w:tplc="041A0019" w:tentative="1">
@@ -3439,7 +4837,7 @@
       <w:lvlText w:val="%5."/>
       <w:lvlJc w:val="left"/>
       <w:pPr>
-        <w:ind w:left="3326" w:hanging="360"/>
+        <w:ind w:left="3600" w:hanging="360"/>
       </w:pPr>
     </w:lvl>
     <w:lvl w:ilvl="5" w:tplc="041A001B" w:tentative="1">
@@ -3448,7 +4846,7 @@
       <w:lvlText w:val="%6."/>
       <w:lvlJc w:val="right"/>
       <w:pPr>
-        <w:ind w:left="4046" w:hanging="180"/>
+        <w:ind w:left="4320" w:hanging="180"/>
       </w:pPr>
     </w:lvl>
     <w:lvl w:ilvl="6" w:tplc="041A000F" w:tentative="1">
@@ -3457,7 +4855,7 @@
       <w:lvlText w:val="%7."/>
       <w:lvlJc w:val="left"/>
       <w:pPr>
-        <w:ind w:left="4766" w:hanging="360"/>
+        <w:ind w:left="5040" w:hanging="360"/>
       </w:pPr>
     </w:lvl>
     <w:lvl w:ilvl="7" w:tplc="041A0019" w:tentative="1">
@@ -3466,7 +4864,7 @@
       <w:lvlText w:val="%8."/>
       <w:lvlJc w:val="left"/>
       <w:pPr>
-        <w:ind w:left="5486" w:hanging="360"/>
+        <w:ind w:left="5760" w:hanging="360"/>
       </w:pPr>
     </w:lvl>
     <w:lvl w:ilvl="8" w:tplc="041A001B" w:tentative="1">
@@ -3475,7 +4873,274 @@
       <w:lvlText w:val="%9."/>
       <w:lvlJc w:val="right"/>
       <w:pPr>
+        <w:ind w:left="6480" w:hanging="180"/>
+      </w:pPr>
+    </w:lvl>
+  </w:abstractNum>
+  <w:abstractNum w:abstractNumId="3">
+    <w:nsid w:val="736F455C"/>
+    <w:multiLevelType w:val="hybridMultilevel"/>
+    <w:tmpl w:val="763A1EE8"/>
+    <w:lvl w:ilvl="0" w:tplc="315AA2B4">
+      <w:start w:val="1"/>
+      <w:numFmt w:val="lowerLetter"/>
+      <w:lvlText w:val="%1)"/>
+      <w:lvlJc w:val="left"/>
+      <w:pPr>
+        <w:ind w:left="446" w:hanging="360"/>
+      </w:pPr>
+      <w:rPr>
+        <w:rFonts w:hint="default"/>
+      </w:rPr>
+    </w:lvl>
+    <w:lvl w:ilvl="1" w:tplc="041A0019" w:tentative="1">
+      <w:start w:val="1"/>
+      <w:numFmt w:val="lowerLetter"/>
+      <w:lvlText w:val="%2."/>
+      <w:lvlJc w:val="left"/>
+      <w:pPr>
+        <w:ind w:left="1166" w:hanging="360"/>
+      </w:pPr>
+    </w:lvl>
+    <w:lvl w:ilvl="2" w:tplc="041A001B" w:tentative="1">
+      <w:start w:val="1"/>
+      <w:numFmt w:val="lowerRoman"/>
+      <w:lvlText w:val="%3."/>
+      <w:lvlJc w:val="right"/>
+      <w:pPr>
+        <w:ind w:left="1886" w:hanging="180"/>
+      </w:pPr>
+    </w:lvl>
+    <w:lvl w:ilvl="3" w:tplc="041A000F" w:tentative="1">
+      <w:start w:val="1"/>
+      <w:numFmt w:val="decimal"/>
+      <w:lvlText w:val="%4."/>
+      <w:lvlJc w:val="left"/>
+      <w:pPr>
+        <w:ind w:left="2606" w:hanging="360"/>
+      </w:pPr>
+    </w:lvl>
+    <w:lvl w:ilvl="4" w:tplc="041A0019" w:tentative="1">
+      <w:start w:val="1"/>
+      <w:numFmt w:val="lowerLetter"/>
+      <w:lvlText w:val="%5."/>
+      <w:lvlJc w:val="left"/>
+      <w:pPr>
+        <w:ind w:left="3326" w:hanging="360"/>
+      </w:pPr>
+    </w:lvl>
+    <w:lvl w:ilvl="5" w:tplc="041A001B" w:tentative="1">
+      <w:start w:val="1"/>
+      <w:numFmt w:val="lowerRoman"/>
+      <w:lvlText w:val="%6."/>
+      <w:lvlJc w:val="right"/>
+      <w:pPr>
+        <w:ind w:left="4046" w:hanging="180"/>
+      </w:pPr>
+    </w:lvl>
+    <w:lvl w:ilvl="6" w:tplc="041A000F" w:tentative="1">
+      <w:start w:val="1"/>
+      <w:numFmt w:val="decimal"/>
+      <w:lvlText w:val="%7."/>
+      <w:lvlJc w:val="left"/>
+      <w:pPr>
+        <w:ind w:left="4766" w:hanging="360"/>
+      </w:pPr>
+    </w:lvl>
+    <w:lvl w:ilvl="7" w:tplc="041A0019" w:tentative="1">
+      <w:start w:val="1"/>
+      <w:numFmt w:val="lowerLetter"/>
+      <w:lvlText w:val="%8."/>
+      <w:lvlJc w:val="left"/>
+      <w:pPr>
+        <w:ind w:left="5486" w:hanging="360"/>
+      </w:pPr>
+    </w:lvl>
+    <w:lvl w:ilvl="8" w:tplc="041A001B" w:tentative="1">
+      <w:start w:val="1"/>
+      <w:numFmt w:val="lowerRoman"/>
+      <w:lvlText w:val="%9."/>
+      <w:lvlJc w:val="right"/>
+      <w:pPr>
         <w:ind w:left="6206" w:hanging="180"/>
+      </w:pPr>
+    </w:lvl>
+  </w:abstractNum>
+  <w:abstractNum w:abstractNumId="4">
+    <w:nsid w:val="7C48298D"/>
+    <w:multiLevelType w:val="hybridMultilevel"/>
+    <w:tmpl w:val="140EB856"/>
+    <w:lvl w:ilvl="0" w:tplc="B0AA0D0E">
+      <w:start w:val="1"/>
+      <w:numFmt w:val="lowerLetter"/>
+      <w:lvlText w:val="%1)"/>
+      <w:lvlJc w:val="left"/>
+      <w:pPr>
+        <w:ind w:left="446" w:hanging="360"/>
+      </w:pPr>
+      <w:rPr>
+        <w:rFonts w:hint="default"/>
+      </w:rPr>
+    </w:lvl>
+    <w:lvl w:ilvl="1" w:tplc="041A0019" w:tentative="1">
+      <w:start w:val="1"/>
+      <w:numFmt w:val="lowerLetter"/>
+      <w:lvlText w:val="%2."/>
+      <w:lvlJc w:val="left"/>
+      <w:pPr>
+        <w:ind w:left="1166" w:hanging="360"/>
+      </w:pPr>
+    </w:lvl>
+    <w:lvl w:ilvl="2" w:tplc="041A001B" w:tentative="1">
+      <w:start w:val="1"/>
+      <w:numFmt w:val="lowerRoman"/>
+      <w:lvlText w:val="%3."/>
+      <w:lvlJc w:val="right"/>
+      <w:pPr>
+        <w:ind w:left="1886" w:hanging="180"/>
+      </w:pPr>
+    </w:lvl>
+    <w:lvl w:ilvl="3" w:tplc="041A000F" w:tentative="1">
+      <w:start w:val="1"/>
+      <w:numFmt w:val="decimal"/>
+      <w:lvlText w:val="%4."/>
+      <w:lvlJc w:val="left"/>
+      <w:pPr>
+        <w:ind w:left="2606" w:hanging="360"/>
+      </w:pPr>
+    </w:lvl>
+    <w:lvl w:ilvl="4" w:tplc="041A0019" w:tentative="1">
+      <w:start w:val="1"/>
+      <w:numFmt w:val="lowerLetter"/>
+      <w:lvlText w:val="%5."/>
+      <w:lvlJc w:val="left"/>
+      <w:pPr>
+        <w:ind w:left="3326" w:hanging="360"/>
+      </w:pPr>
+    </w:lvl>
+    <w:lvl w:ilvl="5" w:tplc="041A001B" w:tentative="1">
+      <w:start w:val="1"/>
+      <w:numFmt w:val="lowerRoman"/>
+      <w:lvlText w:val="%6."/>
+      <w:lvlJc w:val="right"/>
+      <w:pPr>
+        <w:ind w:left="4046" w:hanging="180"/>
+      </w:pPr>
+    </w:lvl>
+    <w:lvl w:ilvl="6" w:tplc="041A000F" w:tentative="1">
+      <w:start w:val="1"/>
+      <w:numFmt w:val="decimal"/>
+      <w:lvlText w:val="%7."/>
+      <w:lvlJc w:val="left"/>
+      <w:pPr>
+        <w:ind w:left="4766" w:hanging="360"/>
+      </w:pPr>
+    </w:lvl>
+    <w:lvl w:ilvl="7" w:tplc="041A0019" w:tentative="1">
+      <w:start w:val="1"/>
+      <w:numFmt w:val="lowerLetter"/>
+      <w:lvlText w:val="%8."/>
+      <w:lvlJc w:val="left"/>
+      <w:pPr>
+        <w:ind w:left="5486" w:hanging="360"/>
+      </w:pPr>
+    </w:lvl>
+    <w:lvl w:ilvl="8" w:tplc="041A001B" w:tentative="1">
+      <w:start w:val="1"/>
+      <w:numFmt w:val="lowerRoman"/>
+      <w:lvlText w:val="%9."/>
+      <w:lvlJc w:val="right"/>
+      <w:pPr>
+        <w:ind w:left="6206" w:hanging="180"/>
+      </w:pPr>
+    </w:lvl>
+  </w:abstractNum>
+  <w:abstractNum w:abstractNumId="5">
+    <w:nsid w:val="7DCA08D4"/>
+    <w:multiLevelType w:val="hybridMultilevel"/>
+    <w:tmpl w:val="85F6D592"/>
+    <w:lvl w:ilvl="0" w:tplc="041A0017">
+      <w:start w:val="1"/>
+      <w:numFmt w:val="lowerLetter"/>
+      <w:lvlText w:val="%1)"/>
+      <w:lvlJc w:val="left"/>
+      <w:pPr>
+        <w:ind w:left="720" w:hanging="360"/>
+      </w:pPr>
+      <w:rPr>
+        <w:rFonts w:hint="default"/>
+      </w:rPr>
+    </w:lvl>
+    <w:lvl w:ilvl="1" w:tplc="041A0019" w:tentative="1">
+      <w:start w:val="1"/>
+      <w:numFmt w:val="lowerLetter"/>
+      <w:lvlText w:val="%2."/>
+      <w:lvlJc w:val="left"/>
+      <w:pPr>
+        <w:ind w:left="1440" w:hanging="360"/>
+      </w:pPr>
+    </w:lvl>
+    <w:lvl w:ilvl="2" w:tplc="041A001B" w:tentative="1">
+      <w:start w:val="1"/>
+      <w:numFmt w:val="lowerRoman"/>
+      <w:lvlText w:val="%3."/>
+      <w:lvlJc w:val="right"/>
+      <w:pPr>
+        <w:ind w:left="2160" w:hanging="180"/>
+      </w:pPr>
+    </w:lvl>
+    <w:lvl w:ilvl="3" w:tplc="041A000F" w:tentative="1">
+      <w:start w:val="1"/>
+      <w:numFmt w:val="decimal"/>
+      <w:lvlText w:val="%4."/>
+      <w:lvlJc w:val="left"/>
+      <w:pPr>
+        <w:ind w:left="2880" w:hanging="360"/>
+      </w:pPr>
+    </w:lvl>
+    <w:lvl w:ilvl="4" w:tplc="041A0019" w:tentative="1">
+      <w:start w:val="1"/>
+      <w:numFmt w:val="lowerLetter"/>
+      <w:lvlText w:val="%5."/>
+      <w:lvlJc w:val="left"/>
+      <w:pPr>
+        <w:ind w:left="3600" w:hanging="360"/>
+      </w:pPr>
+    </w:lvl>
+    <w:lvl w:ilvl="5" w:tplc="041A001B" w:tentative="1">
+      <w:start w:val="1"/>
+      <w:numFmt w:val="lowerRoman"/>
+      <w:lvlText w:val="%6."/>
+      <w:lvlJc w:val="right"/>
+      <w:pPr>
+        <w:ind w:left="4320" w:hanging="180"/>
+      </w:pPr>
+    </w:lvl>
+    <w:lvl w:ilvl="6" w:tplc="041A000F" w:tentative="1">
+      <w:start w:val="1"/>
+      <w:numFmt w:val="decimal"/>
+      <w:lvlText w:val="%7."/>
+      <w:lvlJc w:val="left"/>
+      <w:pPr>
+        <w:ind w:left="5040" w:hanging="360"/>
+      </w:pPr>
+    </w:lvl>
+    <w:lvl w:ilvl="7" w:tplc="041A0019" w:tentative="1">
+      <w:start w:val="1"/>
+      <w:numFmt w:val="lowerLetter"/>
+      <w:lvlText w:val="%8."/>
+      <w:lvlJc w:val="left"/>
+      <w:pPr>
+        <w:ind w:left="5760" w:hanging="360"/>
+      </w:pPr>
+    </w:lvl>
+    <w:lvl w:ilvl="8" w:tplc="041A001B" w:tentative="1">
+      <w:start w:val="1"/>
+      <w:numFmt w:val="lowerRoman"/>
+      <w:lvlText w:val="%9."/>
+      <w:lvlJc w:val="right"/>
+      <w:pPr>
+        <w:ind w:left="6480" w:hanging="180"/>
       </w:pPr>
     </w:lvl>
   </w:abstractNum>
@@ -3483,10 +5148,19 @@
     <w:abstractNumId w:val="0"/>
   </w:num>
   <w:num w:numId="2">
-    <w:abstractNumId w:val="2"/>
+    <w:abstractNumId w:val="3"/>
   </w:num>
   <w:num w:numId="3">
     <w:abstractNumId w:val="1"/>
+  </w:num>
+  <w:num w:numId="4">
+    <w:abstractNumId w:val="5"/>
+  </w:num>
+  <w:num w:numId="5">
+    <w:abstractNumId w:val="2"/>
+  </w:num>
+  <w:num w:numId="6">
+    <w:abstractNumId w:val="4"/>
   </w:num>
 </w:numbering>
 </file>
@@ -4309,6 +5983,84 @@
         </w:p>
       </w:docPartBody>
     </w:docPart>
+    <w:docPart>
+      <w:docPartPr>
+        <w:name w:val="5B0F27F7ED044FDF8228903F2D4F0912"/>
+        <w:category>
+          <w:name w:val="General"/>
+          <w:gallery w:val="placeholder"/>
+        </w:category>
+        <w:types>
+          <w:type w:val="bbPlcHdr"/>
+        </w:types>
+        <w:behaviors>
+          <w:behavior w:val="content"/>
+        </w:behaviors>
+        <w:guid w:val="{03A08B28-2F90-4542-A179-5D30CE032F67}"/>
+      </w:docPartPr>
+      <w:docPartBody>
+        <w:p>
+          <w:pPr>
+            <w:pStyle w:val="5B0F27F7ED044FDF8228903F2D4F0912"/>
+          </w:pPr>
+          <w:r>
+            <w:t>[Click to Select Date]</w:t>
+          </w:r>
+        </w:p>
+      </w:docPartBody>
+    </w:docPart>
+    <w:docPart>
+      <w:docPartPr>
+        <w:name w:val="72F9201266DA4AC0BD27E8557646C3BF"/>
+        <w:category>
+          <w:name w:val="General"/>
+          <w:gallery w:val="placeholder"/>
+        </w:category>
+        <w:types>
+          <w:type w:val="bbPlcHdr"/>
+        </w:types>
+        <w:behaviors>
+          <w:behavior w:val="content"/>
+        </w:behaviors>
+        <w:guid w:val="{638D0B60-F684-4173-AD98-3E97C141623E}"/>
+      </w:docPartPr>
+      <w:docPartBody>
+        <w:p>
+          <w:pPr>
+            <w:pStyle w:val="72F9201266DA4AC0BD27E8557646C3BF"/>
+          </w:pPr>
+          <w:r>
+            <w:t>[Click to Select Date]</w:t>
+          </w:r>
+        </w:p>
+      </w:docPartBody>
+    </w:docPart>
+    <w:docPart>
+      <w:docPartPr>
+        <w:name w:val="E8B11CD6239F4480B034015C98B45424"/>
+        <w:category>
+          <w:name w:val="General"/>
+          <w:gallery w:val="placeholder"/>
+        </w:category>
+        <w:types>
+          <w:type w:val="bbPlcHdr"/>
+        </w:types>
+        <w:behaviors>
+          <w:behavior w:val="content"/>
+        </w:behaviors>
+        <w:guid w:val="{5C58101D-B0B0-427B-B290-9A717C4B48F9}"/>
+      </w:docPartPr>
+      <w:docPartBody>
+        <w:p>
+          <w:pPr>
+            <w:pStyle w:val="E8B11CD6239F4480B034015C98B45424"/>
+          </w:pPr>
+          <w:r>
+            <w:t>[Click to Select Date]</w:t>
+          </w:r>
+        </w:p>
+      </w:docPartBody>
+    </w:docPart>
   </w:docParts>
 </w:glossaryDocument>
 </file>
@@ -4362,15 +6114,19 @@
   </w:compat>
   <w:rsids>
     <w:rsidRoot w:val="00635619"/>
+    <w:rsid w:val="00057B58"/>
     <w:rsid w:val="00085987"/>
+    <w:rsid w:val="00152261"/>
     <w:rsid w:val="002B1C73"/>
     <w:rsid w:val="00405377"/>
+    <w:rsid w:val="004E3DF1"/>
     <w:rsid w:val="00635619"/>
     <w:rsid w:val="006A5E62"/>
     <w:rsid w:val="006E2299"/>
     <w:rsid w:val="00767D5A"/>
     <w:rsid w:val="007E06B1"/>
     <w:rsid w:val="007F7535"/>
+    <w:rsid w:val="00A63116"/>
     <w:rsid w:val="00AA608E"/>
     <w:rsid w:val="00C96FD7"/>
     <w:rsid w:val="00EF7A09"/>
@@ -4845,6 +6601,18 @@
     <w:name w:val="DCA7571E2A884A9CA95599727F3F7B20"/>
     <w:rsid w:val="00767D5A"/>
   </w:style>
+  <w:style w:type="paragraph" w:customStyle="1" w:styleId="5B0F27F7ED044FDF8228903F2D4F0912">
+    <w:name w:val="5B0F27F7ED044FDF8228903F2D4F0912"/>
+    <w:rsid w:val="00057B58"/>
+  </w:style>
+  <w:style w:type="paragraph" w:customStyle="1" w:styleId="72F9201266DA4AC0BD27E8557646C3BF">
+    <w:name w:val="72F9201266DA4AC0BD27E8557646C3BF"/>
+    <w:rsid w:val="00057B58"/>
+  </w:style>
+  <w:style w:type="paragraph" w:customStyle="1" w:styleId="E8B11CD6239F4480B034015C98B45424">
+    <w:name w:val="E8B11CD6239F4480B034015C98B45424"/>
+    <w:rsid w:val="004E3DF1"/>
+  </w:style>
 </w:styles>
 </file>
 

</xml_diff>

<commit_message>
Updated Scrum meeting notes
</commit_message>
<xml_diff>
--- a/SCRUM_Notes/Meetings.docx
+++ b/SCRUM_Notes/Meetings.docx
@@ -1387,7 +1387,15 @@
                 <w:sz w:val="20"/>
                 <w:szCs w:val="20"/>
               </w:rPr>
-              <w:t xml:space="preserve"> November. Team member responsible for Login PBI is Goran Vodomin, for View points and status is Matej Vuković, and for Create project documentation is Martina Šestak.</w:t>
+              <w:t xml:space="preserve"> November. Team member responsible for Login PBI is Goran Vodomin, for View poin</w:t>
+            </w:r>
+            <w:r>
+              <w:rPr>
+                <w:rFonts w:ascii="Arial" w:hAnsi="Arial" w:cs="Arial"/>
+                <w:sz w:val="20"/>
+                <w:szCs w:val="20"/>
+              </w:rPr>
+              <w:t>ts and status is Matej Vuković.</w:t>
             </w:r>
           </w:p>
         </w:tc>
@@ -4130,6 +4138,7 @@
                 <w:calendar w:val="gregorian"/>
               </w:date>
             </w:sdtPr>
+            <w:sdtEndPr/>
             <w:sdtContent>
               <w:p>
                 <w:pPr>
@@ -4171,14 +4180,7 @@
                 <w:rFonts w:ascii="Arial" w:hAnsi="Arial" w:cs="Arial"/>
                 <w:sz w:val="18"/>
               </w:rPr>
-              <w:t>T</w:t>
-            </w:r>
-            <w:r>
-              <w:rPr>
-                <w:rFonts w:ascii="Arial" w:hAnsi="Arial" w:cs="Arial"/>
-                <w:sz w:val="18"/>
-              </w:rPr>
-              <w:t>ime: 12:00-12</w:t>
+              <w:t>Time: 12:00-12</w:t>
             </w:r>
             <w:r>
               <w:rPr>
@@ -4349,15 +4351,7 @@
                 <w:sz w:val="20"/>
                 <w:szCs w:val="20"/>
               </w:rPr>
-              <w:t xml:space="preserve">Sprint </w:t>
-            </w:r>
-            <w:r>
-              <w:rPr>
-                <w:rFonts w:ascii="Arial" w:hAnsi="Arial" w:cs="Arial"/>
-                <w:sz w:val="20"/>
-                <w:szCs w:val="20"/>
-              </w:rPr>
-              <w:t>daily meeting</w:t>
+              <w:t>Sprint daily meeting</w:t>
             </w:r>
           </w:p>
         </w:tc>
@@ -4470,17 +4464,7 @@
                 <w:sz w:val="20"/>
                 <w:szCs w:val="20"/>
               </w:rPr>
-              <w:t>Martina Šestak finish</w:t>
-            </w:r>
-            <w:bookmarkStart w:id="5" w:name="_GoBack"/>
-            <w:bookmarkEnd w:id="5"/>
-            <w:r>
-              <w:rPr>
-                <w:rFonts w:ascii="Arial" w:hAnsi="Arial" w:cs="Arial"/>
-                <w:sz w:val="20"/>
-                <w:szCs w:val="20"/>
-              </w:rPr>
-              <w:t>ed creating fragments for Login and View point status PBI and this task is complete and functional. She plans to create a fragment for Forgot password functionality.</w:t>
+              <w:t>Martina Šestak finished creating fragments for Login and View point status PBI and this task is complete and functional. She plans to create a fragment for Forgot password functionality.</w:t>
             </w:r>
           </w:p>
           <w:p>
@@ -4552,6 +4536,1525 @@
         </w:tc>
       </w:tr>
     </w:tbl>
+    <w:p>
+      <w:pPr>
+        <w:rPr>
+          <w:sz w:val="72"/>
+          <w:szCs w:val="72"/>
+        </w:rPr>
+      </w:pPr>
+    </w:p>
+    <w:p>
+      <w:pPr>
+        <w:pStyle w:val="Title"/>
+        <w:rPr>
+          <w:b/>
+        </w:rPr>
+      </w:pPr>
+      <w:r>
+        <w:rPr>
+          <w:b/>
+        </w:rPr>
+        <w:t xml:space="preserve">Meeting </w:t>
+      </w:r>
+      <w:r>
+        <w:rPr>
+          <w:b/>
+        </w:rPr>
+        <w:t>9</w:t>
+      </w:r>
+    </w:p>
+    <w:tbl>
+      <w:tblPr>
+        <w:tblW w:w="3805" w:type="pct"/>
+        <w:tblLayout w:type="fixed"/>
+        <w:tblCellMar>
+          <w:top w:w="14" w:type="dxa"/>
+          <w:left w:w="0" w:type="dxa"/>
+          <w:bottom w:w="14" w:type="dxa"/>
+          <w:right w:w="0" w:type="dxa"/>
+        </w:tblCellMar>
+        <w:tblLook w:val="0000" w:firstRow="0" w:lastRow="0" w:firstColumn="0" w:lastColumn="0" w:noHBand="0" w:noVBand="0"/>
+      </w:tblPr>
+      <w:tblGrid>
+        <w:gridCol w:w="2268"/>
+        <w:gridCol w:w="1720"/>
+        <w:gridCol w:w="2916"/>
+      </w:tblGrid>
+      <w:tr>
+        <w:trPr>
+          <w:cantSplit/>
+        </w:trPr>
+        <w:tc>
+          <w:tcPr>
+            <w:tcW w:w="2268" w:type="dxa"/>
+            <w:shd w:val="clear" w:color="auto" w:fill="auto"/>
+            <w:tcMar>
+              <w:left w:w="0" w:type="dxa"/>
+            </w:tcMar>
+            <w:vAlign w:val="center"/>
+          </w:tcPr>
+          <w:sdt>
+            <w:sdtPr>
+              <w:rPr>
+                <w:rFonts w:ascii="Arial" w:hAnsi="Arial" w:cs="Arial"/>
+                <w:sz w:val="18"/>
+              </w:rPr>
+              <w:alias w:val="Date"/>
+              <w:tag w:val="Date"/>
+              <w:id w:val="-840929424"/>
+              <w:placeholder>
+                <w:docPart w:val="B0D27AF060404498AA6B4513071F0D30"/>
+              </w:placeholder>
+              <w:date w:fullDate="2014-12-10T00:00:00Z">
+                <w:dateFormat w:val="MMMM d, yyyy"/>
+                <w:lid w:val="en-US"/>
+                <w:storeMappedDataAs w:val="dateTime"/>
+                <w:calendar w:val="gregorian"/>
+              </w:date>
+            </w:sdtPr>
+            <w:sdtEndPr/>
+            <w:sdtContent>
+              <w:p>
+                <w:pPr>
+                  <w:rPr>
+                    <w:sz w:val="18"/>
+                  </w:rPr>
+                </w:pPr>
+                <w:r>
+                  <w:rPr>
+                    <w:rFonts w:ascii="Arial" w:hAnsi="Arial" w:cs="Arial"/>
+                    <w:sz w:val="18"/>
+                  </w:rPr>
+                  <w:t>December 10, 2014</w:t>
+                </w:r>
+              </w:p>
+            </w:sdtContent>
+          </w:sdt>
+        </w:tc>
+        <w:tc>
+          <w:tcPr>
+            <w:tcW w:w="1720" w:type="dxa"/>
+            <w:shd w:val="clear" w:color="auto" w:fill="auto"/>
+            <w:tcMar>
+              <w:left w:w="0" w:type="dxa"/>
+            </w:tcMar>
+            <w:vAlign w:val="center"/>
+          </w:tcPr>
+          <w:p>
+            <w:pPr>
+              <w:pStyle w:val="Details"/>
+              <w:jc w:val="center"/>
+              <w:rPr>
+                <w:rFonts w:ascii="Arial" w:hAnsi="Arial" w:cs="Arial"/>
+                <w:sz w:val="18"/>
+              </w:rPr>
+            </w:pPr>
+            <w:r>
+              <w:rPr>
+                <w:rFonts w:ascii="Arial" w:hAnsi="Arial" w:cs="Arial"/>
+                <w:sz w:val="18"/>
+              </w:rPr>
+              <w:t>Time: 10:30-10:45</w:t>
+            </w:r>
+          </w:p>
+        </w:tc>
+        <w:tc>
+          <w:tcPr>
+            <w:tcW w:w="2916" w:type="dxa"/>
+            <w:shd w:val="clear" w:color="auto" w:fill="auto"/>
+            <w:tcMar>
+              <w:left w:w="0" w:type="dxa"/>
+            </w:tcMar>
+            <w:vAlign w:val="center"/>
+          </w:tcPr>
+          <w:p>
+            <w:pPr>
+              <w:pStyle w:val="Details"/>
+              <w:rPr>
+                <w:sz w:val="18"/>
+              </w:rPr>
+            </w:pPr>
+          </w:p>
+        </w:tc>
+      </w:tr>
+    </w:tbl>
+    <w:p>
+      <w:pPr>
+        <w:rPr>
+          <w:sz w:val="18"/>
+        </w:rPr>
+      </w:pPr>
+    </w:p>
+    <w:tbl>
+      <w:tblPr>
+        <w:tblW w:w="5238" w:type="pct"/>
+        <w:tblBorders>
+          <w:top w:val="single" w:sz="4" w:space="0" w:color="BFBFBF" w:themeColor="background1" w:themeShade="BF"/>
+          <w:left w:val="single" w:sz="4" w:space="0" w:color="BFBFBF" w:themeColor="background1" w:themeShade="BF"/>
+          <w:bottom w:val="single" w:sz="4" w:space="0" w:color="BFBFBF" w:themeColor="background1" w:themeShade="BF"/>
+          <w:right w:val="single" w:sz="4" w:space="0" w:color="BFBFBF" w:themeColor="background1" w:themeShade="BF"/>
+          <w:insideH w:val="single" w:sz="4" w:space="0" w:color="BFBFBF" w:themeColor="background1" w:themeShade="BF"/>
+          <w:insideV w:val="single" w:sz="4" w:space="0" w:color="BFBFBF" w:themeColor="background1" w:themeShade="BF"/>
+        </w:tblBorders>
+        <w:tblLayout w:type="fixed"/>
+        <w:tblCellMar>
+          <w:top w:w="14" w:type="dxa"/>
+          <w:left w:w="0" w:type="dxa"/>
+          <w:bottom w:w="14" w:type="dxa"/>
+          <w:right w:w="0" w:type="dxa"/>
+        </w:tblCellMar>
+        <w:tblLook w:val="0000" w:firstRow="0" w:lastRow="0" w:firstColumn="0" w:lastColumn="0" w:noHBand="0" w:noVBand="0"/>
+      </w:tblPr>
+      <w:tblGrid>
+        <w:gridCol w:w="2122"/>
+        <w:gridCol w:w="7371"/>
+      </w:tblGrid>
+      <w:tr>
+        <w:trPr>
+          <w:trHeight w:val="360"/>
+        </w:trPr>
+        <w:tc>
+          <w:tcPr>
+            <w:tcW w:w="2122" w:type="dxa"/>
+            <w:tcBorders>
+              <w:top w:val="single" w:sz="12" w:space="0" w:color="BFBFBF" w:themeColor="background1" w:themeShade="BF"/>
+            </w:tcBorders>
+            <w:shd w:val="clear" w:color="auto" w:fill="F2F2F2" w:themeFill="background1" w:themeFillShade="F2"/>
+            <w:vAlign w:val="center"/>
+          </w:tcPr>
+          <w:p>
+            <w:pPr>
+              <w:pStyle w:val="Heading3"/>
+              <w:rPr>
+                <w:rFonts w:ascii="Arial" w:hAnsi="Arial" w:cs="Arial"/>
+                <w:sz w:val="18"/>
+                <w:szCs w:val="20"/>
+              </w:rPr>
+            </w:pPr>
+            <w:r>
+              <w:rPr>
+                <w:rFonts w:ascii="Arial" w:hAnsi="Arial" w:cs="Arial"/>
+                <w:sz w:val="18"/>
+                <w:szCs w:val="20"/>
+              </w:rPr>
+              <w:t>Meeting called by</w:t>
+            </w:r>
+          </w:p>
+        </w:tc>
+        <w:tc>
+          <w:tcPr>
+            <w:tcW w:w="7371" w:type="dxa"/>
+            <w:tcBorders>
+              <w:top w:val="single" w:sz="12" w:space="0" w:color="BFBFBF" w:themeColor="background1" w:themeShade="BF"/>
+            </w:tcBorders>
+            <w:shd w:val="clear" w:color="auto" w:fill="auto"/>
+            <w:vAlign w:val="center"/>
+          </w:tcPr>
+          <w:p>
+            <w:pPr>
+              <w:rPr>
+                <w:rFonts w:ascii="Arial" w:hAnsi="Arial" w:cs="Arial"/>
+                <w:sz w:val="20"/>
+                <w:szCs w:val="20"/>
+              </w:rPr>
+            </w:pPr>
+            <w:r>
+              <w:rPr>
+                <w:rFonts w:ascii="Arial" w:hAnsi="Arial" w:cs="Arial"/>
+                <w:sz w:val="20"/>
+                <w:szCs w:val="20"/>
+              </w:rPr>
+              <w:t>Martina Šestak</w:t>
+            </w:r>
+          </w:p>
+        </w:tc>
+      </w:tr>
+      <w:tr>
+        <w:trPr>
+          <w:trHeight w:val="360"/>
+        </w:trPr>
+        <w:tc>
+          <w:tcPr>
+            <w:tcW w:w="2122" w:type="dxa"/>
+            <w:shd w:val="clear" w:color="auto" w:fill="F2F2F2" w:themeFill="background1" w:themeFillShade="F2"/>
+            <w:vAlign w:val="center"/>
+          </w:tcPr>
+          <w:p>
+            <w:pPr>
+              <w:pStyle w:val="Heading3"/>
+              <w:rPr>
+                <w:rFonts w:ascii="Arial" w:hAnsi="Arial" w:cs="Arial"/>
+                <w:sz w:val="18"/>
+                <w:szCs w:val="20"/>
+              </w:rPr>
+            </w:pPr>
+            <w:r>
+              <w:rPr>
+                <w:rFonts w:ascii="Arial" w:hAnsi="Arial" w:cs="Arial"/>
+                <w:sz w:val="18"/>
+                <w:szCs w:val="20"/>
+              </w:rPr>
+              <w:t>Type of meeting</w:t>
+            </w:r>
+          </w:p>
+        </w:tc>
+        <w:tc>
+          <w:tcPr>
+            <w:tcW w:w="7371" w:type="dxa"/>
+            <w:shd w:val="clear" w:color="auto" w:fill="auto"/>
+            <w:vAlign w:val="center"/>
+          </w:tcPr>
+          <w:p>
+            <w:pPr>
+              <w:rPr>
+                <w:rFonts w:ascii="Arial" w:hAnsi="Arial" w:cs="Arial"/>
+                <w:sz w:val="20"/>
+                <w:szCs w:val="20"/>
+              </w:rPr>
+            </w:pPr>
+            <w:r>
+              <w:rPr>
+                <w:rFonts w:ascii="Arial" w:hAnsi="Arial" w:cs="Arial"/>
+                <w:sz w:val="20"/>
+                <w:szCs w:val="20"/>
+              </w:rPr>
+              <w:t>Sprint daily meeting</w:t>
+            </w:r>
+          </w:p>
+        </w:tc>
+      </w:tr>
+      <w:tr>
+        <w:trPr>
+          <w:trHeight w:val="360"/>
+        </w:trPr>
+        <w:tc>
+          <w:tcPr>
+            <w:tcW w:w="2122" w:type="dxa"/>
+            <w:shd w:val="clear" w:color="auto" w:fill="F2F2F2" w:themeFill="background1" w:themeFillShade="F2"/>
+            <w:vAlign w:val="center"/>
+          </w:tcPr>
+          <w:p>
+            <w:pPr>
+              <w:pStyle w:val="Heading3"/>
+              <w:rPr>
+                <w:rFonts w:ascii="Arial" w:hAnsi="Arial" w:cs="Arial"/>
+                <w:sz w:val="20"/>
+                <w:szCs w:val="20"/>
+              </w:rPr>
+            </w:pPr>
+            <w:r>
+              <w:rPr>
+                <w:rFonts w:ascii="Arial" w:hAnsi="Arial" w:cs="Arial"/>
+                <w:sz w:val="18"/>
+                <w:szCs w:val="20"/>
+              </w:rPr>
+              <w:t>Attendees</w:t>
+            </w:r>
+          </w:p>
+        </w:tc>
+        <w:tc>
+          <w:tcPr>
+            <w:tcW w:w="7371" w:type="dxa"/>
+            <w:shd w:val="clear" w:color="auto" w:fill="auto"/>
+            <w:vAlign w:val="center"/>
+          </w:tcPr>
+          <w:p>
+            <w:pPr>
+              <w:rPr>
+                <w:rFonts w:ascii="Arial" w:hAnsi="Arial" w:cs="Arial"/>
+                <w:sz w:val="20"/>
+                <w:szCs w:val="20"/>
+              </w:rPr>
+            </w:pPr>
+            <w:r>
+              <w:rPr>
+                <w:rFonts w:ascii="Arial" w:hAnsi="Arial" w:cs="Arial"/>
+                <w:sz w:val="20"/>
+                <w:szCs w:val="20"/>
+              </w:rPr>
+              <w:t>Viktor Lazar, Martina Šestak, Goran Vodomin, Matej Vuković</w:t>
+            </w:r>
+          </w:p>
+        </w:tc>
+      </w:tr>
+      <w:tr>
+        <w:trPr>
+          <w:trHeight w:val="1740"/>
+        </w:trPr>
+        <w:tc>
+          <w:tcPr>
+            <w:tcW w:w="2122" w:type="dxa"/>
+            <w:shd w:val="clear" w:color="auto" w:fill="F2F2F2" w:themeFill="background1" w:themeFillShade="F2"/>
+            <w:vAlign w:val="center"/>
+          </w:tcPr>
+          <w:p>
+            <w:pPr>
+              <w:pStyle w:val="Heading3"/>
+              <w:rPr>
+                <w:rFonts w:ascii="Arial" w:hAnsi="Arial" w:cs="Arial"/>
+                <w:sz w:val="18"/>
+                <w:szCs w:val="20"/>
+              </w:rPr>
+            </w:pPr>
+            <w:r>
+              <w:rPr>
+                <w:rFonts w:ascii="Arial" w:hAnsi="Arial" w:cs="Arial"/>
+                <w:sz w:val="18"/>
+                <w:szCs w:val="20"/>
+              </w:rPr>
+              <w:t>SUMMARY</w:t>
+            </w:r>
+          </w:p>
+        </w:tc>
+        <w:tc>
+          <w:tcPr>
+            <w:tcW w:w="7371" w:type="dxa"/>
+            <w:shd w:val="clear" w:color="auto" w:fill="auto"/>
+            <w:vAlign w:val="center"/>
+          </w:tcPr>
+          <w:p>
+            <w:pPr>
+              <w:ind w:left="0"/>
+              <w:rPr>
+                <w:rFonts w:ascii="Arial" w:hAnsi="Arial" w:cs="Arial"/>
+                <w:sz w:val="20"/>
+                <w:szCs w:val="20"/>
+              </w:rPr>
+            </w:pPr>
+            <w:r>
+              <w:rPr>
+                <w:rFonts w:ascii="Arial" w:hAnsi="Arial" w:cs="Arial"/>
+                <w:sz w:val="20"/>
+                <w:szCs w:val="20"/>
+              </w:rPr>
+              <w:t xml:space="preserve">After meeting with our mentors, we received further instructions </w:t>
+            </w:r>
+            <w:r>
+              <w:rPr>
+                <w:rFonts w:ascii="Arial" w:hAnsi="Arial" w:cs="Arial"/>
+                <w:sz w:val="20"/>
+                <w:szCs w:val="20"/>
+              </w:rPr>
+              <w:t xml:space="preserve">and advice regarding our issues </w:t>
+            </w:r>
+            <w:r>
+              <w:rPr>
+                <w:rFonts w:ascii="Arial" w:hAnsi="Arial" w:cs="Arial"/>
+                <w:sz w:val="20"/>
+                <w:szCs w:val="20"/>
+              </w:rPr>
+              <w:t>from our mentor in Evolaris, so now we can continue working on our project functionalities.</w:t>
+            </w:r>
+          </w:p>
+          <w:p>
+            <w:pPr>
+              <w:pStyle w:val="ListParagraph"/>
+              <w:numPr>
+                <w:ilvl w:val="0"/>
+                <w:numId w:val="8"/>
+              </w:numPr>
+              <w:rPr>
+                <w:rFonts w:ascii="Arial" w:hAnsi="Arial" w:cs="Arial"/>
+                <w:sz w:val="20"/>
+                <w:szCs w:val="20"/>
+              </w:rPr>
+            </w:pPr>
+            <w:r>
+              <w:rPr>
+                <w:rFonts w:ascii="Arial" w:hAnsi="Arial" w:cs="Arial"/>
+                <w:sz w:val="20"/>
+                <w:szCs w:val="20"/>
+              </w:rPr>
+              <w:t xml:space="preserve">Martina Šestak is going to make some improvements in application’s design and </w:t>
+            </w:r>
+            <w:r>
+              <w:rPr>
+                <w:rFonts w:ascii="Arial" w:hAnsi="Arial" w:cs="Arial"/>
+                <w:sz w:val="20"/>
+                <w:szCs w:val="20"/>
+              </w:rPr>
+              <w:t>add Back navigation</w:t>
+            </w:r>
+            <w:r>
+              <w:rPr>
+                <w:rFonts w:ascii="Arial" w:hAnsi="Arial" w:cs="Arial"/>
+                <w:sz w:val="20"/>
+                <w:szCs w:val="20"/>
+              </w:rPr>
+              <w:t>.</w:t>
+            </w:r>
+          </w:p>
+          <w:p>
+            <w:pPr>
+              <w:pStyle w:val="ListParagraph"/>
+              <w:numPr>
+                <w:ilvl w:val="0"/>
+                <w:numId w:val="8"/>
+              </w:numPr>
+              <w:rPr>
+                <w:rFonts w:ascii="Arial" w:hAnsi="Arial" w:cs="Arial"/>
+                <w:sz w:val="20"/>
+                <w:szCs w:val="20"/>
+              </w:rPr>
+            </w:pPr>
+            <w:r>
+              <w:rPr>
+                <w:rFonts w:ascii="Arial" w:hAnsi="Arial" w:cs="Arial"/>
+                <w:sz w:val="20"/>
+                <w:szCs w:val="20"/>
+              </w:rPr>
+              <w:t>Matej Vuković is going to create application’s icons.</w:t>
+            </w:r>
+          </w:p>
+          <w:p>
+            <w:pPr>
+              <w:ind w:left="0"/>
+              <w:rPr>
+                <w:rFonts w:ascii="Arial" w:hAnsi="Arial" w:cs="Arial"/>
+                <w:sz w:val="20"/>
+                <w:szCs w:val="20"/>
+              </w:rPr>
+            </w:pPr>
+          </w:p>
+        </w:tc>
+      </w:tr>
+      <w:tr>
+        <w:trPr>
+          <w:trHeight w:val="360"/>
+        </w:trPr>
+        <w:tc>
+          <w:tcPr>
+            <w:tcW w:w="2122" w:type="dxa"/>
+            <w:shd w:val="clear" w:color="auto" w:fill="F2F2F2" w:themeFill="background1" w:themeFillShade="F2"/>
+            <w:vAlign w:val="center"/>
+          </w:tcPr>
+          <w:p>
+            <w:pPr>
+              <w:pStyle w:val="Heading3"/>
+              <w:rPr>
+                <w:rFonts w:ascii="Arial" w:hAnsi="Arial" w:cs="Arial"/>
+                <w:sz w:val="18"/>
+                <w:szCs w:val="20"/>
+              </w:rPr>
+            </w:pPr>
+          </w:p>
+        </w:tc>
+        <w:tc>
+          <w:tcPr>
+            <w:tcW w:w="7371" w:type="dxa"/>
+            <w:shd w:val="clear" w:color="auto" w:fill="auto"/>
+            <w:vAlign w:val="center"/>
+          </w:tcPr>
+          <w:p>
+            <w:pPr>
+              <w:ind w:left="0"/>
+              <w:rPr>
+                <w:rFonts w:ascii="Arial" w:hAnsi="Arial" w:cs="Arial"/>
+                <w:sz w:val="20"/>
+                <w:szCs w:val="20"/>
+              </w:rPr>
+            </w:pPr>
+          </w:p>
+        </w:tc>
+      </w:tr>
+    </w:tbl>
+    <w:p>
+      <w:pPr>
+        <w:rPr>
+          <w:sz w:val="72"/>
+          <w:szCs w:val="72"/>
+        </w:rPr>
+      </w:pPr>
+    </w:p>
+    <w:p>
+      <w:pPr>
+        <w:rPr>
+          <w:sz w:val="72"/>
+          <w:szCs w:val="72"/>
+        </w:rPr>
+      </w:pPr>
+    </w:p>
+    <w:p>
+      <w:pPr>
+        <w:rPr>
+          <w:sz w:val="72"/>
+          <w:szCs w:val="72"/>
+        </w:rPr>
+      </w:pPr>
+    </w:p>
+    <w:p>
+      <w:pPr>
+        <w:rPr>
+          <w:sz w:val="72"/>
+          <w:szCs w:val="72"/>
+        </w:rPr>
+      </w:pPr>
+    </w:p>
+    <w:p>
+      <w:pPr>
+        <w:pStyle w:val="Title"/>
+        <w:rPr>
+          <w:rFonts w:asciiTheme="minorHAnsi" w:hAnsiTheme="minorHAnsi"/>
+          <w:color w:val="auto"/>
+          <w:sz w:val="72"/>
+          <w:szCs w:val="72"/>
+        </w:rPr>
+      </w:pPr>
+    </w:p>
+    <w:p>
+      <w:pPr>
+        <w:pStyle w:val="Title"/>
+        <w:rPr>
+          <w:b/>
+        </w:rPr>
+      </w:pPr>
+      <w:bookmarkStart w:id="5" w:name="_GoBack"/>
+      <w:bookmarkEnd w:id="5"/>
+      <w:r>
+        <w:rPr>
+          <w:b/>
+        </w:rPr>
+        <w:t xml:space="preserve">Meeting </w:t>
+      </w:r>
+      <w:r>
+        <w:rPr>
+          <w:b/>
+        </w:rPr>
+        <w:t>10</w:t>
+      </w:r>
+    </w:p>
+    <w:tbl>
+      <w:tblPr>
+        <w:tblW w:w="3805" w:type="pct"/>
+        <w:tblLayout w:type="fixed"/>
+        <w:tblCellMar>
+          <w:top w:w="14" w:type="dxa"/>
+          <w:left w:w="0" w:type="dxa"/>
+          <w:bottom w:w="14" w:type="dxa"/>
+          <w:right w:w="0" w:type="dxa"/>
+        </w:tblCellMar>
+        <w:tblLook w:val="0000" w:firstRow="0" w:lastRow="0" w:firstColumn="0" w:lastColumn="0" w:noHBand="0" w:noVBand="0"/>
+      </w:tblPr>
+      <w:tblGrid>
+        <w:gridCol w:w="2268"/>
+        <w:gridCol w:w="1720"/>
+        <w:gridCol w:w="2916"/>
+      </w:tblGrid>
+      <w:tr>
+        <w:trPr>
+          <w:cantSplit/>
+        </w:trPr>
+        <w:tc>
+          <w:tcPr>
+            <w:tcW w:w="2268" w:type="dxa"/>
+            <w:shd w:val="clear" w:color="auto" w:fill="auto"/>
+            <w:tcMar>
+              <w:left w:w="0" w:type="dxa"/>
+            </w:tcMar>
+            <w:vAlign w:val="center"/>
+          </w:tcPr>
+          <w:sdt>
+            <w:sdtPr>
+              <w:rPr>
+                <w:rFonts w:ascii="Arial" w:hAnsi="Arial" w:cs="Arial"/>
+                <w:sz w:val="18"/>
+              </w:rPr>
+              <w:alias w:val="Date"/>
+              <w:tag w:val="Date"/>
+              <w:id w:val="299119570"/>
+              <w:placeholder>
+                <w:docPart w:val="05B733C7435F4341A8EA1D80B0777B21"/>
+              </w:placeholder>
+              <w:date w:fullDate="2015-01-07T00:00:00Z">
+                <w:dateFormat w:val="MMMM d, yyyy"/>
+                <w:lid w:val="en-US"/>
+                <w:storeMappedDataAs w:val="dateTime"/>
+                <w:calendar w:val="gregorian"/>
+              </w:date>
+            </w:sdtPr>
+            <w:sdtContent>
+              <w:p>
+                <w:pPr>
+                  <w:rPr>
+                    <w:sz w:val="18"/>
+                  </w:rPr>
+                </w:pPr>
+                <w:r>
+                  <w:rPr>
+                    <w:rFonts w:ascii="Arial" w:hAnsi="Arial" w:cs="Arial"/>
+                    <w:sz w:val="18"/>
+                  </w:rPr>
+                  <w:t>January 7, 2015</w:t>
+                </w:r>
+              </w:p>
+            </w:sdtContent>
+          </w:sdt>
+        </w:tc>
+        <w:tc>
+          <w:tcPr>
+            <w:tcW w:w="1720" w:type="dxa"/>
+            <w:shd w:val="clear" w:color="auto" w:fill="auto"/>
+            <w:tcMar>
+              <w:left w:w="0" w:type="dxa"/>
+            </w:tcMar>
+            <w:vAlign w:val="center"/>
+          </w:tcPr>
+          <w:p>
+            <w:pPr>
+              <w:pStyle w:val="Details"/>
+              <w:jc w:val="center"/>
+              <w:rPr>
+                <w:rFonts w:ascii="Arial" w:hAnsi="Arial" w:cs="Arial"/>
+                <w:sz w:val="18"/>
+              </w:rPr>
+            </w:pPr>
+            <w:r>
+              <w:rPr>
+                <w:rFonts w:ascii="Arial" w:hAnsi="Arial" w:cs="Arial"/>
+                <w:sz w:val="18"/>
+              </w:rPr>
+              <w:t xml:space="preserve">Time: </w:t>
+            </w:r>
+            <w:r>
+              <w:rPr>
+                <w:rFonts w:ascii="Arial" w:hAnsi="Arial" w:cs="Arial"/>
+                <w:sz w:val="18"/>
+              </w:rPr>
+              <w:t>11:00-12:00</w:t>
+            </w:r>
+          </w:p>
+        </w:tc>
+        <w:tc>
+          <w:tcPr>
+            <w:tcW w:w="2916" w:type="dxa"/>
+            <w:shd w:val="clear" w:color="auto" w:fill="auto"/>
+            <w:tcMar>
+              <w:left w:w="0" w:type="dxa"/>
+            </w:tcMar>
+            <w:vAlign w:val="center"/>
+          </w:tcPr>
+          <w:p>
+            <w:pPr>
+              <w:pStyle w:val="Details"/>
+              <w:rPr>
+                <w:sz w:val="18"/>
+              </w:rPr>
+            </w:pPr>
+          </w:p>
+        </w:tc>
+      </w:tr>
+    </w:tbl>
+    <w:p>
+      <w:pPr>
+        <w:rPr>
+          <w:sz w:val="18"/>
+        </w:rPr>
+      </w:pPr>
+    </w:p>
+    <w:tbl>
+      <w:tblPr>
+        <w:tblW w:w="5238" w:type="pct"/>
+        <w:tblBorders>
+          <w:top w:val="single" w:sz="4" w:space="0" w:color="BFBFBF" w:themeColor="background1" w:themeShade="BF"/>
+          <w:left w:val="single" w:sz="4" w:space="0" w:color="BFBFBF" w:themeColor="background1" w:themeShade="BF"/>
+          <w:bottom w:val="single" w:sz="4" w:space="0" w:color="BFBFBF" w:themeColor="background1" w:themeShade="BF"/>
+          <w:right w:val="single" w:sz="4" w:space="0" w:color="BFBFBF" w:themeColor="background1" w:themeShade="BF"/>
+          <w:insideH w:val="single" w:sz="4" w:space="0" w:color="BFBFBF" w:themeColor="background1" w:themeShade="BF"/>
+          <w:insideV w:val="single" w:sz="4" w:space="0" w:color="BFBFBF" w:themeColor="background1" w:themeShade="BF"/>
+        </w:tblBorders>
+        <w:tblLayout w:type="fixed"/>
+        <w:tblCellMar>
+          <w:top w:w="14" w:type="dxa"/>
+          <w:left w:w="0" w:type="dxa"/>
+          <w:bottom w:w="14" w:type="dxa"/>
+          <w:right w:w="0" w:type="dxa"/>
+        </w:tblCellMar>
+        <w:tblLook w:val="0000" w:firstRow="0" w:lastRow="0" w:firstColumn="0" w:lastColumn="0" w:noHBand="0" w:noVBand="0"/>
+      </w:tblPr>
+      <w:tblGrid>
+        <w:gridCol w:w="2122"/>
+        <w:gridCol w:w="7371"/>
+      </w:tblGrid>
+      <w:tr>
+        <w:trPr>
+          <w:trHeight w:val="360"/>
+        </w:trPr>
+        <w:tc>
+          <w:tcPr>
+            <w:tcW w:w="2122" w:type="dxa"/>
+            <w:tcBorders>
+              <w:top w:val="single" w:sz="12" w:space="0" w:color="BFBFBF" w:themeColor="background1" w:themeShade="BF"/>
+            </w:tcBorders>
+            <w:shd w:val="clear" w:color="auto" w:fill="F2F2F2" w:themeFill="background1" w:themeFillShade="F2"/>
+            <w:vAlign w:val="center"/>
+          </w:tcPr>
+          <w:p>
+            <w:pPr>
+              <w:pStyle w:val="Heading3"/>
+              <w:rPr>
+                <w:rFonts w:ascii="Arial" w:hAnsi="Arial" w:cs="Arial"/>
+                <w:sz w:val="18"/>
+                <w:szCs w:val="20"/>
+              </w:rPr>
+            </w:pPr>
+            <w:r>
+              <w:rPr>
+                <w:rFonts w:ascii="Arial" w:hAnsi="Arial" w:cs="Arial"/>
+                <w:sz w:val="18"/>
+                <w:szCs w:val="20"/>
+              </w:rPr>
+              <w:t>Meeting called by</w:t>
+            </w:r>
+          </w:p>
+        </w:tc>
+        <w:tc>
+          <w:tcPr>
+            <w:tcW w:w="7371" w:type="dxa"/>
+            <w:tcBorders>
+              <w:top w:val="single" w:sz="12" w:space="0" w:color="BFBFBF" w:themeColor="background1" w:themeShade="BF"/>
+            </w:tcBorders>
+            <w:shd w:val="clear" w:color="auto" w:fill="auto"/>
+            <w:vAlign w:val="center"/>
+          </w:tcPr>
+          <w:p>
+            <w:pPr>
+              <w:rPr>
+                <w:rFonts w:ascii="Arial" w:hAnsi="Arial" w:cs="Arial"/>
+                <w:sz w:val="20"/>
+                <w:szCs w:val="20"/>
+              </w:rPr>
+            </w:pPr>
+            <w:r>
+              <w:rPr>
+                <w:rFonts w:ascii="Arial" w:hAnsi="Arial" w:cs="Arial"/>
+                <w:sz w:val="20"/>
+                <w:szCs w:val="20"/>
+              </w:rPr>
+              <w:t>Martina Šestak</w:t>
+            </w:r>
+          </w:p>
+        </w:tc>
+      </w:tr>
+      <w:tr>
+        <w:trPr>
+          <w:trHeight w:val="360"/>
+        </w:trPr>
+        <w:tc>
+          <w:tcPr>
+            <w:tcW w:w="2122" w:type="dxa"/>
+            <w:shd w:val="clear" w:color="auto" w:fill="F2F2F2" w:themeFill="background1" w:themeFillShade="F2"/>
+            <w:vAlign w:val="center"/>
+          </w:tcPr>
+          <w:p>
+            <w:pPr>
+              <w:pStyle w:val="Heading3"/>
+              <w:rPr>
+                <w:rFonts w:ascii="Arial" w:hAnsi="Arial" w:cs="Arial"/>
+                <w:sz w:val="18"/>
+                <w:szCs w:val="20"/>
+              </w:rPr>
+            </w:pPr>
+            <w:r>
+              <w:rPr>
+                <w:rFonts w:ascii="Arial" w:hAnsi="Arial" w:cs="Arial"/>
+                <w:sz w:val="18"/>
+                <w:szCs w:val="20"/>
+              </w:rPr>
+              <w:t>Type of meeting</w:t>
+            </w:r>
+          </w:p>
+        </w:tc>
+        <w:tc>
+          <w:tcPr>
+            <w:tcW w:w="7371" w:type="dxa"/>
+            <w:shd w:val="clear" w:color="auto" w:fill="auto"/>
+            <w:vAlign w:val="center"/>
+          </w:tcPr>
+          <w:p>
+            <w:pPr>
+              <w:rPr>
+                <w:rFonts w:ascii="Arial" w:hAnsi="Arial" w:cs="Arial"/>
+                <w:sz w:val="20"/>
+                <w:szCs w:val="20"/>
+              </w:rPr>
+            </w:pPr>
+            <w:r>
+              <w:rPr>
+                <w:rFonts w:ascii="Arial" w:hAnsi="Arial" w:cs="Arial"/>
+                <w:sz w:val="20"/>
+                <w:szCs w:val="20"/>
+              </w:rPr>
+              <w:t xml:space="preserve">Sprint </w:t>
+            </w:r>
+            <w:r>
+              <w:rPr>
+                <w:rFonts w:ascii="Arial" w:hAnsi="Arial" w:cs="Arial"/>
+                <w:sz w:val="20"/>
+                <w:szCs w:val="20"/>
+              </w:rPr>
+              <w:t xml:space="preserve">review and planning </w:t>
+            </w:r>
+            <w:r>
+              <w:rPr>
+                <w:rFonts w:ascii="Arial" w:hAnsi="Arial" w:cs="Arial"/>
+                <w:sz w:val="20"/>
+                <w:szCs w:val="20"/>
+              </w:rPr>
+              <w:t>meeting</w:t>
+            </w:r>
+          </w:p>
+        </w:tc>
+      </w:tr>
+      <w:tr>
+        <w:trPr>
+          <w:trHeight w:val="360"/>
+        </w:trPr>
+        <w:tc>
+          <w:tcPr>
+            <w:tcW w:w="2122" w:type="dxa"/>
+            <w:shd w:val="clear" w:color="auto" w:fill="F2F2F2" w:themeFill="background1" w:themeFillShade="F2"/>
+            <w:vAlign w:val="center"/>
+          </w:tcPr>
+          <w:p>
+            <w:pPr>
+              <w:pStyle w:val="Heading3"/>
+              <w:rPr>
+                <w:rFonts w:ascii="Arial" w:hAnsi="Arial" w:cs="Arial"/>
+                <w:sz w:val="20"/>
+                <w:szCs w:val="20"/>
+              </w:rPr>
+            </w:pPr>
+            <w:r>
+              <w:rPr>
+                <w:rFonts w:ascii="Arial" w:hAnsi="Arial" w:cs="Arial"/>
+                <w:sz w:val="18"/>
+                <w:szCs w:val="20"/>
+              </w:rPr>
+              <w:t>Attendees</w:t>
+            </w:r>
+          </w:p>
+        </w:tc>
+        <w:tc>
+          <w:tcPr>
+            <w:tcW w:w="7371" w:type="dxa"/>
+            <w:shd w:val="clear" w:color="auto" w:fill="auto"/>
+            <w:vAlign w:val="center"/>
+          </w:tcPr>
+          <w:p>
+            <w:pPr>
+              <w:rPr>
+                <w:rFonts w:ascii="Arial" w:hAnsi="Arial" w:cs="Arial"/>
+                <w:sz w:val="20"/>
+                <w:szCs w:val="20"/>
+              </w:rPr>
+            </w:pPr>
+            <w:r>
+              <w:rPr>
+                <w:rFonts w:ascii="Arial" w:hAnsi="Arial" w:cs="Arial"/>
+                <w:sz w:val="20"/>
+                <w:szCs w:val="20"/>
+              </w:rPr>
+              <w:t>Viktor Lazar, Martina Šestak, Goran Vodomin, Matej Vuković</w:t>
+            </w:r>
+          </w:p>
+        </w:tc>
+      </w:tr>
+      <w:tr>
+        <w:trPr>
+          <w:trHeight w:val="1403"/>
+        </w:trPr>
+        <w:tc>
+          <w:tcPr>
+            <w:tcW w:w="2122" w:type="dxa"/>
+            <w:shd w:val="clear" w:color="auto" w:fill="F2F2F2" w:themeFill="background1" w:themeFillShade="F2"/>
+            <w:vAlign w:val="center"/>
+          </w:tcPr>
+          <w:p>
+            <w:pPr>
+              <w:pStyle w:val="Heading3"/>
+              <w:rPr>
+                <w:rFonts w:ascii="Arial" w:hAnsi="Arial" w:cs="Arial"/>
+                <w:sz w:val="18"/>
+                <w:szCs w:val="20"/>
+              </w:rPr>
+            </w:pPr>
+            <w:r>
+              <w:rPr>
+                <w:rFonts w:ascii="Arial" w:hAnsi="Arial" w:cs="Arial"/>
+                <w:sz w:val="18"/>
+                <w:szCs w:val="20"/>
+              </w:rPr>
+              <w:t>SUMMARY</w:t>
+            </w:r>
+          </w:p>
+        </w:tc>
+        <w:tc>
+          <w:tcPr>
+            <w:tcW w:w="7371" w:type="dxa"/>
+            <w:shd w:val="clear" w:color="auto" w:fill="auto"/>
+            <w:vAlign w:val="center"/>
+          </w:tcPr>
+          <w:p>
+            <w:pPr>
+              <w:ind w:left="0"/>
+              <w:rPr>
+                <w:rFonts w:ascii="Arial" w:hAnsi="Arial" w:cs="Arial"/>
+                <w:sz w:val="20"/>
+                <w:szCs w:val="20"/>
+              </w:rPr>
+            </w:pPr>
+            <w:r>
+              <w:rPr>
+                <w:rFonts w:ascii="Arial" w:hAnsi="Arial" w:cs="Arial"/>
+                <w:sz w:val="20"/>
+                <w:szCs w:val="20"/>
+              </w:rPr>
+              <w:t>We reviewed which tasks were completed in the previous sprint Phase 2. Those who aren’t completely finished or need a few updates were moved to the current sprint Phase 3. Also, we set dates for Phase 3 sprint and concluded that we will need another (4</w:t>
+            </w:r>
+            <w:r>
+              <w:rPr>
+                <w:rFonts w:ascii="Arial" w:hAnsi="Arial" w:cs="Arial"/>
+                <w:sz w:val="20"/>
+                <w:szCs w:val="20"/>
+                <w:vertAlign w:val="superscript"/>
+              </w:rPr>
+              <w:t>th</w:t>
+            </w:r>
+            <w:r>
+              <w:rPr>
+                <w:rFonts w:ascii="Arial" w:hAnsi="Arial" w:cs="Arial"/>
+                <w:sz w:val="20"/>
+                <w:szCs w:val="20"/>
+              </w:rPr>
+              <w:t>) sprint.</w:t>
+            </w:r>
+            <w:r>
+              <w:rPr>
+                <w:rFonts w:ascii="Arial" w:hAnsi="Arial" w:cs="Arial"/>
+                <w:sz w:val="20"/>
+                <w:szCs w:val="20"/>
+              </w:rPr>
+              <w:t xml:space="preserve"> In this sprint we will finish implementing Login PBI.</w:t>
+            </w:r>
+          </w:p>
+        </w:tc>
+      </w:tr>
+      <w:tr>
+        <w:trPr>
+          <w:trHeight w:val="360"/>
+        </w:trPr>
+        <w:tc>
+          <w:tcPr>
+            <w:tcW w:w="2122" w:type="dxa"/>
+            <w:shd w:val="clear" w:color="auto" w:fill="F2F2F2" w:themeFill="background1" w:themeFillShade="F2"/>
+            <w:vAlign w:val="center"/>
+          </w:tcPr>
+          <w:p>
+            <w:pPr>
+              <w:pStyle w:val="Heading3"/>
+              <w:rPr>
+                <w:rFonts w:ascii="Arial" w:hAnsi="Arial" w:cs="Arial"/>
+                <w:sz w:val="18"/>
+                <w:szCs w:val="20"/>
+              </w:rPr>
+            </w:pPr>
+          </w:p>
+        </w:tc>
+        <w:tc>
+          <w:tcPr>
+            <w:tcW w:w="7371" w:type="dxa"/>
+            <w:shd w:val="clear" w:color="auto" w:fill="auto"/>
+            <w:vAlign w:val="center"/>
+          </w:tcPr>
+          <w:p>
+            <w:pPr>
+              <w:ind w:left="0"/>
+              <w:rPr>
+                <w:rFonts w:ascii="Arial" w:hAnsi="Arial" w:cs="Arial"/>
+                <w:sz w:val="20"/>
+                <w:szCs w:val="20"/>
+              </w:rPr>
+            </w:pPr>
+          </w:p>
+        </w:tc>
+      </w:tr>
+    </w:tbl>
+    <w:p>
+      <w:pPr>
+        <w:rPr>
+          <w:sz w:val="72"/>
+          <w:szCs w:val="72"/>
+        </w:rPr>
+      </w:pPr>
+    </w:p>
+    <w:p>
+      <w:pPr>
+        <w:pStyle w:val="Title"/>
+        <w:rPr>
+          <w:b/>
+        </w:rPr>
+      </w:pPr>
+      <w:r>
+        <w:rPr>
+          <w:b/>
+        </w:rPr>
+        <w:t xml:space="preserve">Meeting </w:t>
+      </w:r>
+      <w:r>
+        <w:rPr>
+          <w:b/>
+        </w:rPr>
+        <w:t>11</w:t>
+      </w:r>
+    </w:p>
+    <w:tbl>
+      <w:tblPr>
+        <w:tblW w:w="3805" w:type="pct"/>
+        <w:tblLayout w:type="fixed"/>
+        <w:tblCellMar>
+          <w:top w:w="14" w:type="dxa"/>
+          <w:left w:w="0" w:type="dxa"/>
+          <w:bottom w:w="14" w:type="dxa"/>
+          <w:right w:w="0" w:type="dxa"/>
+        </w:tblCellMar>
+        <w:tblLook w:val="0000" w:firstRow="0" w:lastRow="0" w:firstColumn="0" w:lastColumn="0" w:noHBand="0" w:noVBand="0"/>
+      </w:tblPr>
+      <w:tblGrid>
+        <w:gridCol w:w="2268"/>
+        <w:gridCol w:w="1720"/>
+        <w:gridCol w:w="2916"/>
+      </w:tblGrid>
+      <w:tr>
+        <w:trPr>
+          <w:cantSplit/>
+        </w:trPr>
+        <w:tc>
+          <w:tcPr>
+            <w:tcW w:w="2268" w:type="dxa"/>
+            <w:shd w:val="clear" w:color="auto" w:fill="auto"/>
+            <w:tcMar>
+              <w:left w:w="0" w:type="dxa"/>
+            </w:tcMar>
+            <w:vAlign w:val="center"/>
+          </w:tcPr>
+          <w:sdt>
+            <w:sdtPr>
+              <w:rPr>
+                <w:rFonts w:ascii="Arial" w:hAnsi="Arial" w:cs="Arial"/>
+                <w:sz w:val="18"/>
+              </w:rPr>
+              <w:alias w:val="Date"/>
+              <w:tag w:val="Date"/>
+              <w:id w:val="-1290508729"/>
+              <w:placeholder>
+                <w:docPart w:val="8FA1F47B530B4D14909973B78FD008E2"/>
+              </w:placeholder>
+              <w:date w:fullDate="2015-01-08T00:00:00Z">
+                <w:dateFormat w:val="MMMM d, yyyy"/>
+                <w:lid w:val="en-US"/>
+                <w:storeMappedDataAs w:val="dateTime"/>
+                <w:calendar w:val="gregorian"/>
+              </w:date>
+            </w:sdtPr>
+            <w:sdtContent>
+              <w:p>
+                <w:pPr>
+                  <w:rPr>
+                    <w:sz w:val="18"/>
+                  </w:rPr>
+                </w:pPr>
+                <w:r>
+                  <w:rPr>
+                    <w:rFonts w:ascii="Arial" w:hAnsi="Arial" w:cs="Arial"/>
+                    <w:sz w:val="18"/>
+                  </w:rPr>
+                  <w:t>January 8, 2015</w:t>
+                </w:r>
+              </w:p>
+            </w:sdtContent>
+          </w:sdt>
+        </w:tc>
+        <w:tc>
+          <w:tcPr>
+            <w:tcW w:w="1720" w:type="dxa"/>
+            <w:shd w:val="clear" w:color="auto" w:fill="auto"/>
+            <w:tcMar>
+              <w:left w:w="0" w:type="dxa"/>
+            </w:tcMar>
+            <w:vAlign w:val="center"/>
+          </w:tcPr>
+          <w:p>
+            <w:pPr>
+              <w:pStyle w:val="Details"/>
+              <w:jc w:val="center"/>
+              <w:rPr>
+                <w:rFonts w:ascii="Arial" w:hAnsi="Arial" w:cs="Arial"/>
+                <w:sz w:val="18"/>
+              </w:rPr>
+            </w:pPr>
+            <w:r>
+              <w:rPr>
+                <w:rFonts w:ascii="Arial" w:hAnsi="Arial" w:cs="Arial"/>
+                <w:sz w:val="18"/>
+              </w:rPr>
+              <w:t xml:space="preserve">Time: </w:t>
+            </w:r>
+            <w:r>
+              <w:rPr>
+                <w:rFonts w:ascii="Arial" w:hAnsi="Arial" w:cs="Arial"/>
+                <w:sz w:val="18"/>
+              </w:rPr>
+              <w:t>14:00-14:30</w:t>
+            </w:r>
+          </w:p>
+        </w:tc>
+        <w:tc>
+          <w:tcPr>
+            <w:tcW w:w="2916" w:type="dxa"/>
+            <w:shd w:val="clear" w:color="auto" w:fill="auto"/>
+            <w:tcMar>
+              <w:left w:w="0" w:type="dxa"/>
+            </w:tcMar>
+            <w:vAlign w:val="center"/>
+          </w:tcPr>
+          <w:p>
+            <w:pPr>
+              <w:pStyle w:val="Details"/>
+              <w:rPr>
+                <w:sz w:val="18"/>
+              </w:rPr>
+            </w:pPr>
+          </w:p>
+        </w:tc>
+      </w:tr>
+    </w:tbl>
+    <w:p>
+      <w:pPr>
+        <w:rPr>
+          <w:sz w:val="18"/>
+        </w:rPr>
+      </w:pPr>
+    </w:p>
+    <w:tbl>
+      <w:tblPr>
+        <w:tblW w:w="5238" w:type="pct"/>
+        <w:tblBorders>
+          <w:top w:val="single" w:sz="4" w:space="0" w:color="BFBFBF" w:themeColor="background1" w:themeShade="BF"/>
+          <w:left w:val="single" w:sz="4" w:space="0" w:color="BFBFBF" w:themeColor="background1" w:themeShade="BF"/>
+          <w:bottom w:val="single" w:sz="4" w:space="0" w:color="BFBFBF" w:themeColor="background1" w:themeShade="BF"/>
+          <w:right w:val="single" w:sz="4" w:space="0" w:color="BFBFBF" w:themeColor="background1" w:themeShade="BF"/>
+          <w:insideH w:val="single" w:sz="4" w:space="0" w:color="BFBFBF" w:themeColor="background1" w:themeShade="BF"/>
+          <w:insideV w:val="single" w:sz="4" w:space="0" w:color="BFBFBF" w:themeColor="background1" w:themeShade="BF"/>
+        </w:tblBorders>
+        <w:tblLayout w:type="fixed"/>
+        <w:tblCellMar>
+          <w:top w:w="14" w:type="dxa"/>
+          <w:left w:w="0" w:type="dxa"/>
+          <w:bottom w:w="14" w:type="dxa"/>
+          <w:right w:w="0" w:type="dxa"/>
+        </w:tblCellMar>
+        <w:tblLook w:val="0000" w:firstRow="0" w:lastRow="0" w:firstColumn="0" w:lastColumn="0" w:noHBand="0" w:noVBand="0"/>
+      </w:tblPr>
+      <w:tblGrid>
+        <w:gridCol w:w="2122"/>
+        <w:gridCol w:w="7371"/>
+      </w:tblGrid>
+      <w:tr>
+        <w:trPr>
+          <w:trHeight w:val="360"/>
+        </w:trPr>
+        <w:tc>
+          <w:tcPr>
+            <w:tcW w:w="2122" w:type="dxa"/>
+            <w:tcBorders>
+              <w:top w:val="single" w:sz="12" w:space="0" w:color="BFBFBF" w:themeColor="background1" w:themeShade="BF"/>
+            </w:tcBorders>
+            <w:shd w:val="clear" w:color="auto" w:fill="F2F2F2" w:themeFill="background1" w:themeFillShade="F2"/>
+            <w:vAlign w:val="center"/>
+          </w:tcPr>
+          <w:p>
+            <w:pPr>
+              <w:pStyle w:val="Heading3"/>
+              <w:rPr>
+                <w:rFonts w:ascii="Arial" w:hAnsi="Arial" w:cs="Arial"/>
+                <w:sz w:val="18"/>
+                <w:szCs w:val="20"/>
+              </w:rPr>
+            </w:pPr>
+            <w:r>
+              <w:rPr>
+                <w:rFonts w:ascii="Arial" w:hAnsi="Arial" w:cs="Arial"/>
+                <w:sz w:val="18"/>
+                <w:szCs w:val="20"/>
+              </w:rPr>
+              <w:t>Meeting called by</w:t>
+            </w:r>
+          </w:p>
+        </w:tc>
+        <w:tc>
+          <w:tcPr>
+            <w:tcW w:w="7371" w:type="dxa"/>
+            <w:tcBorders>
+              <w:top w:val="single" w:sz="12" w:space="0" w:color="BFBFBF" w:themeColor="background1" w:themeShade="BF"/>
+            </w:tcBorders>
+            <w:shd w:val="clear" w:color="auto" w:fill="auto"/>
+            <w:vAlign w:val="center"/>
+          </w:tcPr>
+          <w:p>
+            <w:pPr>
+              <w:rPr>
+                <w:rFonts w:ascii="Arial" w:hAnsi="Arial" w:cs="Arial"/>
+                <w:sz w:val="20"/>
+                <w:szCs w:val="20"/>
+              </w:rPr>
+            </w:pPr>
+            <w:r>
+              <w:rPr>
+                <w:rFonts w:ascii="Arial" w:hAnsi="Arial" w:cs="Arial"/>
+                <w:sz w:val="20"/>
+                <w:szCs w:val="20"/>
+              </w:rPr>
+              <w:t>Martina Šestak</w:t>
+            </w:r>
+          </w:p>
+        </w:tc>
+      </w:tr>
+      <w:tr>
+        <w:trPr>
+          <w:trHeight w:val="360"/>
+        </w:trPr>
+        <w:tc>
+          <w:tcPr>
+            <w:tcW w:w="2122" w:type="dxa"/>
+            <w:shd w:val="clear" w:color="auto" w:fill="F2F2F2" w:themeFill="background1" w:themeFillShade="F2"/>
+            <w:vAlign w:val="center"/>
+          </w:tcPr>
+          <w:p>
+            <w:pPr>
+              <w:pStyle w:val="Heading3"/>
+              <w:rPr>
+                <w:rFonts w:ascii="Arial" w:hAnsi="Arial" w:cs="Arial"/>
+                <w:sz w:val="18"/>
+                <w:szCs w:val="20"/>
+              </w:rPr>
+            </w:pPr>
+            <w:r>
+              <w:rPr>
+                <w:rFonts w:ascii="Arial" w:hAnsi="Arial" w:cs="Arial"/>
+                <w:sz w:val="18"/>
+                <w:szCs w:val="20"/>
+              </w:rPr>
+              <w:t>Type of meeting</w:t>
+            </w:r>
+          </w:p>
+        </w:tc>
+        <w:tc>
+          <w:tcPr>
+            <w:tcW w:w="7371" w:type="dxa"/>
+            <w:shd w:val="clear" w:color="auto" w:fill="auto"/>
+            <w:vAlign w:val="center"/>
+          </w:tcPr>
+          <w:p>
+            <w:pPr>
+              <w:rPr>
+                <w:rFonts w:ascii="Arial" w:hAnsi="Arial" w:cs="Arial"/>
+                <w:sz w:val="20"/>
+                <w:szCs w:val="20"/>
+              </w:rPr>
+            </w:pPr>
+            <w:r>
+              <w:rPr>
+                <w:rFonts w:ascii="Arial" w:hAnsi="Arial" w:cs="Arial"/>
+                <w:sz w:val="20"/>
+                <w:szCs w:val="20"/>
+              </w:rPr>
+              <w:t>Product backlog refinement meeting</w:t>
+            </w:r>
+          </w:p>
+        </w:tc>
+      </w:tr>
+      <w:tr>
+        <w:trPr>
+          <w:trHeight w:val="360"/>
+        </w:trPr>
+        <w:tc>
+          <w:tcPr>
+            <w:tcW w:w="2122" w:type="dxa"/>
+            <w:shd w:val="clear" w:color="auto" w:fill="F2F2F2" w:themeFill="background1" w:themeFillShade="F2"/>
+            <w:vAlign w:val="center"/>
+          </w:tcPr>
+          <w:p>
+            <w:pPr>
+              <w:pStyle w:val="Heading3"/>
+              <w:rPr>
+                <w:rFonts w:ascii="Arial" w:hAnsi="Arial" w:cs="Arial"/>
+                <w:sz w:val="20"/>
+                <w:szCs w:val="20"/>
+              </w:rPr>
+            </w:pPr>
+            <w:r>
+              <w:rPr>
+                <w:rFonts w:ascii="Arial" w:hAnsi="Arial" w:cs="Arial"/>
+                <w:sz w:val="18"/>
+                <w:szCs w:val="20"/>
+              </w:rPr>
+              <w:t>Attendees</w:t>
+            </w:r>
+          </w:p>
+        </w:tc>
+        <w:tc>
+          <w:tcPr>
+            <w:tcW w:w="7371" w:type="dxa"/>
+            <w:shd w:val="clear" w:color="auto" w:fill="auto"/>
+            <w:vAlign w:val="center"/>
+          </w:tcPr>
+          <w:p>
+            <w:pPr>
+              <w:rPr>
+                <w:rFonts w:ascii="Arial" w:hAnsi="Arial" w:cs="Arial"/>
+                <w:sz w:val="20"/>
+                <w:szCs w:val="20"/>
+              </w:rPr>
+            </w:pPr>
+            <w:r>
+              <w:rPr>
+                <w:rFonts w:ascii="Arial" w:hAnsi="Arial" w:cs="Arial"/>
+                <w:sz w:val="20"/>
+                <w:szCs w:val="20"/>
+              </w:rPr>
+              <w:t>Viktor Lazar, Martina Šestak, Goran Vodomin, Matej Vuković</w:t>
+            </w:r>
+          </w:p>
+        </w:tc>
+      </w:tr>
+      <w:tr>
+        <w:trPr>
+          <w:trHeight w:val="1186"/>
+        </w:trPr>
+        <w:tc>
+          <w:tcPr>
+            <w:tcW w:w="2122" w:type="dxa"/>
+            <w:shd w:val="clear" w:color="auto" w:fill="F2F2F2" w:themeFill="background1" w:themeFillShade="F2"/>
+            <w:vAlign w:val="center"/>
+          </w:tcPr>
+          <w:p>
+            <w:pPr>
+              <w:pStyle w:val="Heading3"/>
+              <w:rPr>
+                <w:rFonts w:ascii="Arial" w:hAnsi="Arial" w:cs="Arial"/>
+                <w:sz w:val="18"/>
+                <w:szCs w:val="20"/>
+              </w:rPr>
+            </w:pPr>
+            <w:r>
+              <w:rPr>
+                <w:rFonts w:ascii="Arial" w:hAnsi="Arial" w:cs="Arial"/>
+                <w:sz w:val="18"/>
+                <w:szCs w:val="20"/>
+              </w:rPr>
+              <w:t>SUMMARY</w:t>
+            </w:r>
+          </w:p>
+        </w:tc>
+        <w:tc>
+          <w:tcPr>
+            <w:tcW w:w="7371" w:type="dxa"/>
+            <w:shd w:val="clear" w:color="auto" w:fill="auto"/>
+            <w:vAlign w:val="center"/>
+          </w:tcPr>
+          <w:p>
+            <w:pPr>
+              <w:ind w:left="0"/>
+              <w:rPr>
+                <w:rFonts w:ascii="Arial" w:hAnsi="Arial" w:cs="Arial"/>
+                <w:sz w:val="20"/>
+                <w:szCs w:val="20"/>
+              </w:rPr>
+            </w:pPr>
+            <w:r>
+              <w:rPr>
+                <w:rFonts w:ascii="Arial" w:hAnsi="Arial" w:cs="Arial"/>
+                <w:sz w:val="20"/>
+                <w:szCs w:val="20"/>
+              </w:rPr>
+              <w:t xml:space="preserve"> </w:t>
+            </w:r>
+            <w:r>
+              <w:rPr>
+                <w:rFonts w:ascii="Arial" w:hAnsi="Arial" w:cs="Arial"/>
+                <w:sz w:val="20"/>
+                <w:szCs w:val="20"/>
+              </w:rPr>
+              <w:t xml:space="preserve">We analyzed each PBI and came to the conclusion that we will need to complete more tasks then previously defined, so we defined new tasks in Login PBI and Scrum master assigned them to team members. </w:t>
+            </w:r>
+          </w:p>
+        </w:tc>
+      </w:tr>
+      <w:tr>
+        <w:trPr>
+          <w:trHeight w:val="360"/>
+        </w:trPr>
+        <w:tc>
+          <w:tcPr>
+            <w:tcW w:w="2122" w:type="dxa"/>
+            <w:shd w:val="clear" w:color="auto" w:fill="F2F2F2" w:themeFill="background1" w:themeFillShade="F2"/>
+            <w:vAlign w:val="center"/>
+          </w:tcPr>
+          <w:p>
+            <w:pPr>
+              <w:pStyle w:val="Heading3"/>
+              <w:rPr>
+                <w:rFonts w:ascii="Arial" w:hAnsi="Arial" w:cs="Arial"/>
+                <w:sz w:val="18"/>
+                <w:szCs w:val="20"/>
+              </w:rPr>
+            </w:pPr>
+          </w:p>
+        </w:tc>
+        <w:tc>
+          <w:tcPr>
+            <w:tcW w:w="7371" w:type="dxa"/>
+            <w:shd w:val="clear" w:color="auto" w:fill="auto"/>
+            <w:vAlign w:val="center"/>
+          </w:tcPr>
+          <w:p>
+            <w:pPr>
+              <w:ind w:left="0"/>
+              <w:rPr>
+                <w:rFonts w:ascii="Arial" w:hAnsi="Arial" w:cs="Arial"/>
+                <w:sz w:val="20"/>
+                <w:szCs w:val="20"/>
+              </w:rPr>
+            </w:pPr>
+          </w:p>
+        </w:tc>
+      </w:tr>
+    </w:tbl>
+    <w:p>
+      <w:pPr>
+        <w:rPr>
+          <w:sz w:val="72"/>
+          <w:szCs w:val="72"/>
+        </w:rPr>
+      </w:pPr>
+    </w:p>
+    <w:p>
+      <w:pPr>
+        <w:rPr>
+          <w:sz w:val="72"/>
+          <w:szCs w:val="72"/>
+        </w:rPr>
+      </w:pPr>
+    </w:p>
+    <w:p>
+      <w:pPr>
+        <w:rPr>
+          <w:sz w:val="72"/>
+          <w:szCs w:val="72"/>
+        </w:rPr>
+      </w:pPr>
+    </w:p>
     <w:p>
       <w:pPr>
         <w:rPr>
@@ -4611,6 +6114,184 @@
 <file path=word/numbering.xml><?xml version="1.0" encoding="utf-8"?>
 <w:numbering xmlns:wpc="http://schemas.microsoft.com/office/word/2010/wordprocessingCanvas" xmlns:mc="http://schemas.openxmlformats.org/markup-compatibility/2006" xmlns:o="urn:schemas-microsoft-com:office:office" xmlns:r="http://schemas.openxmlformats.org/officeDocument/2006/relationships" xmlns:m="http://schemas.openxmlformats.org/officeDocument/2006/math" xmlns:v="urn:schemas-microsoft-com:vml" xmlns:wp14="http://schemas.microsoft.com/office/word/2010/wordprocessingDrawing" xmlns:wp="http://schemas.openxmlformats.org/drawingml/2006/wordprocessingDrawing" xmlns:w10="urn:schemas-microsoft-com:office:word" xmlns:w="http://schemas.openxmlformats.org/wordprocessingml/2006/main" xmlns:w14="http://schemas.microsoft.com/office/word/2010/wordml" xmlns:w15="http://schemas.microsoft.com/office/word/2012/wordml" xmlns:wpg="http://schemas.microsoft.com/office/word/2010/wordprocessingGroup" xmlns:wpi="http://schemas.microsoft.com/office/word/2010/wordprocessingInk" xmlns:wne="http://schemas.microsoft.com/office/word/2006/wordml" xmlns:wps="http://schemas.microsoft.com/office/word/2010/wordprocessingShape" mc:Ignorable="w14 w15 wp14">
   <w:abstractNum w:abstractNumId="0">
+    <w:nsid w:val="13A97CFF"/>
+    <w:multiLevelType w:val="hybridMultilevel"/>
+    <w:tmpl w:val="FC6E9DC4"/>
+    <w:lvl w:ilvl="0" w:tplc="041A0017">
+      <w:start w:val="1"/>
+      <w:numFmt w:val="lowerLetter"/>
+      <w:lvlText w:val="%1)"/>
+      <w:lvlJc w:val="left"/>
+      <w:pPr>
+        <w:ind w:left="720" w:hanging="360"/>
+      </w:pPr>
+      <w:rPr>
+        <w:rFonts w:hint="default"/>
+      </w:rPr>
+    </w:lvl>
+    <w:lvl w:ilvl="1" w:tplc="041A0019" w:tentative="1">
+      <w:start w:val="1"/>
+      <w:numFmt w:val="lowerLetter"/>
+      <w:lvlText w:val="%2."/>
+      <w:lvlJc w:val="left"/>
+      <w:pPr>
+        <w:ind w:left="1440" w:hanging="360"/>
+      </w:pPr>
+    </w:lvl>
+    <w:lvl w:ilvl="2" w:tplc="041A001B" w:tentative="1">
+      <w:start w:val="1"/>
+      <w:numFmt w:val="lowerRoman"/>
+      <w:lvlText w:val="%3."/>
+      <w:lvlJc w:val="right"/>
+      <w:pPr>
+        <w:ind w:left="2160" w:hanging="180"/>
+      </w:pPr>
+    </w:lvl>
+    <w:lvl w:ilvl="3" w:tplc="041A000F" w:tentative="1">
+      <w:start w:val="1"/>
+      <w:numFmt w:val="decimal"/>
+      <w:lvlText w:val="%4."/>
+      <w:lvlJc w:val="left"/>
+      <w:pPr>
+        <w:ind w:left="2880" w:hanging="360"/>
+      </w:pPr>
+    </w:lvl>
+    <w:lvl w:ilvl="4" w:tplc="041A0019" w:tentative="1">
+      <w:start w:val="1"/>
+      <w:numFmt w:val="lowerLetter"/>
+      <w:lvlText w:val="%5."/>
+      <w:lvlJc w:val="left"/>
+      <w:pPr>
+        <w:ind w:left="3600" w:hanging="360"/>
+      </w:pPr>
+    </w:lvl>
+    <w:lvl w:ilvl="5" w:tplc="041A001B" w:tentative="1">
+      <w:start w:val="1"/>
+      <w:numFmt w:val="lowerRoman"/>
+      <w:lvlText w:val="%6."/>
+      <w:lvlJc w:val="right"/>
+      <w:pPr>
+        <w:ind w:left="4320" w:hanging="180"/>
+      </w:pPr>
+    </w:lvl>
+    <w:lvl w:ilvl="6" w:tplc="041A000F" w:tentative="1">
+      <w:start w:val="1"/>
+      <w:numFmt w:val="decimal"/>
+      <w:lvlText w:val="%7."/>
+      <w:lvlJc w:val="left"/>
+      <w:pPr>
+        <w:ind w:left="5040" w:hanging="360"/>
+      </w:pPr>
+    </w:lvl>
+    <w:lvl w:ilvl="7" w:tplc="041A0019" w:tentative="1">
+      <w:start w:val="1"/>
+      <w:numFmt w:val="lowerLetter"/>
+      <w:lvlText w:val="%8."/>
+      <w:lvlJc w:val="left"/>
+      <w:pPr>
+        <w:ind w:left="5760" w:hanging="360"/>
+      </w:pPr>
+    </w:lvl>
+    <w:lvl w:ilvl="8" w:tplc="041A001B" w:tentative="1">
+      <w:start w:val="1"/>
+      <w:numFmt w:val="lowerRoman"/>
+      <w:lvlText w:val="%9."/>
+      <w:lvlJc w:val="right"/>
+      <w:pPr>
+        <w:ind w:left="6480" w:hanging="180"/>
+      </w:pPr>
+    </w:lvl>
+  </w:abstractNum>
+  <w:abstractNum w:abstractNumId="1">
+    <w:nsid w:val="162D7BB2"/>
+    <w:multiLevelType w:val="hybridMultilevel"/>
+    <w:tmpl w:val="FC6E9DC4"/>
+    <w:lvl w:ilvl="0" w:tplc="041A0017">
+      <w:start w:val="1"/>
+      <w:numFmt w:val="lowerLetter"/>
+      <w:lvlText w:val="%1)"/>
+      <w:lvlJc w:val="left"/>
+      <w:pPr>
+        <w:ind w:left="720" w:hanging="360"/>
+      </w:pPr>
+      <w:rPr>
+        <w:rFonts w:hint="default"/>
+      </w:rPr>
+    </w:lvl>
+    <w:lvl w:ilvl="1" w:tplc="041A0019" w:tentative="1">
+      <w:start w:val="1"/>
+      <w:numFmt w:val="lowerLetter"/>
+      <w:lvlText w:val="%2."/>
+      <w:lvlJc w:val="left"/>
+      <w:pPr>
+        <w:ind w:left="1440" w:hanging="360"/>
+      </w:pPr>
+    </w:lvl>
+    <w:lvl w:ilvl="2" w:tplc="041A001B" w:tentative="1">
+      <w:start w:val="1"/>
+      <w:numFmt w:val="lowerRoman"/>
+      <w:lvlText w:val="%3."/>
+      <w:lvlJc w:val="right"/>
+      <w:pPr>
+        <w:ind w:left="2160" w:hanging="180"/>
+      </w:pPr>
+    </w:lvl>
+    <w:lvl w:ilvl="3" w:tplc="041A000F" w:tentative="1">
+      <w:start w:val="1"/>
+      <w:numFmt w:val="decimal"/>
+      <w:lvlText w:val="%4."/>
+      <w:lvlJc w:val="left"/>
+      <w:pPr>
+        <w:ind w:left="2880" w:hanging="360"/>
+      </w:pPr>
+    </w:lvl>
+    <w:lvl w:ilvl="4" w:tplc="041A0019" w:tentative="1">
+      <w:start w:val="1"/>
+      <w:numFmt w:val="lowerLetter"/>
+      <w:lvlText w:val="%5."/>
+      <w:lvlJc w:val="left"/>
+      <w:pPr>
+        <w:ind w:left="3600" w:hanging="360"/>
+      </w:pPr>
+    </w:lvl>
+    <w:lvl w:ilvl="5" w:tplc="041A001B" w:tentative="1">
+      <w:start w:val="1"/>
+      <w:numFmt w:val="lowerRoman"/>
+      <w:lvlText w:val="%6."/>
+      <w:lvlJc w:val="right"/>
+      <w:pPr>
+        <w:ind w:left="4320" w:hanging="180"/>
+      </w:pPr>
+    </w:lvl>
+    <w:lvl w:ilvl="6" w:tplc="041A000F" w:tentative="1">
+      <w:start w:val="1"/>
+      <w:numFmt w:val="decimal"/>
+      <w:lvlText w:val="%7."/>
+      <w:lvlJc w:val="left"/>
+      <w:pPr>
+        <w:ind w:left="5040" w:hanging="360"/>
+      </w:pPr>
+    </w:lvl>
+    <w:lvl w:ilvl="7" w:tplc="041A0019" w:tentative="1">
+      <w:start w:val="1"/>
+      <w:numFmt w:val="lowerLetter"/>
+      <w:lvlText w:val="%8."/>
+      <w:lvlJc w:val="left"/>
+      <w:pPr>
+        <w:ind w:left="5760" w:hanging="360"/>
+      </w:pPr>
+    </w:lvl>
+    <w:lvl w:ilvl="8" w:tplc="041A001B" w:tentative="1">
+      <w:start w:val="1"/>
+      <w:numFmt w:val="lowerRoman"/>
+      <w:lvlText w:val="%9."/>
+      <w:lvlJc w:val="right"/>
+      <w:pPr>
+        <w:ind w:left="6480" w:hanging="180"/>
+      </w:pPr>
+    </w:lvl>
+  </w:abstractNum>
+  <w:abstractNum w:abstractNumId="2">
     <w:nsid w:val="25C10906"/>
     <w:multiLevelType w:val="hybridMultilevel"/>
     <w:tmpl w:val="22A2F618"/>
@@ -4699,7 +6380,96 @@
       </w:pPr>
     </w:lvl>
   </w:abstractNum>
-  <w:abstractNum w:abstractNumId="1">
+  <w:abstractNum w:abstractNumId="3">
+    <w:nsid w:val="3FDB7944"/>
+    <w:multiLevelType w:val="hybridMultilevel"/>
+    <w:tmpl w:val="FC6E9DC4"/>
+    <w:lvl w:ilvl="0" w:tplc="041A0017">
+      <w:start w:val="1"/>
+      <w:numFmt w:val="lowerLetter"/>
+      <w:lvlText w:val="%1)"/>
+      <w:lvlJc w:val="left"/>
+      <w:pPr>
+        <w:ind w:left="720" w:hanging="360"/>
+      </w:pPr>
+      <w:rPr>
+        <w:rFonts w:hint="default"/>
+      </w:rPr>
+    </w:lvl>
+    <w:lvl w:ilvl="1" w:tplc="041A0019" w:tentative="1">
+      <w:start w:val="1"/>
+      <w:numFmt w:val="lowerLetter"/>
+      <w:lvlText w:val="%2."/>
+      <w:lvlJc w:val="left"/>
+      <w:pPr>
+        <w:ind w:left="1440" w:hanging="360"/>
+      </w:pPr>
+    </w:lvl>
+    <w:lvl w:ilvl="2" w:tplc="041A001B" w:tentative="1">
+      <w:start w:val="1"/>
+      <w:numFmt w:val="lowerRoman"/>
+      <w:lvlText w:val="%3."/>
+      <w:lvlJc w:val="right"/>
+      <w:pPr>
+        <w:ind w:left="2160" w:hanging="180"/>
+      </w:pPr>
+    </w:lvl>
+    <w:lvl w:ilvl="3" w:tplc="041A000F" w:tentative="1">
+      <w:start w:val="1"/>
+      <w:numFmt w:val="decimal"/>
+      <w:lvlText w:val="%4."/>
+      <w:lvlJc w:val="left"/>
+      <w:pPr>
+        <w:ind w:left="2880" w:hanging="360"/>
+      </w:pPr>
+    </w:lvl>
+    <w:lvl w:ilvl="4" w:tplc="041A0019" w:tentative="1">
+      <w:start w:val="1"/>
+      <w:numFmt w:val="lowerLetter"/>
+      <w:lvlText w:val="%5."/>
+      <w:lvlJc w:val="left"/>
+      <w:pPr>
+        <w:ind w:left="3600" w:hanging="360"/>
+      </w:pPr>
+    </w:lvl>
+    <w:lvl w:ilvl="5" w:tplc="041A001B" w:tentative="1">
+      <w:start w:val="1"/>
+      <w:numFmt w:val="lowerRoman"/>
+      <w:lvlText w:val="%6."/>
+      <w:lvlJc w:val="right"/>
+      <w:pPr>
+        <w:ind w:left="4320" w:hanging="180"/>
+      </w:pPr>
+    </w:lvl>
+    <w:lvl w:ilvl="6" w:tplc="041A000F" w:tentative="1">
+      <w:start w:val="1"/>
+      <w:numFmt w:val="decimal"/>
+      <w:lvlText w:val="%7."/>
+      <w:lvlJc w:val="left"/>
+      <w:pPr>
+        <w:ind w:left="5040" w:hanging="360"/>
+      </w:pPr>
+    </w:lvl>
+    <w:lvl w:ilvl="7" w:tplc="041A0019" w:tentative="1">
+      <w:start w:val="1"/>
+      <w:numFmt w:val="lowerLetter"/>
+      <w:lvlText w:val="%8."/>
+      <w:lvlJc w:val="left"/>
+      <w:pPr>
+        <w:ind w:left="5760" w:hanging="360"/>
+      </w:pPr>
+    </w:lvl>
+    <w:lvl w:ilvl="8" w:tplc="041A001B" w:tentative="1">
+      <w:start w:val="1"/>
+      <w:numFmt w:val="lowerRoman"/>
+      <w:lvlText w:val="%9."/>
+      <w:lvlJc w:val="right"/>
+      <w:pPr>
+        <w:ind w:left="6480" w:hanging="180"/>
+      </w:pPr>
+    </w:lvl>
+  </w:abstractNum>
+  <w:abstractNum w:abstractNumId="4">
     <w:nsid w:val="5C7D00D0"/>
     <w:multiLevelType w:val="hybridMultilevel"/>
     <w:tmpl w:val="85F6D592"/>
@@ -4788,7 +6558,7 @@
       </w:pPr>
     </w:lvl>
   </w:abstractNum>
-  <w:abstractNum w:abstractNumId="2">
+  <w:abstractNum w:abstractNumId="5">
     <w:nsid w:val="6CE14A4C"/>
     <w:multiLevelType w:val="hybridMultilevel"/>
     <w:tmpl w:val="85F6D592"/>
@@ -4877,7 +6647,96 @@
       </w:pPr>
     </w:lvl>
   </w:abstractNum>
-  <w:abstractNum w:abstractNumId="3">
+  <w:abstractNum w:abstractNumId="6">
+    <w:nsid w:val="6ED83409"/>
+    <w:multiLevelType w:val="hybridMultilevel"/>
+    <w:tmpl w:val="C4742A9C"/>
+    <w:lvl w:ilvl="0" w:tplc="041A0017">
+      <w:start w:val="1"/>
+      <w:numFmt w:val="lowerLetter"/>
+      <w:lvlText w:val="%1)"/>
+      <w:lvlJc w:val="left"/>
+      <w:pPr>
+        <w:ind w:left="720" w:hanging="360"/>
+      </w:pPr>
+      <w:rPr>
+        <w:rFonts w:hint="default"/>
+      </w:rPr>
+    </w:lvl>
+    <w:lvl w:ilvl="1" w:tplc="041A0019" w:tentative="1">
+      <w:start w:val="1"/>
+      <w:numFmt w:val="lowerLetter"/>
+      <w:lvlText w:val="%2."/>
+      <w:lvlJc w:val="left"/>
+      <w:pPr>
+        <w:ind w:left="1440" w:hanging="360"/>
+      </w:pPr>
+    </w:lvl>
+    <w:lvl w:ilvl="2" w:tplc="041A001B" w:tentative="1">
+      <w:start w:val="1"/>
+      <w:numFmt w:val="lowerRoman"/>
+      <w:lvlText w:val="%3."/>
+      <w:lvlJc w:val="right"/>
+      <w:pPr>
+        <w:ind w:left="2160" w:hanging="180"/>
+      </w:pPr>
+    </w:lvl>
+    <w:lvl w:ilvl="3" w:tplc="041A000F" w:tentative="1">
+      <w:start w:val="1"/>
+      <w:numFmt w:val="decimal"/>
+      <w:lvlText w:val="%4."/>
+      <w:lvlJc w:val="left"/>
+      <w:pPr>
+        <w:ind w:left="2880" w:hanging="360"/>
+      </w:pPr>
+    </w:lvl>
+    <w:lvl w:ilvl="4" w:tplc="041A0019" w:tentative="1">
+      <w:start w:val="1"/>
+      <w:numFmt w:val="lowerLetter"/>
+      <w:lvlText w:val="%5."/>
+      <w:lvlJc w:val="left"/>
+      <w:pPr>
+        <w:ind w:left="3600" w:hanging="360"/>
+      </w:pPr>
+    </w:lvl>
+    <w:lvl w:ilvl="5" w:tplc="041A001B" w:tentative="1">
+      <w:start w:val="1"/>
+      <w:numFmt w:val="lowerRoman"/>
+      <w:lvlText w:val="%6."/>
+      <w:lvlJc w:val="right"/>
+      <w:pPr>
+        <w:ind w:left="4320" w:hanging="180"/>
+      </w:pPr>
+    </w:lvl>
+    <w:lvl w:ilvl="6" w:tplc="041A000F" w:tentative="1">
+      <w:start w:val="1"/>
+      <w:numFmt w:val="decimal"/>
+      <w:lvlText w:val="%7."/>
+      <w:lvlJc w:val="left"/>
+      <w:pPr>
+        <w:ind w:left="5040" w:hanging="360"/>
+      </w:pPr>
+    </w:lvl>
+    <w:lvl w:ilvl="7" w:tplc="041A0019" w:tentative="1">
+      <w:start w:val="1"/>
+      <w:numFmt w:val="lowerLetter"/>
+      <w:lvlText w:val="%8."/>
+      <w:lvlJc w:val="left"/>
+      <w:pPr>
+        <w:ind w:left="5760" w:hanging="360"/>
+      </w:pPr>
+    </w:lvl>
+    <w:lvl w:ilvl="8" w:tplc="041A001B" w:tentative="1">
+      <w:start w:val="1"/>
+      <w:numFmt w:val="lowerRoman"/>
+      <w:lvlText w:val="%9."/>
+      <w:lvlJc w:val="right"/>
+      <w:pPr>
+        <w:ind w:left="6480" w:hanging="180"/>
+      </w:pPr>
+    </w:lvl>
+  </w:abstractNum>
+  <w:abstractNum w:abstractNumId="7">
     <w:nsid w:val="736F455C"/>
     <w:multiLevelType w:val="hybridMultilevel"/>
     <w:tmpl w:val="763A1EE8"/>
@@ -4966,7 +6825,7 @@
       </w:pPr>
     </w:lvl>
   </w:abstractNum>
-  <w:abstractNum w:abstractNumId="4">
+  <w:abstractNum w:abstractNumId="8">
     <w:nsid w:val="7C48298D"/>
     <w:multiLevelType w:val="hybridMultilevel"/>
     <w:tmpl w:val="140EB856"/>
@@ -5055,7 +6914,7 @@
       </w:pPr>
     </w:lvl>
   </w:abstractNum>
-  <w:abstractNum w:abstractNumId="5">
+  <w:abstractNum w:abstractNumId="9">
     <w:nsid w:val="7DCA08D4"/>
     <w:multiLevelType w:val="hybridMultilevel"/>
     <w:tmpl w:val="85F6D592"/>
@@ -5145,22 +7004,34 @@
     </w:lvl>
   </w:abstractNum>
   <w:num w:numId="1">
+    <w:abstractNumId w:val="2"/>
+  </w:num>
+  <w:num w:numId="2">
+    <w:abstractNumId w:val="7"/>
+  </w:num>
+  <w:num w:numId="3">
+    <w:abstractNumId w:val="4"/>
+  </w:num>
+  <w:num w:numId="4">
+    <w:abstractNumId w:val="9"/>
+  </w:num>
+  <w:num w:numId="5">
+    <w:abstractNumId w:val="5"/>
+  </w:num>
+  <w:num w:numId="6">
+    <w:abstractNumId w:val="8"/>
+  </w:num>
+  <w:num w:numId="7">
+    <w:abstractNumId w:val="6"/>
+  </w:num>
+  <w:num w:numId="8">
+    <w:abstractNumId w:val="3"/>
+  </w:num>
+  <w:num w:numId="9">
     <w:abstractNumId w:val="0"/>
   </w:num>
-  <w:num w:numId="2">
-    <w:abstractNumId w:val="3"/>
-  </w:num>
-  <w:num w:numId="3">
+  <w:num w:numId="10">
     <w:abstractNumId w:val="1"/>
-  </w:num>
-  <w:num w:numId="4">
-    <w:abstractNumId w:val="5"/>
-  </w:num>
-  <w:num w:numId="5">
-    <w:abstractNumId w:val="2"/>
-  </w:num>
-  <w:num w:numId="6">
-    <w:abstractNumId w:val="4"/>
   </w:num>
 </w:numbering>
 </file>
@@ -6061,6 +7932,84 @@
         </w:p>
       </w:docPartBody>
     </w:docPart>
+    <w:docPart>
+      <w:docPartPr>
+        <w:name w:val="B0D27AF060404498AA6B4513071F0D30"/>
+        <w:category>
+          <w:name w:val="General"/>
+          <w:gallery w:val="placeholder"/>
+        </w:category>
+        <w:types>
+          <w:type w:val="bbPlcHdr"/>
+        </w:types>
+        <w:behaviors>
+          <w:behavior w:val="content"/>
+        </w:behaviors>
+        <w:guid w:val="{38F55247-C191-482C-B011-15F9213AD483}"/>
+      </w:docPartPr>
+      <w:docPartBody>
+        <w:p>
+          <w:pPr>
+            <w:pStyle w:val="B0D27AF060404498AA6B4513071F0D30"/>
+          </w:pPr>
+          <w:r>
+            <w:t>[Click to Select Date]</w:t>
+          </w:r>
+        </w:p>
+      </w:docPartBody>
+    </w:docPart>
+    <w:docPart>
+      <w:docPartPr>
+        <w:name w:val="05B733C7435F4341A8EA1D80B0777B21"/>
+        <w:category>
+          <w:name w:val="General"/>
+          <w:gallery w:val="placeholder"/>
+        </w:category>
+        <w:types>
+          <w:type w:val="bbPlcHdr"/>
+        </w:types>
+        <w:behaviors>
+          <w:behavior w:val="content"/>
+        </w:behaviors>
+        <w:guid w:val="{1EEDAD37-4CE2-43BB-9754-81BCB56BC9E7}"/>
+      </w:docPartPr>
+      <w:docPartBody>
+        <w:p>
+          <w:pPr>
+            <w:pStyle w:val="05B733C7435F4341A8EA1D80B0777B21"/>
+          </w:pPr>
+          <w:r>
+            <w:t>[Click to Select Date]</w:t>
+          </w:r>
+        </w:p>
+      </w:docPartBody>
+    </w:docPart>
+    <w:docPart>
+      <w:docPartPr>
+        <w:name w:val="8FA1F47B530B4D14909973B78FD008E2"/>
+        <w:category>
+          <w:name w:val="General"/>
+          <w:gallery w:val="placeholder"/>
+        </w:category>
+        <w:types>
+          <w:type w:val="bbPlcHdr"/>
+        </w:types>
+        <w:behaviors>
+          <w:behavior w:val="content"/>
+        </w:behaviors>
+        <w:guid w:val="{179E30AD-A1B6-4F79-A3D9-35C7C45628C6}"/>
+      </w:docPartPr>
+      <w:docPartBody>
+        <w:p>
+          <w:pPr>
+            <w:pStyle w:val="8FA1F47B530B4D14909973B78FD008E2"/>
+          </w:pPr>
+          <w:r>
+            <w:t>[Click to Select Date]</w:t>
+          </w:r>
+        </w:p>
+      </w:docPartBody>
+    </w:docPart>
   </w:docParts>
 </w:glossaryDocument>
 </file>
@@ -6117,8 +8066,11 @@
     <w:rsid w:val="00057B58"/>
     <w:rsid w:val="00085987"/>
     <w:rsid w:val="00152261"/>
+    <w:rsid w:val="002630DE"/>
     <w:rsid w:val="002B1C73"/>
     <w:rsid w:val="00405377"/>
+    <w:rsid w:val="00451C0A"/>
+    <w:rsid w:val="004E1B2B"/>
     <w:rsid w:val="004E3DF1"/>
     <w:rsid w:val="00635619"/>
     <w:rsid w:val="006A5E62"/>
@@ -6128,8 +8080,11 @@
     <w:rsid w:val="007F7535"/>
     <w:rsid w:val="00A63116"/>
     <w:rsid w:val="00AA608E"/>
+    <w:rsid w:val="00C02AAF"/>
     <w:rsid w:val="00C96FD7"/>
+    <w:rsid w:val="00EB2211"/>
     <w:rsid w:val="00EF7A09"/>
+    <w:rsid w:val="00F02ECD"/>
   </w:rsids>
   <m:mathPr>
     <m:mathFont m:val="Cambria Math"/>
@@ -6613,6 +8568,22 @@
     <w:name w:val="E8B11CD6239F4480B034015C98B45424"/>
     <w:rsid w:val="004E3DF1"/>
   </w:style>
+  <w:style w:type="paragraph" w:customStyle="1" w:styleId="B0D27AF060404498AA6B4513071F0D30">
+    <w:name w:val="B0D27AF060404498AA6B4513071F0D30"/>
+    <w:rsid w:val="00EB2211"/>
+  </w:style>
+  <w:style w:type="paragraph" w:customStyle="1" w:styleId="05B733C7435F4341A8EA1D80B0777B21">
+    <w:name w:val="05B733C7435F4341A8EA1D80B0777B21"/>
+    <w:rsid w:val="00451C0A"/>
+  </w:style>
+  <w:style w:type="paragraph" w:customStyle="1" w:styleId="8FA1F47B530B4D14909973B78FD008E2">
+    <w:name w:val="8FA1F47B530B4D14909973B78FD008E2"/>
+    <w:rsid w:val="00451C0A"/>
+  </w:style>
+  <w:style w:type="paragraph" w:customStyle="1" w:styleId="A5C922BB85A5411CB2E75E45ED98ABE7">
+    <w:name w:val="A5C922BB85A5411CB2E75E45ED98ABE7"/>
+    <w:rsid w:val="00451C0A"/>
+  </w:style>
 </w:styles>
 </file>
 

</xml_diff>

<commit_message>
Updated Scrum meetings notes
</commit_message>
<xml_diff>
--- a/SCRUM_Notes/Meetings.docx
+++ b/SCRUM_Notes/Meetings.docx
@@ -5109,8 +5109,6 @@
           <w:b/>
         </w:rPr>
       </w:pPr>
-      <w:bookmarkStart w:id="5" w:name="_GoBack"/>
-      <w:bookmarkEnd w:id="5"/>
       <w:r>
         <w:rPr>
           <w:b/>
@@ -5173,6 +5171,7 @@
                 <w:calendar w:val="gregorian"/>
               </w:date>
             </w:sdtPr>
+            <w:sdtEndPr/>
             <w:sdtContent>
               <w:p>
                 <w:pPr>
@@ -5214,14 +5213,7 @@
                 <w:rFonts w:ascii="Arial" w:hAnsi="Arial" w:cs="Arial"/>
                 <w:sz w:val="18"/>
               </w:rPr>
-              <w:t xml:space="preserve">Time: </w:t>
-            </w:r>
-            <w:r>
-              <w:rPr>
-                <w:rFonts w:ascii="Arial" w:hAnsi="Arial" w:cs="Arial"/>
-                <w:sz w:val="18"/>
-              </w:rPr>
-              <w:t>11:00-12:00</w:t>
+              <w:t>Time: 11:00-12:00</w:t>
             </w:r>
           </w:p>
         </w:tc>
@@ -5385,23 +5377,7 @@
                 <w:sz w:val="20"/>
                 <w:szCs w:val="20"/>
               </w:rPr>
-              <w:t xml:space="preserve">Sprint </w:t>
-            </w:r>
-            <w:r>
-              <w:rPr>
-                <w:rFonts w:ascii="Arial" w:hAnsi="Arial" w:cs="Arial"/>
-                <w:sz w:val="20"/>
-                <w:szCs w:val="20"/>
-              </w:rPr>
-              <w:t xml:space="preserve">review and planning </w:t>
-            </w:r>
-            <w:r>
-              <w:rPr>
-                <w:rFonts w:ascii="Arial" w:hAnsi="Arial" w:cs="Arial"/>
-                <w:sz w:val="20"/>
-                <w:szCs w:val="20"/>
-              </w:rPr>
-              <w:t>meeting</w:t>
+              <w:t>Sprint review and planning meeting</w:t>
             </w:r>
           </w:p>
         </w:tc>
@@ -5657,6 +5633,7 @@
                 <w:calendar w:val="gregorian"/>
               </w:date>
             </w:sdtPr>
+            <w:sdtEndPr/>
             <w:sdtContent>
               <w:p>
                 <w:pPr>
@@ -5986,7 +5963,23 @@
                 <w:sz w:val="20"/>
                 <w:szCs w:val="20"/>
               </w:rPr>
-              <w:t xml:space="preserve">We analyzed each PBI and came to the conclusion that we will need to complete more tasks then previously defined, so we defined new tasks in Login PBI and Scrum master assigned them to team members. </w:t>
+              <w:t>We analyzed each PBI and came to the conclusion that we will need to complete more tasks th</w:t>
+            </w:r>
+            <w:r>
+              <w:rPr>
+                <w:rFonts w:ascii="Arial" w:hAnsi="Arial" w:cs="Arial"/>
+                <w:sz w:val="20"/>
+                <w:szCs w:val="20"/>
+              </w:rPr>
+              <w:t>a</w:t>
+            </w:r>
+            <w:r>
+              <w:rPr>
+                <w:rFonts w:ascii="Arial" w:hAnsi="Arial" w:cs="Arial"/>
+                <w:sz w:val="20"/>
+                <w:szCs w:val="20"/>
+              </w:rPr>
+              <w:t xml:space="preserve">n previously defined, so we defined new tasks in Login PBI and Scrum master assigned them to team members. </w:t>
             </w:r>
           </w:p>
         </w:tc>
@@ -6041,6 +6034,479 @@
     </w:p>
     <w:p>
       <w:pPr>
+        <w:pStyle w:val="Title"/>
+        <w:rPr>
+          <w:b/>
+        </w:rPr>
+      </w:pPr>
+      <w:r>
+        <w:rPr>
+          <w:b/>
+        </w:rPr>
+        <w:t xml:space="preserve">Meeting </w:t>
+      </w:r>
+      <w:r>
+        <w:rPr>
+          <w:b/>
+        </w:rPr>
+        <w:t>12</w:t>
+      </w:r>
+    </w:p>
+    <w:tbl>
+      <w:tblPr>
+        <w:tblW w:w="3805" w:type="pct"/>
+        <w:tblLayout w:type="fixed"/>
+        <w:tblCellMar>
+          <w:top w:w="14" w:type="dxa"/>
+          <w:left w:w="0" w:type="dxa"/>
+          <w:bottom w:w="14" w:type="dxa"/>
+          <w:right w:w="0" w:type="dxa"/>
+        </w:tblCellMar>
+        <w:tblLook w:val="0000" w:firstRow="0" w:lastRow="0" w:firstColumn="0" w:lastColumn="0" w:noHBand="0" w:noVBand="0"/>
+      </w:tblPr>
+      <w:tblGrid>
+        <w:gridCol w:w="2268"/>
+        <w:gridCol w:w="1720"/>
+        <w:gridCol w:w="2916"/>
+      </w:tblGrid>
+      <w:tr>
+        <w:trPr>
+          <w:cantSplit/>
+        </w:trPr>
+        <w:tc>
+          <w:tcPr>
+            <w:tcW w:w="2268" w:type="dxa"/>
+            <w:shd w:val="clear" w:color="auto" w:fill="auto"/>
+            <w:tcMar>
+              <w:left w:w="0" w:type="dxa"/>
+            </w:tcMar>
+            <w:vAlign w:val="center"/>
+          </w:tcPr>
+          <w:sdt>
+            <w:sdtPr>
+              <w:rPr>
+                <w:rFonts w:ascii="Arial" w:hAnsi="Arial" w:cs="Arial"/>
+                <w:sz w:val="18"/>
+              </w:rPr>
+              <w:alias w:val="Date"/>
+              <w:tag w:val="Date"/>
+              <w:id w:val="-1013446150"/>
+              <w:placeholder>
+                <w:docPart w:val="F83D60E58C3B4900A8508F1DD4A1EC0E"/>
+              </w:placeholder>
+              <w:date w:fullDate="2015-01-13T00:00:00Z">
+                <w:dateFormat w:val="MMMM d, yyyy"/>
+                <w:lid w:val="en-US"/>
+                <w:storeMappedDataAs w:val="dateTime"/>
+                <w:calendar w:val="gregorian"/>
+              </w:date>
+            </w:sdtPr>
+            <w:sdtContent>
+              <w:p>
+                <w:pPr>
+                  <w:rPr>
+                    <w:sz w:val="18"/>
+                  </w:rPr>
+                </w:pPr>
+                <w:r>
+                  <w:rPr>
+                    <w:rFonts w:ascii="Arial" w:hAnsi="Arial" w:cs="Arial"/>
+                    <w:sz w:val="18"/>
+                  </w:rPr>
+                  <w:t>January 13, 2015</w:t>
+                </w:r>
+              </w:p>
+            </w:sdtContent>
+          </w:sdt>
+        </w:tc>
+        <w:tc>
+          <w:tcPr>
+            <w:tcW w:w="1720" w:type="dxa"/>
+            <w:shd w:val="clear" w:color="auto" w:fill="auto"/>
+            <w:tcMar>
+              <w:left w:w="0" w:type="dxa"/>
+            </w:tcMar>
+            <w:vAlign w:val="center"/>
+          </w:tcPr>
+          <w:p>
+            <w:pPr>
+              <w:pStyle w:val="Details"/>
+              <w:jc w:val="center"/>
+              <w:rPr>
+                <w:rFonts w:ascii="Arial" w:hAnsi="Arial" w:cs="Arial"/>
+                <w:sz w:val="18"/>
+              </w:rPr>
+            </w:pPr>
+            <w:r>
+              <w:rPr>
+                <w:rFonts w:ascii="Arial" w:hAnsi="Arial" w:cs="Arial"/>
+                <w:sz w:val="18"/>
+              </w:rPr>
+              <w:t xml:space="preserve">Time: </w:t>
+            </w:r>
+            <w:r>
+              <w:rPr>
+                <w:rFonts w:ascii="Arial" w:hAnsi="Arial" w:cs="Arial"/>
+                <w:sz w:val="18"/>
+              </w:rPr>
+              <w:t>12</w:t>
+            </w:r>
+            <w:r>
+              <w:rPr>
+                <w:rFonts w:ascii="Arial" w:hAnsi="Arial" w:cs="Arial"/>
+                <w:sz w:val="18"/>
+              </w:rPr>
+              <w:t>:00-1</w:t>
+            </w:r>
+            <w:r>
+              <w:rPr>
+                <w:rFonts w:ascii="Arial" w:hAnsi="Arial" w:cs="Arial"/>
+                <w:sz w:val="18"/>
+              </w:rPr>
+              <w:t>2</w:t>
+            </w:r>
+            <w:r>
+              <w:rPr>
+                <w:rFonts w:ascii="Arial" w:hAnsi="Arial" w:cs="Arial"/>
+                <w:sz w:val="18"/>
+              </w:rPr>
+              <w:t>:30</w:t>
+            </w:r>
+          </w:p>
+        </w:tc>
+        <w:tc>
+          <w:tcPr>
+            <w:tcW w:w="2916" w:type="dxa"/>
+            <w:shd w:val="clear" w:color="auto" w:fill="auto"/>
+            <w:tcMar>
+              <w:left w:w="0" w:type="dxa"/>
+            </w:tcMar>
+            <w:vAlign w:val="center"/>
+          </w:tcPr>
+          <w:p>
+            <w:pPr>
+              <w:pStyle w:val="Details"/>
+              <w:rPr>
+                <w:sz w:val="18"/>
+              </w:rPr>
+            </w:pPr>
+          </w:p>
+        </w:tc>
+      </w:tr>
+    </w:tbl>
+    <w:p>
+      <w:pPr>
+        <w:rPr>
+          <w:sz w:val="18"/>
+        </w:rPr>
+      </w:pPr>
+    </w:p>
+    <w:tbl>
+      <w:tblPr>
+        <w:tblW w:w="5238" w:type="pct"/>
+        <w:tblBorders>
+          <w:top w:val="single" w:sz="4" w:space="0" w:color="BFBFBF" w:themeColor="background1" w:themeShade="BF"/>
+          <w:left w:val="single" w:sz="4" w:space="0" w:color="BFBFBF" w:themeColor="background1" w:themeShade="BF"/>
+          <w:bottom w:val="single" w:sz="4" w:space="0" w:color="BFBFBF" w:themeColor="background1" w:themeShade="BF"/>
+          <w:right w:val="single" w:sz="4" w:space="0" w:color="BFBFBF" w:themeColor="background1" w:themeShade="BF"/>
+          <w:insideH w:val="single" w:sz="4" w:space="0" w:color="BFBFBF" w:themeColor="background1" w:themeShade="BF"/>
+          <w:insideV w:val="single" w:sz="4" w:space="0" w:color="BFBFBF" w:themeColor="background1" w:themeShade="BF"/>
+        </w:tblBorders>
+        <w:tblLayout w:type="fixed"/>
+        <w:tblCellMar>
+          <w:top w:w="14" w:type="dxa"/>
+          <w:left w:w="0" w:type="dxa"/>
+          <w:bottom w:w="14" w:type="dxa"/>
+          <w:right w:w="0" w:type="dxa"/>
+        </w:tblCellMar>
+        <w:tblLook w:val="0000" w:firstRow="0" w:lastRow="0" w:firstColumn="0" w:lastColumn="0" w:noHBand="0" w:noVBand="0"/>
+      </w:tblPr>
+      <w:tblGrid>
+        <w:gridCol w:w="2122"/>
+        <w:gridCol w:w="7371"/>
+      </w:tblGrid>
+      <w:tr>
+        <w:trPr>
+          <w:trHeight w:val="360"/>
+        </w:trPr>
+        <w:tc>
+          <w:tcPr>
+            <w:tcW w:w="2122" w:type="dxa"/>
+            <w:tcBorders>
+              <w:top w:val="single" w:sz="12" w:space="0" w:color="BFBFBF" w:themeColor="background1" w:themeShade="BF"/>
+            </w:tcBorders>
+            <w:shd w:val="clear" w:color="auto" w:fill="F2F2F2" w:themeFill="background1" w:themeFillShade="F2"/>
+            <w:vAlign w:val="center"/>
+          </w:tcPr>
+          <w:p>
+            <w:pPr>
+              <w:pStyle w:val="Heading3"/>
+              <w:rPr>
+                <w:rFonts w:ascii="Arial" w:hAnsi="Arial" w:cs="Arial"/>
+                <w:sz w:val="18"/>
+                <w:szCs w:val="20"/>
+              </w:rPr>
+            </w:pPr>
+            <w:r>
+              <w:rPr>
+                <w:rFonts w:ascii="Arial" w:hAnsi="Arial" w:cs="Arial"/>
+                <w:sz w:val="18"/>
+                <w:szCs w:val="20"/>
+              </w:rPr>
+              <w:t>Meeting called by</w:t>
+            </w:r>
+          </w:p>
+        </w:tc>
+        <w:tc>
+          <w:tcPr>
+            <w:tcW w:w="7371" w:type="dxa"/>
+            <w:tcBorders>
+              <w:top w:val="single" w:sz="12" w:space="0" w:color="BFBFBF" w:themeColor="background1" w:themeShade="BF"/>
+            </w:tcBorders>
+            <w:shd w:val="clear" w:color="auto" w:fill="auto"/>
+            <w:vAlign w:val="center"/>
+          </w:tcPr>
+          <w:p>
+            <w:pPr>
+              <w:rPr>
+                <w:rFonts w:ascii="Arial" w:hAnsi="Arial" w:cs="Arial"/>
+                <w:sz w:val="20"/>
+                <w:szCs w:val="20"/>
+              </w:rPr>
+            </w:pPr>
+            <w:r>
+              <w:rPr>
+                <w:rFonts w:ascii="Arial" w:hAnsi="Arial" w:cs="Arial"/>
+                <w:sz w:val="20"/>
+                <w:szCs w:val="20"/>
+              </w:rPr>
+              <w:t>Martina Šestak</w:t>
+            </w:r>
+          </w:p>
+        </w:tc>
+      </w:tr>
+      <w:tr>
+        <w:trPr>
+          <w:trHeight w:val="360"/>
+        </w:trPr>
+        <w:tc>
+          <w:tcPr>
+            <w:tcW w:w="2122" w:type="dxa"/>
+            <w:shd w:val="clear" w:color="auto" w:fill="F2F2F2" w:themeFill="background1" w:themeFillShade="F2"/>
+            <w:vAlign w:val="center"/>
+          </w:tcPr>
+          <w:p>
+            <w:pPr>
+              <w:pStyle w:val="Heading3"/>
+              <w:rPr>
+                <w:rFonts w:ascii="Arial" w:hAnsi="Arial" w:cs="Arial"/>
+                <w:sz w:val="18"/>
+                <w:szCs w:val="20"/>
+              </w:rPr>
+            </w:pPr>
+            <w:r>
+              <w:rPr>
+                <w:rFonts w:ascii="Arial" w:hAnsi="Arial" w:cs="Arial"/>
+                <w:sz w:val="18"/>
+                <w:szCs w:val="20"/>
+              </w:rPr>
+              <w:t>Type of meeting</w:t>
+            </w:r>
+          </w:p>
+        </w:tc>
+        <w:tc>
+          <w:tcPr>
+            <w:tcW w:w="7371" w:type="dxa"/>
+            <w:shd w:val="clear" w:color="auto" w:fill="auto"/>
+            <w:vAlign w:val="center"/>
+          </w:tcPr>
+          <w:p>
+            <w:pPr>
+              <w:rPr>
+                <w:rFonts w:ascii="Arial" w:hAnsi="Arial" w:cs="Arial"/>
+                <w:sz w:val="20"/>
+                <w:szCs w:val="20"/>
+              </w:rPr>
+            </w:pPr>
+            <w:r>
+              <w:rPr>
+                <w:rFonts w:ascii="Arial" w:hAnsi="Arial" w:cs="Arial"/>
+                <w:sz w:val="20"/>
+                <w:szCs w:val="20"/>
+              </w:rPr>
+              <w:t>Sprint daily meeting</w:t>
+            </w:r>
+          </w:p>
+        </w:tc>
+      </w:tr>
+      <w:tr>
+        <w:trPr>
+          <w:trHeight w:val="360"/>
+        </w:trPr>
+        <w:tc>
+          <w:tcPr>
+            <w:tcW w:w="2122" w:type="dxa"/>
+            <w:shd w:val="clear" w:color="auto" w:fill="F2F2F2" w:themeFill="background1" w:themeFillShade="F2"/>
+            <w:vAlign w:val="center"/>
+          </w:tcPr>
+          <w:p>
+            <w:pPr>
+              <w:pStyle w:val="Heading3"/>
+              <w:rPr>
+                <w:rFonts w:ascii="Arial" w:hAnsi="Arial" w:cs="Arial"/>
+                <w:sz w:val="20"/>
+                <w:szCs w:val="20"/>
+              </w:rPr>
+            </w:pPr>
+            <w:r>
+              <w:rPr>
+                <w:rFonts w:ascii="Arial" w:hAnsi="Arial" w:cs="Arial"/>
+                <w:sz w:val="18"/>
+                <w:szCs w:val="20"/>
+              </w:rPr>
+              <w:t>Attendees</w:t>
+            </w:r>
+          </w:p>
+        </w:tc>
+        <w:tc>
+          <w:tcPr>
+            <w:tcW w:w="7371" w:type="dxa"/>
+            <w:shd w:val="clear" w:color="auto" w:fill="auto"/>
+            <w:vAlign w:val="center"/>
+          </w:tcPr>
+          <w:p>
+            <w:pPr>
+              <w:rPr>
+                <w:rFonts w:ascii="Arial" w:hAnsi="Arial" w:cs="Arial"/>
+                <w:sz w:val="20"/>
+                <w:szCs w:val="20"/>
+              </w:rPr>
+            </w:pPr>
+            <w:r>
+              <w:rPr>
+                <w:rFonts w:ascii="Arial" w:hAnsi="Arial" w:cs="Arial"/>
+                <w:sz w:val="20"/>
+                <w:szCs w:val="20"/>
+              </w:rPr>
+              <w:t>Viktor Lazar, Martina Šestak, Goran Vodomin, Matej Vuković</w:t>
+            </w:r>
+          </w:p>
+        </w:tc>
+      </w:tr>
+      <w:tr>
+        <w:trPr>
+          <w:trHeight w:val="1186"/>
+        </w:trPr>
+        <w:tc>
+          <w:tcPr>
+            <w:tcW w:w="2122" w:type="dxa"/>
+            <w:shd w:val="clear" w:color="auto" w:fill="F2F2F2" w:themeFill="background1" w:themeFillShade="F2"/>
+            <w:vAlign w:val="center"/>
+          </w:tcPr>
+          <w:p>
+            <w:pPr>
+              <w:pStyle w:val="Heading3"/>
+              <w:rPr>
+                <w:rFonts w:ascii="Arial" w:hAnsi="Arial" w:cs="Arial"/>
+                <w:sz w:val="18"/>
+                <w:szCs w:val="20"/>
+              </w:rPr>
+            </w:pPr>
+            <w:r>
+              <w:rPr>
+                <w:rFonts w:ascii="Arial" w:hAnsi="Arial" w:cs="Arial"/>
+                <w:sz w:val="18"/>
+                <w:szCs w:val="20"/>
+              </w:rPr>
+              <w:lastRenderedPageBreak/>
+              <w:t>SUMMARY</w:t>
+            </w:r>
+          </w:p>
+        </w:tc>
+        <w:tc>
+          <w:tcPr>
+            <w:tcW w:w="7371" w:type="dxa"/>
+            <w:shd w:val="clear" w:color="auto" w:fill="auto"/>
+            <w:vAlign w:val="center"/>
+          </w:tcPr>
+          <w:p>
+            <w:pPr>
+              <w:ind w:left="0"/>
+              <w:rPr>
+                <w:rFonts w:ascii="Arial" w:hAnsi="Arial" w:cs="Arial"/>
+                <w:sz w:val="20"/>
+                <w:szCs w:val="20"/>
+              </w:rPr>
+            </w:pPr>
+            <w:r>
+              <w:rPr>
+                <w:rFonts w:ascii="Arial" w:hAnsi="Arial" w:cs="Arial"/>
+                <w:sz w:val="20"/>
+                <w:szCs w:val="20"/>
+              </w:rPr>
+              <w:t xml:space="preserve"> </w:t>
+            </w:r>
+            <w:r>
+              <w:rPr>
+                <w:rFonts w:ascii="Arial" w:hAnsi="Arial" w:cs="Arial"/>
+                <w:sz w:val="20"/>
+                <w:szCs w:val="20"/>
+              </w:rPr>
+              <w:t>This meeting was summoned in order to analyze which functionalities are done and still in progress before our second evaluation. We concluded that we need to send another email to our mentors in Evolaris because there is a problem with the Login API they provided us with. Matej and Goran will still work on code refactoring, Martina will finish working on documentation.</w:t>
+            </w:r>
+            <w:r>
+              <w:rPr>
+                <w:rFonts w:ascii="Arial" w:hAnsi="Arial" w:cs="Arial"/>
+                <w:sz w:val="20"/>
+                <w:szCs w:val="20"/>
+              </w:rPr>
+              <w:t xml:space="preserve"> </w:t>
+            </w:r>
+          </w:p>
+        </w:tc>
+      </w:tr>
+      <w:tr>
+        <w:trPr>
+          <w:trHeight w:val="360"/>
+        </w:trPr>
+        <w:tc>
+          <w:tcPr>
+            <w:tcW w:w="2122" w:type="dxa"/>
+            <w:shd w:val="clear" w:color="auto" w:fill="F2F2F2" w:themeFill="background1" w:themeFillShade="F2"/>
+            <w:vAlign w:val="center"/>
+          </w:tcPr>
+          <w:p>
+            <w:pPr>
+              <w:pStyle w:val="Heading3"/>
+              <w:rPr>
+                <w:rFonts w:ascii="Arial" w:hAnsi="Arial" w:cs="Arial"/>
+                <w:sz w:val="18"/>
+                <w:szCs w:val="20"/>
+              </w:rPr>
+            </w:pPr>
+          </w:p>
+        </w:tc>
+        <w:tc>
+          <w:tcPr>
+            <w:tcW w:w="7371" w:type="dxa"/>
+            <w:shd w:val="clear" w:color="auto" w:fill="auto"/>
+            <w:vAlign w:val="center"/>
+          </w:tcPr>
+          <w:p>
+            <w:pPr>
+              <w:ind w:left="0"/>
+              <w:rPr>
+                <w:rFonts w:ascii="Arial" w:hAnsi="Arial" w:cs="Arial"/>
+                <w:sz w:val="20"/>
+                <w:szCs w:val="20"/>
+              </w:rPr>
+            </w:pPr>
+          </w:p>
+        </w:tc>
+      </w:tr>
+    </w:tbl>
+    <w:p>
+      <w:pPr>
         <w:rPr>
           <w:sz w:val="72"/>
           <w:szCs w:val="72"/>
@@ -6049,6 +6515,492 @@
     </w:p>
     <w:p>
       <w:pPr>
+        <w:pStyle w:val="Title"/>
+        <w:rPr>
+          <w:b/>
+        </w:rPr>
+      </w:pPr>
+      <w:r>
+        <w:rPr>
+          <w:b/>
+        </w:rPr>
+        <w:t xml:space="preserve">Meeting </w:t>
+      </w:r>
+      <w:r>
+        <w:rPr>
+          <w:b/>
+        </w:rPr>
+        <w:t>1</w:t>
+      </w:r>
+      <w:r>
+        <w:rPr>
+          <w:b/>
+        </w:rPr>
+        <w:t>2</w:t>
+      </w:r>
+    </w:p>
+    <w:tbl>
+      <w:tblPr>
+        <w:tblW w:w="3805" w:type="pct"/>
+        <w:tblLayout w:type="fixed"/>
+        <w:tblCellMar>
+          <w:top w:w="14" w:type="dxa"/>
+          <w:left w:w="0" w:type="dxa"/>
+          <w:bottom w:w="14" w:type="dxa"/>
+          <w:right w:w="0" w:type="dxa"/>
+        </w:tblCellMar>
+        <w:tblLook w:val="0000" w:firstRow="0" w:lastRow="0" w:firstColumn="0" w:lastColumn="0" w:noHBand="0" w:noVBand="0"/>
+      </w:tblPr>
+      <w:tblGrid>
+        <w:gridCol w:w="2268"/>
+        <w:gridCol w:w="1720"/>
+        <w:gridCol w:w="2916"/>
+      </w:tblGrid>
+      <w:tr>
+        <w:trPr>
+          <w:cantSplit/>
+        </w:trPr>
+        <w:tc>
+          <w:tcPr>
+            <w:tcW w:w="2268" w:type="dxa"/>
+            <w:shd w:val="clear" w:color="auto" w:fill="auto"/>
+            <w:tcMar>
+              <w:left w:w="0" w:type="dxa"/>
+            </w:tcMar>
+            <w:vAlign w:val="center"/>
+          </w:tcPr>
+          <w:sdt>
+            <w:sdtPr>
+              <w:rPr>
+                <w:rFonts w:ascii="Arial" w:hAnsi="Arial" w:cs="Arial"/>
+                <w:sz w:val="18"/>
+              </w:rPr>
+              <w:alias w:val="Date"/>
+              <w:tag w:val="Date"/>
+              <w:id w:val="1315067348"/>
+              <w:placeholder>
+                <w:docPart w:val="F84DDDED247B4BD1A3601D2ACCE297EE"/>
+              </w:placeholder>
+              <w:date w:fullDate="2015-01-19T00:00:00Z">
+                <w:dateFormat w:val="MMMM d, yyyy"/>
+                <w:lid w:val="en-US"/>
+                <w:storeMappedDataAs w:val="dateTime"/>
+                <w:calendar w:val="gregorian"/>
+              </w:date>
+            </w:sdtPr>
+            <w:sdtContent>
+              <w:p>
+                <w:pPr>
+                  <w:rPr>
+                    <w:sz w:val="18"/>
+                  </w:rPr>
+                </w:pPr>
+                <w:r>
+                  <w:rPr>
+                    <w:rFonts w:ascii="Arial" w:hAnsi="Arial" w:cs="Arial"/>
+                    <w:sz w:val="18"/>
+                  </w:rPr>
+                  <w:t>January 19, 2015</w:t>
+                </w:r>
+              </w:p>
+            </w:sdtContent>
+          </w:sdt>
+        </w:tc>
+        <w:tc>
+          <w:tcPr>
+            <w:tcW w:w="1720" w:type="dxa"/>
+            <w:shd w:val="clear" w:color="auto" w:fill="auto"/>
+            <w:tcMar>
+              <w:left w:w="0" w:type="dxa"/>
+            </w:tcMar>
+            <w:vAlign w:val="center"/>
+          </w:tcPr>
+          <w:p>
+            <w:pPr>
+              <w:pStyle w:val="Details"/>
+              <w:jc w:val="center"/>
+              <w:rPr>
+                <w:rFonts w:ascii="Arial" w:hAnsi="Arial" w:cs="Arial"/>
+                <w:sz w:val="18"/>
+              </w:rPr>
+            </w:pPr>
+            <w:r>
+              <w:rPr>
+                <w:rFonts w:ascii="Arial" w:hAnsi="Arial" w:cs="Arial"/>
+                <w:sz w:val="18"/>
+              </w:rPr>
+              <w:t>Time: 1</w:t>
+            </w:r>
+            <w:r>
+              <w:rPr>
+                <w:rFonts w:ascii="Arial" w:hAnsi="Arial" w:cs="Arial"/>
+                <w:sz w:val="18"/>
+              </w:rPr>
+              <w:t>5</w:t>
+            </w:r>
+            <w:r>
+              <w:rPr>
+                <w:rFonts w:ascii="Arial" w:hAnsi="Arial" w:cs="Arial"/>
+                <w:sz w:val="18"/>
+              </w:rPr>
+              <w:t>:00-1</w:t>
+            </w:r>
+            <w:r>
+              <w:rPr>
+                <w:rFonts w:ascii="Arial" w:hAnsi="Arial" w:cs="Arial"/>
+                <w:sz w:val="18"/>
+              </w:rPr>
+              <w:t>5</w:t>
+            </w:r>
+            <w:r>
+              <w:rPr>
+                <w:rFonts w:ascii="Arial" w:hAnsi="Arial" w:cs="Arial"/>
+                <w:sz w:val="18"/>
+              </w:rPr>
+              <w:t>:30</w:t>
+            </w:r>
+          </w:p>
+        </w:tc>
+        <w:tc>
+          <w:tcPr>
+            <w:tcW w:w="2916" w:type="dxa"/>
+            <w:shd w:val="clear" w:color="auto" w:fill="auto"/>
+            <w:tcMar>
+              <w:left w:w="0" w:type="dxa"/>
+            </w:tcMar>
+            <w:vAlign w:val="center"/>
+          </w:tcPr>
+          <w:p>
+            <w:pPr>
+              <w:pStyle w:val="Details"/>
+              <w:rPr>
+                <w:sz w:val="18"/>
+              </w:rPr>
+            </w:pPr>
+          </w:p>
+        </w:tc>
+      </w:tr>
+    </w:tbl>
+    <w:p>
+      <w:pPr>
+        <w:rPr>
+          <w:sz w:val="18"/>
+        </w:rPr>
+      </w:pPr>
+    </w:p>
+    <w:tbl>
+      <w:tblPr>
+        <w:tblW w:w="5238" w:type="pct"/>
+        <w:tblBorders>
+          <w:top w:val="single" w:sz="4" w:space="0" w:color="BFBFBF" w:themeColor="background1" w:themeShade="BF"/>
+          <w:left w:val="single" w:sz="4" w:space="0" w:color="BFBFBF" w:themeColor="background1" w:themeShade="BF"/>
+          <w:bottom w:val="single" w:sz="4" w:space="0" w:color="BFBFBF" w:themeColor="background1" w:themeShade="BF"/>
+          <w:right w:val="single" w:sz="4" w:space="0" w:color="BFBFBF" w:themeColor="background1" w:themeShade="BF"/>
+          <w:insideH w:val="single" w:sz="4" w:space="0" w:color="BFBFBF" w:themeColor="background1" w:themeShade="BF"/>
+          <w:insideV w:val="single" w:sz="4" w:space="0" w:color="BFBFBF" w:themeColor="background1" w:themeShade="BF"/>
+        </w:tblBorders>
+        <w:tblLayout w:type="fixed"/>
+        <w:tblCellMar>
+          <w:top w:w="14" w:type="dxa"/>
+          <w:left w:w="0" w:type="dxa"/>
+          <w:bottom w:w="14" w:type="dxa"/>
+          <w:right w:w="0" w:type="dxa"/>
+        </w:tblCellMar>
+        <w:tblLook w:val="0000" w:firstRow="0" w:lastRow="0" w:firstColumn="0" w:lastColumn="0" w:noHBand="0" w:noVBand="0"/>
+      </w:tblPr>
+      <w:tblGrid>
+        <w:gridCol w:w="2122"/>
+        <w:gridCol w:w="7371"/>
+      </w:tblGrid>
+      <w:tr>
+        <w:trPr>
+          <w:trHeight w:val="360"/>
+        </w:trPr>
+        <w:tc>
+          <w:tcPr>
+            <w:tcW w:w="2122" w:type="dxa"/>
+            <w:tcBorders>
+              <w:top w:val="single" w:sz="12" w:space="0" w:color="BFBFBF" w:themeColor="background1" w:themeShade="BF"/>
+            </w:tcBorders>
+            <w:shd w:val="clear" w:color="auto" w:fill="F2F2F2" w:themeFill="background1" w:themeFillShade="F2"/>
+            <w:vAlign w:val="center"/>
+          </w:tcPr>
+          <w:p>
+            <w:pPr>
+              <w:pStyle w:val="Heading3"/>
+              <w:rPr>
+                <w:rFonts w:ascii="Arial" w:hAnsi="Arial" w:cs="Arial"/>
+                <w:sz w:val="18"/>
+                <w:szCs w:val="20"/>
+              </w:rPr>
+            </w:pPr>
+            <w:r>
+              <w:rPr>
+                <w:rFonts w:ascii="Arial" w:hAnsi="Arial" w:cs="Arial"/>
+                <w:sz w:val="18"/>
+                <w:szCs w:val="20"/>
+              </w:rPr>
+              <w:t>Meeting called by</w:t>
+            </w:r>
+          </w:p>
+        </w:tc>
+        <w:tc>
+          <w:tcPr>
+            <w:tcW w:w="7371" w:type="dxa"/>
+            <w:tcBorders>
+              <w:top w:val="single" w:sz="12" w:space="0" w:color="BFBFBF" w:themeColor="background1" w:themeShade="BF"/>
+            </w:tcBorders>
+            <w:shd w:val="clear" w:color="auto" w:fill="auto"/>
+            <w:vAlign w:val="center"/>
+          </w:tcPr>
+          <w:p>
+            <w:pPr>
+              <w:rPr>
+                <w:rFonts w:ascii="Arial" w:hAnsi="Arial" w:cs="Arial"/>
+                <w:sz w:val="20"/>
+                <w:szCs w:val="20"/>
+              </w:rPr>
+            </w:pPr>
+            <w:r>
+              <w:rPr>
+                <w:rFonts w:ascii="Arial" w:hAnsi="Arial" w:cs="Arial"/>
+                <w:sz w:val="20"/>
+                <w:szCs w:val="20"/>
+              </w:rPr>
+              <w:t>Martina Šestak</w:t>
+            </w:r>
+          </w:p>
+        </w:tc>
+      </w:tr>
+      <w:tr>
+        <w:trPr>
+          <w:trHeight w:val="360"/>
+        </w:trPr>
+        <w:tc>
+          <w:tcPr>
+            <w:tcW w:w="2122" w:type="dxa"/>
+            <w:shd w:val="clear" w:color="auto" w:fill="F2F2F2" w:themeFill="background1" w:themeFillShade="F2"/>
+            <w:vAlign w:val="center"/>
+          </w:tcPr>
+          <w:p>
+            <w:pPr>
+              <w:pStyle w:val="Heading3"/>
+              <w:rPr>
+                <w:rFonts w:ascii="Arial" w:hAnsi="Arial" w:cs="Arial"/>
+                <w:sz w:val="18"/>
+                <w:szCs w:val="20"/>
+              </w:rPr>
+            </w:pPr>
+            <w:r>
+              <w:rPr>
+                <w:rFonts w:ascii="Arial" w:hAnsi="Arial" w:cs="Arial"/>
+                <w:sz w:val="18"/>
+                <w:szCs w:val="20"/>
+              </w:rPr>
+              <w:t>Type of meeting</w:t>
+            </w:r>
+          </w:p>
+        </w:tc>
+        <w:tc>
+          <w:tcPr>
+            <w:tcW w:w="7371" w:type="dxa"/>
+            <w:shd w:val="clear" w:color="auto" w:fill="auto"/>
+            <w:vAlign w:val="center"/>
+          </w:tcPr>
+          <w:p>
+            <w:pPr>
+              <w:rPr>
+                <w:rFonts w:ascii="Arial" w:hAnsi="Arial" w:cs="Arial"/>
+                <w:sz w:val="20"/>
+                <w:szCs w:val="20"/>
+              </w:rPr>
+            </w:pPr>
+            <w:r>
+              <w:rPr>
+                <w:rFonts w:ascii="Arial" w:hAnsi="Arial" w:cs="Arial"/>
+                <w:sz w:val="20"/>
+                <w:szCs w:val="20"/>
+              </w:rPr>
+              <w:t>Product backlog refinement meeting</w:t>
+            </w:r>
+          </w:p>
+        </w:tc>
+      </w:tr>
+      <w:tr>
+        <w:trPr>
+          <w:trHeight w:val="360"/>
+        </w:trPr>
+        <w:tc>
+          <w:tcPr>
+            <w:tcW w:w="2122" w:type="dxa"/>
+            <w:shd w:val="clear" w:color="auto" w:fill="F2F2F2" w:themeFill="background1" w:themeFillShade="F2"/>
+            <w:vAlign w:val="center"/>
+          </w:tcPr>
+          <w:p>
+            <w:pPr>
+              <w:pStyle w:val="Heading3"/>
+              <w:rPr>
+                <w:rFonts w:ascii="Arial" w:hAnsi="Arial" w:cs="Arial"/>
+                <w:sz w:val="20"/>
+                <w:szCs w:val="20"/>
+              </w:rPr>
+            </w:pPr>
+            <w:r>
+              <w:rPr>
+                <w:rFonts w:ascii="Arial" w:hAnsi="Arial" w:cs="Arial"/>
+                <w:sz w:val="18"/>
+                <w:szCs w:val="20"/>
+              </w:rPr>
+              <w:t>Attendees</w:t>
+            </w:r>
+          </w:p>
+        </w:tc>
+        <w:tc>
+          <w:tcPr>
+            <w:tcW w:w="7371" w:type="dxa"/>
+            <w:shd w:val="clear" w:color="auto" w:fill="auto"/>
+            <w:vAlign w:val="center"/>
+          </w:tcPr>
+          <w:p>
+            <w:pPr>
+              <w:rPr>
+                <w:rFonts w:ascii="Arial" w:hAnsi="Arial" w:cs="Arial"/>
+                <w:sz w:val="20"/>
+                <w:szCs w:val="20"/>
+              </w:rPr>
+            </w:pPr>
+            <w:r>
+              <w:rPr>
+                <w:rFonts w:ascii="Arial" w:hAnsi="Arial" w:cs="Arial"/>
+                <w:sz w:val="20"/>
+                <w:szCs w:val="20"/>
+              </w:rPr>
+              <w:t>Viktor Lazar, Martina Šestak, Goran Vodomin, Matej Vuković</w:t>
+            </w:r>
+          </w:p>
+        </w:tc>
+      </w:tr>
+      <w:tr>
+        <w:trPr>
+          <w:trHeight w:val="1186"/>
+        </w:trPr>
+        <w:tc>
+          <w:tcPr>
+            <w:tcW w:w="2122" w:type="dxa"/>
+            <w:shd w:val="clear" w:color="auto" w:fill="F2F2F2" w:themeFill="background1" w:themeFillShade="F2"/>
+            <w:vAlign w:val="center"/>
+          </w:tcPr>
+          <w:p>
+            <w:pPr>
+              <w:pStyle w:val="Heading3"/>
+              <w:rPr>
+                <w:rFonts w:ascii="Arial" w:hAnsi="Arial" w:cs="Arial"/>
+                <w:sz w:val="18"/>
+                <w:szCs w:val="20"/>
+              </w:rPr>
+            </w:pPr>
+            <w:r>
+              <w:rPr>
+                <w:rFonts w:ascii="Arial" w:hAnsi="Arial" w:cs="Arial"/>
+                <w:sz w:val="18"/>
+                <w:szCs w:val="20"/>
+              </w:rPr>
+              <w:t>SUMMARY</w:t>
+            </w:r>
+          </w:p>
+        </w:tc>
+        <w:tc>
+          <w:tcPr>
+            <w:tcW w:w="7371" w:type="dxa"/>
+            <w:shd w:val="clear" w:color="auto" w:fill="auto"/>
+            <w:vAlign w:val="center"/>
+          </w:tcPr>
+          <w:p>
+            <w:pPr>
+              <w:ind w:left="0"/>
+              <w:rPr>
+                <w:rFonts w:ascii="Arial" w:hAnsi="Arial" w:cs="Arial"/>
+                <w:sz w:val="20"/>
+                <w:szCs w:val="20"/>
+              </w:rPr>
+            </w:pPr>
+            <w:r>
+              <w:rPr>
+                <w:rFonts w:ascii="Arial" w:hAnsi="Arial" w:cs="Arial"/>
+                <w:sz w:val="20"/>
+                <w:szCs w:val="20"/>
+              </w:rPr>
+              <w:t xml:space="preserve"> We analyzed each PBI</w:t>
+            </w:r>
+            <w:r>
+              <w:rPr>
+                <w:rFonts w:ascii="Arial" w:hAnsi="Arial" w:cs="Arial"/>
+                <w:sz w:val="20"/>
+                <w:szCs w:val="20"/>
+              </w:rPr>
+              <w:t xml:space="preserve"> as our</w:t>
+            </w:r>
+            <w:r>
+              <w:rPr>
+                <w:rFonts w:ascii="Arial" w:hAnsi="Arial" w:cs="Arial"/>
+                <w:sz w:val="20"/>
+                <w:szCs w:val="20"/>
+              </w:rPr>
+              <w:t xml:space="preserve"> mentors recommended us to and came to the conclusion that we still need to add few PBIs, such as Logout and Register PBI, so our product backlog was updated.</w:t>
+            </w:r>
+            <w:r>
+              <w:rPr>
+                <w:rFonts w:ascii="Arial" w:hAnsi="Arial" w:cs="Arial"/>
+                <w:sz w:val="20"/>
+                <w:szCs w:val="20"/>
+              </w:rPr>
+              <w:t xml:space="preserve"> </w:t>
+            </w:r>
+          </w:p>
+        </w:tc>
+      </w:tr>
+      <w:tr>
+        <w:trPr>
+          <w:trHeight w:val="360"/>
+        </w:trPr>
+        <w:tc>
+          <w:tcPr>
+            <w:tcW w:w="2122" w:type="dxa"/>
+            <w:shd w:val="clear" w:color="auto" w:fill="F2F2F2" w:themeFill="background1" w:themeFillShade="F2"/>
+            <w:vAlign w:val="center"/>
+          </w:tcPr>
+          <w:p>
+            <w:pPr>
+              <w:pStyle w:val="Heading3"/>
+              <w:rPr>
+                <w:rFonts w:ascii="Arial" w:hAnsi="Arial" w:cs="Arial"/>
+                <w:sz w:val="18"/>
+                <w:szCs w:val="20"/>
+              </w:rPr>
+            </w:pPr>
+          </w:p>
+        </w:tc>
+        <w:tc>
+          <w:tcPr>
+            <w:tcW w:w="7371" w:type="dxa"/>
+            <w:shd w:val="clear" w:color="auto" w:fill="auto"/>
+            <w:vAlign w:val="center"/>
+          </w:tcPr>
+          <w:p>
+            <w:pPr>
+              <w:ind w:left="0"/>
+              <w:rPr>
+                <w:rFonts w:ascii="Arial" w:hAnsi="Arial" w:cs="Arial"/>
+                <w:sz w:val="20"/>
+                <w:szCs w:val="20"/>
+              </w:rPr>
+            </w:pPr>
+          </w:p>
+        </w:tc>
+      </w:tr>
+    </w:tbl>
+    <w:p>
+      <w:pPr>
         <w:rPr>
           <w:sz w:val="72"/>
           <w:szCs w:val="72"/>
@@ -6057,11 +7009,518 @@
     </w:p>
     <w:p>
       <w:pPr>
+        <w:pStyle w:val="Title"/>
+        <w:rPr>
+          <w:b/>
+        </w:rPr>
+      </w:pPr>
+      <w:r>
+        <w:rPr>
+          <w:b/>
+        </w:rPr>
+        <w:t xml:space="preserve">Meeting </w:t>
+      </w:r>
+      <w:r>
+        <w:rPr>
+          <w:b/>
+        </w:rPr>
+        <w:t>1</w:t>
+      </w:r>
+      <w:r>
+        <w:rPr>
+          <w:b/>
+        </w:rPr>
+        <w:t>3</w:t>
+      </w:r>
+    </w:p>
+    <w:tbl>
+      <w:tblPr>
+        <w:tblW w:w="3805" w:type="pct"/>
+        <w:tblLayout w:type="fixed"/>
+        <w:tblCellMar>
+          <w:top w:w="14" w:type="dxa"/>
+          <w:left w:w="0" w:type="dxa"/>
+          <w:bottom w:w="14" w:type="dxa"/>
+          <w:right w:w="0" w:type="dxa"/>
+        </w:tblCellMar>
+        <w:tblLook w:val="0000" w:firstRow="0" w:lastRow="0" w:firstColumn="0" w:lastColumn="0" w:noHBand="0" w:noVBand="0"/>
+      </w:tblPr>
+      <w:tblGrid>
+        <w:gridCol w:w="2268"/>
+        <w:gridCol w:w="1720"/>
+        <w:gridCol w:w="2916"/>
+      </w:tblGrid>
+      <w:tr>
+        <w:trPr>
+          <w:cantSplit/>
+        </w:trPr>
+        <w:tc>
+          <w:tcPr>
+            <w:tcW w:w="2268" w:type="dxa"/>
+            <w:shd w:val="clear" w:color="auto" w:fill="auto"/>
+            <w:tcMar>
+              <w:left w:w="0" w:type="dxa"/>
+            </w:tcMar>
+            <w:vAlign w:val="center"/>
+          </w:tcPr>
+          <w:sdt>
+            <w:sdtPr>
+              <w:rPr>
+                <w:rFonts w:ascii="Arial" w:hAnsi="Arial" w:cs="Arial"/>
+                <w:sz w:val="18"/>
+              </w:rPr>
+              <w:alias w:val="Date"/>
+              <w:tag w:val="Date"/>
+              <w:id w:val="124897126"/>
+              <w:placeholder>
+                <w:docPart w:val="712E7009A2BE4EF1AF5E92BCE798F80D"/>
+              </w:placeholder>
+              <w:date w:fullDate="2015-01-23T00:00:00Z">
+                <w:dateFormat w:val="MMMM d, yyyy"/>
+                <w:lid w:val="en-US"/>
+                <w:storeMappedDataAs w:val="dateTime"/>
+                <w:calendar w:val="gregorian"/>
+              </w:date>
+            </w:sdtPr>
+            <w:sdtContent>
+              <w:p>
+                <w:pPr>
+                  <w:rPr>
+                    <w:sz w:val="18"/>
+                  </w:rPr>
+                </w:pPr>
+                <w:r>
+                  <w:rPr>
+                    <w:rFonts w:ascii="Arial" w:hAnsi="Arial" w:cs="Arial"/>
+                    <w:sz w:val="18"/>
+                  </w:rPr>
+                  <w:t>January 23, 2015</w:t>
+                </w:r>
+              </w:p>
+            </w:sdtContent>
+          </w:sdt>
+        </w:tc>
+        <w:tc>
+          <w:tcPr>
+            <w:tcW w:w="1720" w:type="dxa"/>
+            <w:shd w:val="clear" w:color="auto" w:fill="auto"/>
+            <w:tcMar>
+              <w:left w:w="0" w:type="dxa"/>
+            </w:tcMar>
+            <w:vAlign w:val="center"/>
+          </w:tcPr>
+          <w:p>
+            <w:pPr>
+              <w:pStyle w:val="Details"/>
+              <w:jc w:val="center"/>
+              <w:rPr>
+                <w:rFonts w:ascii="Arial" w:hAnsi="Arial" w:cs="Arial"/>
+                <w:sz w:val="18"/>
+              </w:rPr>
+            </w:pPr>
+            <w:r>
+              <w:rPr>
+                <w:rFonts w:ascii="Arial" w:hAnsi="Arial" w:cs="Arial"/>
+                <w:sz w:val="18"/>
+              </w:rPr>
+              <w:t xml:space="preserve">Time: </w:t>
+            </w:r>
+            <w:r>
+              <w:rPr>
+                <w:rFonts w:ascii="Arial" w:hAnsi="Arial" w:cs="Arial"/>
+                <w:sz w:val="18"/>
+              </w:rPr>
+              <w:t>13</w:t>
+            </w:r>
+            <w:r>
+              <w:rPr>
+                <w:rFonts w:ascii="Arial" w:hAnsi="Arial" w:cs="Arial"/>
+                <w:sz w:val="18"/>
+              </w:rPr>
+              <w:t>:00-1</w:t>
+            </w:r>
+            <w:r>
+              <w:rPr>
+                <w:rFonts w:ascii="Arial" w:hAnsi="Arial" w:cs="Arial"/>
+                <w:sz w:val="18"/>
+              </w:rPr>
+              <w:t>3</w:t>
+            </w:r>
+            <w:r>
+              <w:rPr>
+                <w:rFonts w:ascii="Arial" w:hAnsi="Arial" w:cs="Arial"/>
+                <w:sz w:val="18"/>
+              </w:rPr>
+              <w:t>:30</w:t>
+            </w:r>
+          </w:p>
+        </w:tc>
+        <w:tc>
+          <w:tcPr>
+            <w:tcW w:w="2916" w:type="dxa"/>
+            <w:shd w:val="clear" w:color="auto" w:fill="auto"/>
+            <w:tcMar>
+              <w:left w:w="0" w:type="dxa"/>
+            </w:tcMar>
+            <w:vAlign w:val="center"/>
+          </w:tcPr>
+          <w:p>
+            <w:pPr>
+              <w:pStyle w:val="Details"/>
+              <w:rPr>
+                <w:sz w:val="18"/>
+              </w:rPr>
+            </w:pPr>
+          </w:p>
+        </w:tc>
+      </w:tr>
+    </w:tbl>
+    <w:p>
+      <w:pPr>
+        <w:rPr>
+          <w:sz w:val="18"/>
+        </w:rPr>
+      </w:pPr>
+    </w:p>
+    <w:tbl>
+      <w:tblPr>
+        <w:tblW w:w="5238" w:type="pct"/>
+        <w:tblBorders>
+          <w:top w:val="single" w:sz="4" w:space="0" w:color="BFBFBF" w:themeColor="background1" w:themeShade="BF"/>
+          <w:left w:val="single" w:sz="4" w:space="0" w:color="BFBFBF" w:themeColor="background1" w:themeShade="BF"/>
+          <w:bottom w:val="single" w:sz="4" w:space="0" w:color="BFBFBF" w:themeColor="background1" w:themeShade="BF"/>
+          <w:right w:val="single" w:sz="4" w:space="0" w:color="BFBFBF" w:themeColor="background1" w:themeShade="BF"/>
+          <w:insideH w:val="single" w:sz="4" w:space="0" w:color="BFBFBF" w:themeColor="background1" w:themeShade="BF"/>
+          <w:insideV w:val="single" w:sz="4" w:space="0" w:color="BFBFBF" w:themeColor="background1" w:themeShade="BF"/>
+        </w:tblBorders>
+        <w:tblLayout w:type="fixed"/>
+        <w:tblCellMar>
+          <w:top w:w="14" w:type="dxa"/>
+          <w:left w:w="0" w:type="dxa"/>
+          <w:bottom w:w="14" w:type="dxa"/>
+          <w:right w:w="0" w:type="dxa"/>
+        </w:tblCellMar>
+        <w:tblLook w:val="0000" w:firstRow="0" w:lastRow="0" w:firstColumn="0" w:lastColumn="0" w:noHBand="0" w:noVBand="0"/>
+      </w:tblPr>
+      <w:tblGrid>
+        <w:gridCol w:w="2122"/>
+        <w:gridCol w:w="7371"/>
+      </w:tblGrid>
+      <w:tr>
+        <w:trPr>
+          <w:trHeight w:val="360"/>
+        </w:trPr>
+        <w:tc>
+          <w:tcPr>
+            <w:tcW w:w="2122" w:type="dxa"/>
+            <w:tcBorders>
+              <w:top w:val="single" w:sz="12" w:space="0" w:color="BFBFBF" w:themeColor="background1" w:themeShade="BF"/>
+            </w:tcBorders>
+            <w:shd w:val="clear" w:color="auto" w:fill="F2F2F2" w:themeFill="background1" w:themeFillShade="F2"/>
+            <w:vAlign w:val="center"/>
+          </w:tcPr>
+          <w:p>
+            <w:pPr>
+              <w:pStyle w:val="Heading3"/>
+              <w:rPr>
+                <w:rFonts w:ascii="Arial" w:hAnsi="Arial" w:cs="Arial"/>
+                <w:sz w:val="18"/>
+                <w:szCs w:val="20"/>
+              </w:rPr>
+            </w:pPr>
+            <w:r>
+              <w:rPr>
+                <w:rFonts w:ascii="Arial" w:hAnsi="Arial" w:cs="Arial"/>
+                <w:sz w:val="18"/>
+                <w:szCs w:val="20"/>
+              </w:rPr>
+              <w:t>Meeting called by</w:t>
+            </w:r>
+          </w:p>
+        </w:tc>
+        <w:tc>
+          <w:tcPr>
+            <w:tcW w:w="7371" w:type="dxa"/>
+            <w:tcBorders>
+              <w:top w:val="single" w:sz="12" w:space="0" w:color="BFBFBF" w:themeColor="background1" w:themeShade="BF"/>
+            </w:tcBorders>
+            <w:shd w:val="clear" w:color="auto" w:fill="auto"/>
+            <w:vAlign w:val="center"/>
+          </w:tcPr>
+          <w:p>
+            <w:pPr>
+              <w:rPr>
+                <w:rFonts w:ascii="Arial" w:hAnsi="Arial" w:cs="Arial"/>
+                <w:sz w:val="20"/>
+                <w:szCs w:val="20"/>
+              </w:rPr>
+            </w:pPr>
+            <w:r>
+              <w:rPr>
+                <w:rFonts w:ascii="Arial" w:hAnsi="Arial" w:cs="Arial"/>
+                <w:sz w:val="20"/>
+                <w:szCs w:val="20"/>
+              </w:rPr>
+              <w:t>Martina Šestak</w:t>
+            </w:r>
+          </w:p>
+        </w:tc>
+      </w:tr>
+      <w:tr>
+        <w:trPr>
+          <w:trHeight w:val="360"/>
+        </w:trPr>
+        <w:tc>
+          <w:tcPr>
+            <w:tcW w:w="2122" w:type="dxa"/>
+            <w:shd w:val="clear" w:color="auto" w:fill="F2F2F2" w:themeFill="background1" w:themeFillShade="F2"/>
+            <w:vAlign w:val="center"/>
+          </w:tcPr>
+          <w:p>
+            <w:pPr>
+              <w:pStyle w:val="Heading3"/>
+              <w:rPr>
+                <w:rFonts w:ascii="Arial" w:hAnsi="Arial" w:cs="Arial"/>
+                <w:sz w:val="18"/>
+                <w:szCs w:val="20"/>
+              </w:rPr>
+            </w:pPr>
+            <w:r>
+              <w:rPr>
+                <w:rFonts w:ascii="Arial" w:hAnsi="Arial" w:cs="Arial"/>
+                <w:sz w:val="18"/>
+                <w:szCs w:val="20"/>
+              </w:rPr>
+              <w:t>Type of meeting</w:t>
+            </w:r>
+          </w:p>
+        </w:tc>
+        <w:tc>
+          <w:tcPr>
+            <w:tcW w:w="7371" w:type="dxa"/>
+            <w:shd w:val="clear" w:color="auto" w:fill="auto"/>
+            <w:vAlign w:val="center"/>
+          </w:tcPr>
+          <w:p>
+            <w:pPr>
+              <w:rPr>
+                <w:rFonts w:ascii="Arial" w:hAnsi="Arial" w:cs="Arial"/>
+                <w:sz w:val="20"/>
+                <w:szCs w:val="20"/>
+              </w:rPr>
+            </w:pPr>
+            <w:r>
+              <w:rPr>
+                <w:rFonts w:ascii="Arial" w:hAnsi="Arial" w:cs="Arial"/>
+                <w:sz w:val="20"/>
+                <w:szCs w:val="20"/>
+              </w:rPr>
+              <w:t>Sprint daily</w:t>
+            </w:r>
+            <w:r>
+              <w:rPr>
+                <w:rFonts w:ascii="Arial" w:hAnsi="Arial" w:cs="Arial"/>
+                <w:sz w:val="20"/>
+                <w:szCs w:val="20"/>
+              </w:rPr>
+              <w:t xml:space="preserve"> meeting</w:t>
+            </w:r>
+          </w:p>
+        </w:tc>
+      </w:tr>
+      <w:tr>
+        <w:trPr>
+          <w:trHeight w:val="360"/>
+        </w:trPr>
+        <w:tc>
+          <w:tcPr>
+            <w:tcW w:w="2122" w:type="dxa"/>
+            <w:shd w:val="clear" w:color="auto" w:fill="F2F2F2" w:themeFill="background1" w:themeFillShade="F2"/>
+            <w:vAlign w:val="center"/>
+          </w:tcPr>
+          <w:p>
+            <w:pPr>
+              <w:pStyle w:val="Heading3"/>
+              <w:rPr>
+                <w:rFonts w:ascii="Arial" w:hAnsi="Arial" w:cs="Arial"/>
+                <w:sz w:val="20"/>
+                <w:szCs w:val="20"/>
+              </w:rPr>
+            </w:pPr>
+            <w:r>
+              <w:rPr>
+                <w:rFonts w:ascii="Arial" w:hAnsi="Arial" w:cs="Arial"/>
+                <w:sz w:val="18"/>
+                <w:szCs w:val="20"/>
+              </w:rPr>
+              <w:t>Attendees</w:t>
+            </w:r>
+          </w:p>
+        </w:tc>
+        <w:tc>
+          <w:tcPr>
+            <w:tcW w:w="7371" w:type="dxa"/>
+            <w:shd w:val="clear" w:color="auto" w:fill="auto"/>
+            <w:vAlign w:val="center"/>
+          </w:tcPr>
+          <w:p>
+            <w:pPr>
+              <w:rPr>
+                <w:rFonts w:ascii="Arial" w:hAnsi="Arial" w:cs="Arial"/>
+                <w:sz w:val="20"/>
+                <w:szCs w:val="20"/>
+              </w:rPr>
+            </w:pPr>
+            <w:r>
+              <w:rPr>
+                <w:rFonts w:ascii="Arial" w:hAnsi="Arial" w:cs="Arial"/>
+                <w:sz w:val="20"/>
+                <w:szCs w:val="20"/>
+              </w:rPr>
+              <w:t>Viktor Lazar, Martina Šestak, Goran Vodomin, Matej Vuković</w:t>
+            </w:r>
+          </w:p>
+        </w:tc>
+      </w:tr>
+      <w:tr>
+        <w:trPr>
+          <w:trHeight w:val="1186"/>
+        </w:trPr>
+        <w:tc>
+          <w:tcPr>
+            <w:tcW w:w="2122" w:type="dxa"/>
+            <w:shd w:val="clear" w:color="auto" w:fill="F2F2F2" w:themeFill="background1" w:themeFillShade="F2"/>
+            <w:vAlign w:val="center"/>
+          </w:tcPr>
+          <w:p>
+            <w:pPr>
+              <w:pStyle w:val="Heading3"/>
+              <w:rPr>
+                <w:rFonts w:ascii="Arial" w:hAnsi="Arial" w:cs="Arial"/>
+                <w:sz w:val="18"/>
+                <w:szCs w:val="20"/>
+              </w:rPr>
+            </w:pPr>
+            <w:r>
+              <w:rPr>
+                <w:rFonts w:ascii="Arial" w:hAnsi="Arial" w:cs="Arial"/>
+                <w:sz w:val="18"/>
+                <w:szCs w:val="20"/>
+              </w:rPr>
+              <w:t>SUMMARY</w:t>
+            </w:r>
+          </w:p>
+        </w:tc>
+        <w:tc>
+          <w:tcPr>
+            <w:tcW w:w="7371" w:type="dxa"/>
+            <w:shd w:val="clear" w:color="auto" w:fill="auto"/>
+            <w:vAlign w:val="center"/>
+          </w:tcPr>
+          <w:p>
+            <w:pPr>
+              <w:ind w:left="0"/>
+              <w:rPr>
+                <w:rFonts w:ascii="Arial" w:hAnsi="Arial" w:cs="Arial"/>
+                <w:sz w:val="20"/>
+                <w:szCs w:val="20"/>
+              </w:rPr>
+            </w:pPr>
+            <w:r>
+              <w:rPr>
+                <w:rFonts w:ascii="Arial" w:hAnsi="Arial" w:cs="Arial"/>
+                <w:sz w:val="20"/>
+                <w:szCs w:val="20"/>
+              </w:rPr>
+              <w:t xml:space="preserve"> </w:t>
+            </w:r>
+            <w:r>
+              <w:rPr>
+                <w:rFonts w:ascii="Arial" w:hAnsi="Arial" w:cs="Arial"/>
+                <w:sz w:val="20"/>
+                <w:szCs w:val="20"/>
+              </w:rPr>
+              <w:t>Since our last meeting we received the correct Login API which we can use to get user’s authorization token by his email and password. Matej and Goran created a class for sending the appropriate request for this purpose, and Martina began created branches for project phases on Github. Also, she began refactoring documentation by separating it into project, technical and user documentation, and updated the user info fragment and application design responsiveness.</w:t>
+            </w:r>
+          </w:p>
+          <w:p>
+            <w:pPr>
+              <w:ind w:left="0"/>
+              <w:rPr>
+                <w:rFonts w:ascii="Arial" w:hAnsi="Arial" w:cs="Arial"/>
+                <w:sz w:val="20"/>
+                <w:szCs w:val="20"/>
+              </w:rPr>
+            </w:pPr>
+            <w:r>
+              <w:rPr>
+                <w:rFonts w:ascii="Arial" w:hAnsi="Arial" w:cs="Arial"/>
+                <w:sz w:val="20"/>
+                <w:szCs w:val="20"/>
+              </w:rPr>
+              <w:t xml:space="preserve">Goran and Matej will finish working on the login, check in and logout PBI. </w:t>
+            </w:r>
+          </w:p>
+        </w:tc>
+      </w:tr>
+      <w:tr>
+        <w:trPr>
+          <w:trHeight w:val="360"/>
+        </w:trPr>
+        <w:tc>
+          <w:tcPr>
+            <w:tcW w:w="2122" w:type="dxa"/>
+            <w:shd w:val="clear" w:color="auto" w:fill="F2F2F2" w:themeFill="background1" w:themeFillShade="F2"/>
+            <w:vAlign w:val="center"/>
+          </w:tcPr>
+          <w:p>
+            <w:pPr>
+              <w:pStyle w:val="Heading3"/>
+              <w:rPr>
+                <w:rFonts w:ascii="Arial" w:hAnsi="Arial" w:cs="Arial"/>
+                <w:sz w:val="18"/>
+                <w:szCs w:val="20"/>
+              </w:rPr>
+            </w:pPr>
+          </w:p>
+        </w:tc>
+        <w:tc>
+          <w:tcPr>
+            <w:tcW w:w="7371" w:type="dxa"/>
+            <w:shd w:val="clear" w:color="auto" w:fill="auto"/>
+            <w:vAlign w:val="center"/>
+          </w:tcPr>
+          <w:p>
+            <w:pPr>
+              <w:ind w:left="0"/>
+              <w:rPr>
+                <w:rFonts w:ascii="Arial" w:hAnsi="Arial" w:cs="Arial"/>
+                <w:sz w:val="20"/>
+                <w:szCs w:val="20"/>
+              </w:rPr>
+            </w:pPr>
+          </w:p>
+        </w:tc>
+      </w:tr>
+    </w:tbl>
+    <w:p>
+      <w:pPr>
         <w:rPr>
           <w:sz w:val="72"/>
           <w:szCs w:val="72"/>
         </w:rPr>
       </w:pPr>
+    </w:p>
+    <w:p>
+      <w:pPr>
+        <w:ind w:left="0"/>
+        <w:rPr>
+          <w:sz w:val="72"/>
+          <w:szCs w:val="72"/>
+        </w:rPr>
+      </w:pPr>
+      <w:bookmarkStart w:id="5" w:name="_GoBack"/>
+      <w:bookmarkEnd w:id="5"/>
     </w:p>
     <w:sectPr>
       <w:pgSz w:w="11906" w:h="16838"/>
@@ -8010,6 +9469,84 @@
         </w:p>
       </w:docPartBody>
     </w:docPart>
+    <w:docPart>
+      <w:docPartPr>
+        <w:name w:val="F83D60E58C3B4900A8508F1DD4A1EC0E"/>
+        <w:category>
+          <w:name w:val="General"/>
+          <w:gallery w:val="placeholder"/>
+        </w:category>
+        <w:types>
+          <w:type w:val="bbPlcHdr"/>
+        </w:types>
+        <w:behaviors>
+          <w:behavior w:val="content"/>
+        </w:behaviors>
+        <w:guid w:val="{41A8277D-028D-416F-B113-83521460254C}"/>
+      </w:docPartPr>
+      <w:docPartBody>
+        <w:p>
+          <w:pPr>
+            <w:pStyle w:val="F83D60E58C3B4900A8508F1DD4A1EC0E"/>
+          </w:pPr>
+          <w:r>
+            <w:t>[Click to Select Date]</w:t>
+          </w:r>
+        </w:p>
+      </w:docPartBody>
+    </w:docPart>
+    <w:docPart>
+      <w:docPartPr>
+        <w:name w:val="712E7009A2BE4EF1AF5E92BCE798F80D"/>
+        <w:category>
+          <w:name w:val="General"/>
+          <w:gallery w:val="placeholder"/>
+        </w:category>
+        <w:types>
+          <w:type w:val="bbPlcHdr"/>
+        </w:types>
+        <w:behaviors>
+          <w:behavior w:val="content"/>
+        </w:behaviors>
+        <w:guid w:val="{ED3AEA42-3CB5-419E-B5C6-7FD6C021B284}"/>
+      </w:docPartPr>
+      <w:docPartBody>
+        <w:p>
+          <w:pPr>
+            <w:pStyle w:val="712E7009A2BE4EF1AF5E92BCE798F80D"/>
+          </w:pPr>
+          <w:r>
+            <w:t>[Click to Select Date]</w:t>
+          </w:r>
+        </w:p>
+      </w:docPartBody>
+    </w:docPart>
+    <w:docPart>
+      <w:docPartPr>
+        <w:name w:val="F84DDDED247B4BD1A3601D2ACCE297EE"/>
+        <w:category>
+          <w:name w:val="General"/>
+          <w:gallery w:val="placeholder"/>
+        </w:category>
+        <w:types>
+          <w:type w:val="bbPlcHdr"/>
+        </w:types>
+        <w:behaviors>
+          <w:behavior w:val="content"/>
+        </w:behaviors>
+        <w:guid w:val="{4C25931C-D440-46A9-821F-BA102E26D8A3}"/>
+      </w:docPartPr>
+      <w:docPartBody>
+        <w:p>
+          <w:pPr>
+            <w:pStyle w:val="F84DDDED247B4BD1A3601D2ACCE297EE"/>
+          </w:pPr>
+          <w:r>
+            <w:t>[Click to Select Date]</w:t>
+          </w:r>
+        </w:p>
+      </w:docPartBody>
+    </w:docPart>
   </w:docParts>
 </w:glossaryDocument>
 </file>
@@ -8065,6 +9602,7 @@
     <w:rsidRoot w:val="00635619"/>
     <w:rsid w:val="00057B58"/>
     <w:rsid w:val="00085987"/>
+    <w:rsid w:val="000D111A"/>
     <w:rsid w:val="00152261"/>
     <w:rsid w:val="002630DE"/>
     <w:rsid w:val="002B1C73"/>
@@ -8080,6 +9618,7 @@
     <w:rsid w:val="007F7535"/>
     <w:rsid w:val="00A63116"/>
     <w:rsid w:val="00AA608E"/>
+    <w:rsid w:val="00B2151F"/>
     <w:rsid w:val="00C02AAF"/>
     <w:rsid w:val="00C96FD7"/>
     <w:rsid w:val="00EB2211"/>
@@ -8584,6 +10123,18 @@
     <w:name w:val="A5C922BB85A5411CB2E75E45ED98ABE7"/>
     <w:rsid w:val="00451C0A"/>
   </w:style>
+  <w:style w:type="paragraph" w:customStyle="1" w:styleId="F83D60E58C3B4900A8508F1DD4A1EC0E">
+    <w:name w:val="F83D60E58C3B4900A8508F1DD4A1EC0E"/>
+    <w:rsid w:val="000D111A"/>
+  </w:style>
+  <w:style w:type="paragraph" w:customStyle="1" w:styleId="712E7009A2BE4EF1AF5E92BCE798F80D">
+    <w:name w:val="712E7009A2BE4EF1AF5E92BCE798F80D"/>
+    <w:rsid w:val="000D111A"/>
+  </w:style>
+  <w:style w:type="paragraph" w:customStyle="1" w:styleId="F84DDDED247B4BD1A3601D2ACCE297EE">
+    <w:name w:val="F84DDDED247B4BD1A3601D2ACCE297EE"/>
+    <w:rsid w:val="000D111A"/>
+  </w:style>
 </w:styles>
 </file>
 

</xml_diff>

<commit_message>
Added project documentation and Javadoc
</commit_message>
<xml_diff>
--- a/SCRUM_Notes/Meetings.docx
+++ b/SCRUM_Notes/Meetings.docx
@@ -6101,6 +6101,7 @@
                 <w:calendar w:val="gregorian"/>
               </w:date>
             </w:sdtPr>
+            <w:sdtEndPr/>
             <w:sdtContent>
               <w:p>
                 <w:pPr>
@@ -6142,35 +6143,7 @@
                 <w:rFonts w:ascii="Arial" w:hAnsi="Arial" w:cs="Arial"/>
                 <w:sz w:val="18"/>
               </w:rPr>
-              <w:t xml:space="preserve">Time: </w:t>
-            </w:r>
-            <w:r>
-              <w:rPr>
-                <w:rFonts w:ascii="Arial" w:hAnsi="Arial" w:cs="Arial"/>
-                <w:sz w:val="18"/>
-              </w:rPr>
-              <w:t>12</w:t>
-            </w:r>
-            <w:r>
-              <w:rPr>
-                <w:rFonts w:ascii="Arial" w:hAnsi="Arial" w:cs="Arial"/>
-                <w:sz w:val="18"/>
-              </w:rPr>
-              <w:t>:00-1</w:t>
-            </w:r>
-            <w:r>
-              <w:rPr>
-                <w:rFonts w:ascii="Arial" w:hAnsi="Arial" w:cs="Arial"/>
-                <w:sz w:val="18"/>
-              </w:rPr>
-              <w:t>2</w:t>
-            </w:r>
-            <w:r>
-              <w:rPr>
-                <w:rFonts w:ascii="Arial" w:hAnsi="Arial" w:cs="Arial"/>
-                <w:sz w:val="18"/>
-              </w:rPr>
-              <w:t>:30</w:t>
+              <w:t>Time: 12:00-12:30</w:t>
             </w:r>
           </w:p>
         </w:tc>
@@ -6444,23 +6417,7 @@
                 <w:sz w:val="20"/>
                 <w:szCs w:val="20"/>
               </w:rPr>
-              <w:t xml:space="preserve"> </w:t>
-            </w:r>
-            <w:r>
-              <w:rPr>
-                <w:rFonts w:ascii="Arial" w:hAnsi="Arial" w:cs="Arial"/>
-                <w:sz w:val="20"/>
-                <w:szCs w:val="20"/>
-              </w:rPr>
-              <w:t>This meeting was summoned in order to analyze which functionalities are done and still in progress before our second evaluation. We concluded that we need to send another email to our mentors in Evolaris because there is a problem with the Login API they provided us with. Matej and Goran will still work on code refactoring, Martina will finish working on documentation.</w:t>
-            </w:r>
-            <w:r>
-              <w:rPr>
-                <w:rFonts w:ascii="Arial" w:hAnsi="Arial" w:cs="Arial"/>
-                <w:sz w:val="20"/>
-                <w:szCs w:val="20"/>
-              </w:rPr>
-              <w:t xml:space="preserve"> </w:t>
+              <w:t xml:space="preserve"> This meeting was summoned in order to analyze which functionalities are done and still in progress before our second evaluation. We concluded that we need to send another email to our mentors in Evolaris because there is a problem with the Login API they provided us with. Matej and Goran will still work on code refactoring, Martina will finish working on documentation. </w:t>
             </w:r>
           </w:p>
         </w:tc>
@@ -6530,13 +6487,7 @@
         <w:rPr>
           <w:b/>
         </w:rPr>
-        <w:t>1</w:t>
-      </w:r>
-      <w:r>
-        <w:rPr>
-          <w:b/>
-        </w:rPr>
-        <w:t>2</w:t>
+        <w:t>12</w:t>
       </w:r>
     </w:p>
     <w:tbl>
@@ -6588,6 +6539,7 @@
                 <w:calendar w:val="gregorian"/>
               </w:date>
             </w:sdtPr>
+            <w:sdtEndPr/>
             <w:sdtContent>
               <w:p>
                 <w:pPr>
@@ -6629,35 +6581,7 @@
                 <w:rFonts w:ascii="Arial" w:hAnsi="Arial" w:cs="Arial"/>
                 <w:sz w:val="18"/>
               </w:rPr>
-              <w:t>Time: 1</w:t>
-            </w:r>
-            <w:r>
-              <w:rPr>
-                <w:rFonts w:ascii="Arial" w:hAnsi="Arial" w:cs="Arial"/>
-                <w:sz w:val="18"/>
-              </w:rPr>
-              <w:t>5</w:t>
-            </w:r>
-            <w:r>
-              <w:rPr>
-                <w:rFonts w:ascii="Arial" w:hAnsi="Arial" w:cs="Arial"/>
-                <w:sz w:val="18"/>
-              </w:rPr>
-              <w:t>:00-1</w:t>
-            </w:r>
-            <w:r>
-              <w:rPr>
-                <w:rFonts w:ascii="Arial" w:hAnsi="Arial" w:cs="Arial"/>
-                <w:sz w:val="18"/>
-              </w:rPr>
-              <w:t>5</w:t>
-            </w:r>
-            <w:r>
-              <w:rPr>
-                <w:rFonts w:ascii="Arial" w:hAnsi="Arial" w:cs="Arial"/>
-                <w:sz w:val="18"/>
-              </w:rPr>
-              <w:t>:30</w:t>
+              <w:t>Time: 15:00-15:30</w:t>
             </w:r>
           </w:p>
         </w:tc>
@@ -6930,15 +6854,7 @@
                 <w:sz w:val="20"/>
                 <w:szCs w:val="20"/>
               </w:rPr>
-              <w:t xml:space="preserve"> We analyzed each PBI</w:t>
-            </w:r>
-            <w:r>
-              <w:rPr>
-                <w:rFonts w:ascii="Arial" w:hAnsi="Arial" w:cs="Arial"/>
-                <w:sz w:val="20"/>
-                <w:szCs w:val="20"/>
-              </w:rPr>
-              <w:t xml:space="preserve"> as our</w:t>
+              <w:t xml:space="preserve"> We analyzed each PBI as our</w:t>
             </w:r>
             <w:r>
               <w:rPr>
@@ -7024,13 +6940,7 @@
         <w:rPr>
           <w:b/>
         </w:rPr>
-        <w:t>1</w:t>
-      </w:r>
-      <w:r>
-        <w:rPr>
-          <w:b/>
-        </w:rPr>
-        <w:t>3</w:t>
+        <w:t>13</w:t>
       </w:r>
     </w:p>
     <w:tbl>
@@ -7082,6 +6992,7 @@
                 <w:calendar w:val="gregorian"/>
               </w:date>
             </w:sdtPr>
+            <w:sdtEndPr/>
             <w:sdtContent>
               <w:p>
                 <w:pPr>
@@ -7513,14 +7424,497 @@
     </w:p>
     <w:p>
       <w:pPr>
+        <w:rPr>
+          <w:sz w:val="72"/>
+          <w:szCs w:val="72"/>
+        </w:rPr>
+      </w:pPr>
+    </w:p>
+    <w:p>
+      <w:pPr>
+        <w:pStyle w:val="Title"/>
+        <w:rPr>
+          <w:b/>
+        </w:rPr>
+      </w:pPr>
+      <w:r>
+        <w:rPr>
+          <w:b/>
+        </w:rPr>
+        <w:lastRenderedPageBreak/>
+        <w:t xml:space="preserve">Meeting </w:t>
+      </w:r>
+      <w:r>
+        <w:rPr>
+          <w:b/>
+        </w:rPr>
+        <w:t>14</w:t>
+      </w:r>
+    </w:p>
+    <w:tbl>
+      <w:tblPr>
+        <w:tblW w:w="3805" w:type="pct"/>
+        <w:tblLayout w:type="fixed"/>
+        <w:tblCellMar>
+          <w:top w:w="14" w:type="dxa"/>
+          <w:left w:w="0" w:type="dxa"/>
+          <w:bottom w:w="14" w:type="dxa"/>
+          <w:right w:w="0" w:type="dxa"/>
+        </w:tblCellMar>
+        <w:tblLook w:val="0000" w:firstRow="0" w:lastRow="0" w:firstColumn="0" w:lastColumn="0" w:noHBand="0" w:noVBand="0"/>
+      </w:tblPr>
+      <w:tblGrid>
+        <w:gridCol w:w="2268"/>
+        <w:gridCol w:w="1720"/>
+        <w:gridCol w:w="2916"/>
+      </w:tblGrid>
+      <w:tr>
+        <w:trPr>
+          <w:cantSplit/>
+        </w:trPr>
+        <w:tc>
+          <w:tcPr>
+            <w:tcW w:w="2268" w:type="dxa"/>
+            <w:shd w:val="clear" w:color="auto" w:fill="auto"/>
+            <w:tcMar>
+              <w:left w:w="0" w:type="dxa"/>
+            </w:tcMar>
+            <w:vAlign w:val="center"/>
+          </w:tcPr>
+          <w:sdt>
+            <w:sdtPr>
+              <w:rPr>
+                <w:rFonts w:ascii="Arial" w:hAnsi="Arial" w:cs="Arial"/>
+                <w:sz w:val="18"/>
+              </w:rPr>
+              <w:alias w:val="Date"/>
+              <w:tag w:val="Date"/>
+              <w:id w:val="-661767161"/>
+              <w:placeholder>
+                <w:docPart w:val="BC37465BD8F7465DA0E773AD3B9C7A79"/>
+              </w:placeholder>
+              <w:date w:fullDate="2015-01-26T00:00:00Z">
+                <w:dateFormat w:val="MMMM d, yyyy"/>
+                <w:lid w:val="en-US"/>
+                <w:storeMappedDataAs w:val="dateTime"/>
+                <w:calendar w:val="gregorian"/>
+              </w:date>
+            </w:sdtPr>
+            <w:sdtContent>
+              <w:p>
+                <w:pPr>
+                  <w:rPr>
+                    <w:sz w:val="18"/>
+                  </w:rPr>
+                </w:pPr>
+                <w:r>
+                  <w:rPr>
+                    <w:rFonts w:ascii="Arial" w:hAnsi="Arial" w:cs="Arial"/>
+                    <w:sz w:val="18"/>
+                  </w:rPr>
+                  <w:t>January 26, 2015</w:t>
+                </w:r>
+              </w:p>
+            </w:sdtContent>
+          </w:sdt>
+        </w:tc>
+        <w:tc>
+          <w:tcPr>
+            <w:tcW w:w="1720" w:type="dxa"/>
+            <w:shd w:val="clear" w:color="auto" w:fill="auto"/>
+            <w:tcMar>
+              <w:left w:w="0" w:type="dxa"/>
+            </w:tcMar>
+            <w:vAlign w:val="center"/>
+          </w:tcPr>
+          <w:p>
+            <w:pPr>
+              <w:pStyle w:val="Details"/>
+              <w:jc w:val="center"/>
+              <w:rPr>
+                <w:rFonts w:ascii="Arial" w:hAnsi="Arial" w:cs="Arial"/>
+                <w:sz w:val="18"/>
+              </w:rPr>
+            </w:pPr>
+            <w:r>
+              <w:rPr>
+                <w:rFonts w:ascii="Arial" w:hAnsi="Arial" w:cs="Arial"/>
+                <w:sz w:val="18"/>
+              </w:rPr>
+              <w:t>Time: 1</w:t>
+            </w:r>
+            <w:r>
+              <w:rPr>
+                <w:rFonts w:ascii="Arial" w:hAnsi="Arial" w:cs="Arial"/>
+                <w:sz w:val="18"/>
+              </w:rPr>
+              <w:t>4</w:t>
+            </w:r>
+            <w:r>
+              <w:rPr>
+                <w:rFonts w:ascii="Arial" w:hAnsi="Arial" w:cs="Arial"/>
+                <w:sz w:val="18"/>
+              </w:rPr>
+              <w:t>:00-1</w:t>
+            </w:r>
+            <w:r>
+              <w:rPr>
+                <w:rFonts w:ascii="Arial" w:hAnsi="Arial" w:cs="Arial"/>
+                <w:sz w:val="18"/>
+              </w:rPr>
+              <w:t>4</w:t>
+            </w:r>
+            <w:r>
+              <w:rPr>
+                <w:rFonts w:ascii="Arial" w:hAnsi="Arial" w:cs="Arial"/>
+                <w:sz w:val="18"/>
+              </w:rPr>
+              <w:t>:30</w:t>
+            </w:r>
+          </w:p>
+        </w:tc>
+        <w:tc>
+          <w:tcPr>
+            <w:tcW w:w="2916" w:type="dxa"/>
+            <w:shd w:val="clear" w:color="auto" w:fill="auto"/>
+            <w:tcMar>
+              <w:left w:w="0" w:type="dxa"/>
+            </w:tcMar>
+            <w:vAlign w:val="center"/>
+          </w:tcPr>
+          <w:p>
+            <w:pPr>
+              <w:pStyle w:val="Details"/>
+              <w:rPr>
+                <w:sz w:val="18"/>
+              </w:rPr>
+            </w:pPr>
+          </w:p>
+        </w:tc>
+      </w:tr>
+    </w:tbl>
+    <w:p>
+      <w:pPr>
+        <w:rPr>
+          <w:sz w:val="18"/>
+        </w:rPr>
+      </w:pPr>
+    </w:p>
+    <w:tbl>
+      <w:tblPr>
+        <w:tblW w:w="5238" w:type="pct"/>
+        <w:tblBorders>
+          <w:top w:val="single" w:sz="4" w:space="0" w:color="BFBFBF" w:themeColor="background1" w:themeShade="BF"/>
+          <w:left w:val="single" w:sz="4" w:space="0" w:color="BFBFBF" w:themeColor="background1" w:themeShade="BF"/>
+          <w:bottom w:val="single" w:sz="4" w:space="0" w:color="BFBFBF" w:themeColor="background1" w:themeShade="BF"/>
+          <w:right w:val="single" w:sz="4" w:space="0" w:color="BFBFBF" w:themeColor="background1" w:themeShade="BF"/>
+          <w:insideH w:val="single" w:sz="4" w:space="0" w:color="BFBFBF" w:themeColor="background1" w:themeShade="BF"/>
+          <w:insideV w:val="single" w:sz="4" w:space="0" w:color="BFBFBF" w:themeColor="background1" w:themeShade="BF"/>
+        </w:tblBorders>
+        <w:tblLayout w:type="fixed"/>
+        <w:tblCellMar>
+          <w:top w:w="14" w:type="dxa"/>
+          <w:left w:w="0" w:type="dxa"/>
+          <w:bottom w:w="14" w:type="dxa"/>
+          <w:right w:w="0" w:type="dxa"/>
+        </w:tblCellMar>
+        <w:tblLook w:val="0000" w:firstRow="0" w:lastRow="0" w:firstColumn="0" w:lastColumn="0" w:noHBand="0" w:noVBand="0"/>
+      </w:tblPr>
+      <w:tblGrid>
+        <w:gridCol w:w="2122"/>
+        <w:gridCol w:w="7371"/>
+      </w:tblGrid>
+      <w:tr>
+        <w:trPr>
+          <w:trHeight w:val="360"/>
+        </w:trPr>
+        <w:tc>
+          <w:tcPr>
+            <w:tcW w:w="2122" w:type="dxa"/>
+            <w:tcBorders>
+              <w:top w:val="single" w:sz="12" w:space="0" w:color="BFBFBF" w:themeColor="background1" w:themeShade="BF"/>
+            </w:tcBorders>
+            <w:shd w:val="clear" w:color="auto" w:fill="F2F2F2" w:themeFill="background1" w:themeFillShade="F2"/>
+            <w:vAlign w:val="center"/>
+          </w:tcPr>
+          <w:p>
+            <w:pPr>
+              <w:pStyle w:val="Heading3"/>
+              <w:rPr>
+                <w:rFonts w:ascii="Arial" w:hAnsi="Arial" w:cs="Arial"/>
+                <w:sz w:val="18"/>
+                <w:szCs w:val="20"/>
+              </w:rPr>
+            </w:pPr>
+            <w:r>
+              <w:rPr>
+                <w:rFonts w:ascii="Arial" w:hAnsi="Arial" w:cs="Arial"/>
+                <w:sz w:val="18"/>
+                <w:szCs w:val="20"/>
+              </w:rPr>
+              <w:t>Meeting called by</w:t>
+            </w:r>
+          </w:p>
+        </w:tc>
+        <w:tc>
+          <w:tcPr>
+            <w:tcW w:w="7371" w:type="dxa"/>
+            <w:tcBorders>
+              <w:top w:val="single" w:sz="12" w:space="0" w:color="BFBFBF" w:themeColor="background1" w:themeShade="BF"/>
+            </w:tcBorders>
+            <w:shd w:val="clear" w:color="auto" w:fill="auto"/>
+            <w:vAlign w:val="center"/>
+          </w:tcPr>
+          <w:p>
+            <w:pPr>
+              <w:rPr>
+                <w:rFonts w:ascii="Arial" w:hAnsi="Arial" w:cs="Arial"/>
+                <w:sz w:val="20"/>
+                <w:szCs w:val="20"/>
+              </w:rPr>
+            </w:pPr>
+            <w:r>
+              <w:rPr>
+                <w:rFonts w:ascii="Arial" w:hAnsi="Arial" w:cs="Arial"/>
+                <w:sz w:val="20"/>
+                <w:szCs w:val="20"/>
+              </w:rPr>
+              <w:t>Martina Šestak</w:t>
+            </w:r>
+          </w:p>
+        </w:tc>
+      </w:tr>
+      <w:tr>
+        <w:trPr>
+          <w:trHeight w:val="360"/>
+        </w:trPr>
+        <w:tc>
+          <w:tcPr>
+            <w:tcW w:w="2122" w:type="dxa"/>
+            <w:shd w:val="clear" w:color="auto" w:fill="F2F2F2" w:themeFill="background1" w:themeFillShade="F2"/>
+            <w:vAlign w:val="center"/>
+          </w:tcPr>
+          <w:p>
+            <w:pPr>
+              <w:pStyle w:val="Heading3"/>
+              <w:rPr>
+                <w:rFonts w:ascii="Arial" w:hAnsi="Arial" w:cs="Arial"/>
+                <w:sz w:val="18"/>
+                <w:szCs w:val="20"/>
+              </w:rPr>
+            </w:pPr>
+            <w:r>
+              <w:rPr>
+                <w:rFonts w:ascii="Arial" w:hAnsi="Arial" w:cs="Arial"/>
+                <w:sz w:val="18"/>
+                <w:szCs w:val="20"/>
+              </w:rPr>
+              <w:t>Type of meeting</w:t>
+            </w:r>
+          </w:p>
+        </w:tc>
+        <w:tc>
+          <w:tcPr>
+            <w:tcW w:w="7371" w:type="dxa"/>
+            <w:shd w:val="clear" w:color="auto" w:fill="auto"/>
+            <w:vAlign w:val="center"/>
+          </w:tcPr>
+          <w:p>
+            <w:pPr>
+              <w:rPr>
+                <w:rFonts w:ascii="Arial" w:hAnsi="Arial" w:cs="Arial"/>
+                <w:sz w:val="20"/>
+                <w:szCs w:val="20"/>
+              </w:rPr>
+            </w:pPr>
+            <w:r>
+              <w:rPr>
+                <w:rFonts w:ascii="Arial" w:hAnsi="Arial" w:cs="Arial"/>
+                <w:sz w:val="20"/>
+                <w:szCs w:val="20"/>
+              </w:rPr>
+              <w:t>Sprint daily meeting</w:t>
+            </w:r>
+          </w:p>
+        </w:tc>
+      </w:tr>
+      <w:tr>
+        <w:trPr>
+          <w:trHeight w:val="360"/>
+        </w:trPr>
+        <w:tc>
+          <w:tcPr>
+            <w:tcW w:w="2122" w:type="dxa"/>
+            <w:shd w:val="clear" w:color="auto" w:fill="F2F2F2" w:themeFill="background1" w:themeFillShade="F2"/>
+            <w:vAlign w:val="center"/>
+          </w:tcPr>
+          <w:p>
+            <w:pPr>
+              <w:pStyle w:val="Heading3"/>
+              <w:rPr>
+                <w:rFonts w:ascii="Arial" w:hAnsi="Arial" w:cs="Arial"/>
+                <w:sz w:val="20"/>
+                <w:szCs w:val="20"/>
+              </w:rPr>
+            </w:pPr>
+            <w:r>
+              <w:rPr>
+                <w:rFonts w:ascii="Arial" w:hAnsi="Arial" w:cs="Arial"/>
+                <w:sz w:val="18"/>
+                <w:szCs w:val="20"/>
+              </w:rPr>
+              <w:t>Attendees</w:t>
+            </w:r>
+          </w:p>
+        </w:tc>
+        <w:tc>
+          <w:tcPr>
+            <w:tcW w:w="7371" w:type="dxa"/>
+            <w:shd w:val="clear" w:color="auto" w:fill="auto"/>
+            <w:vAlign w:val="center"/>
+          </w:tcPr>
+          <w:p>
+            <w:pPr>
+              <w:rPr>
+                <w:rFonts w:ascii="Arial" w:hAnsi="Arial" w:cs="Arial"/>
+                <w:sz w:val="20"/>
+                <w:szCs w:val="20"/>
+              </w:rPr>
+            </w:pPr>
+            <w:r>
+              <w:rPr>
+                <w:rFonts w:ascii="Arial" w:hAnsi="Arial" w:cs="Arial"/>
+                <w:sz w:val="20"/>
+                <w:szCs w:val="20"/>
+              </w:rPr>
+              <w:t>Viktor Lazar, Martina Šestak, Goran Vodomin, Matej Vuković</w:t>
+            </w:r>
+          </w:p>
+        </w:tc>
+      </w:tr>
+      <w:tr>
+        <w:trPr>
+          <w:trHeight w:val="1186"/>
+        </w:trPr>
+        <w:tc>
+          <w:tcPr>
+            <w:tcW w:w="2122" w:type="dxa"/>
+            <w:shd w:val="clear" w:color="auto" w:fill="F2F2F2" w:themeFill="background1" w:themeFillShade="F2"/>
+            <w:vAlign w:val="center"/>
+          </w:tcPr>
+          <w:p>
+            <w:pPr>
+              <w:pStyle w:val="Heading3"/>
+              <w:rPr>
+                <w:rFonts w:ascii="Arial" w:hAnsi="Arial" w:cs="Arial"/>
+                <w:sz w:val="18"/>
+                <w:szCs w:val="20"/>
+              </w:rPr>
+            </w:pPr>
+            <w:r>
+              <w:rPr>
+                <w:rFonts w:ascii="Arial" w:hAnsi="Arial" w:cs="Arial"/>
+                <w:sz w:val="18"/>
+                <w:szCs w:val="20"/>
+              </w:rPr>
+              <w:t>SUMMARY</w:t>
+            </w:r>
+          </w:p>
+        </w:tc>
+        <w:tc>
+          <w:tcPr>
+            <w:tcW w:w="7371" w:type="dxa"/>
+            <w:shd w:val="clear" w:color="auto" w:fill="auto"/>
+            <w:vAlign w:val="center"/>
+          </w:tcPr>
+          <w:p>
+            <w:pPr>
+              <w:ind w:left="0"/>
+              <w:rPr>
+                <w:rFonts w:ascii="Arial" w:hAnsi="Arial" w:cs="Arial"/>
+                <w:sz w:val="20"/>
+                <w:szCs w:val="20"/>
+              </w:rPr>
+            </w:pPr>
+            <w:r>
+              <w:rPr>
+                <w:rFonts w:ascii="Arial" w:hAnsi="Arial" w:cs="Arial"/>
+                <w:sz w:val="20"/>
+                <w:szCs w:val="20"/>
+              </w:rPr>
+              <w:t xml:space="preserve">  Goran and Matej finished working on Login, Check in and Logout PBI, while Viktor completed his task for retrieving voucher info and displaying it in voucher fragment. Martina is working on project and technical documentation and writing acceptance test, and Goran will work on user documentation. At this point all our PBIs are implemented.</w:t>
+            </w:r>
+            <w:bookmarkStart w:id="5" w:name="_GoBack"/>
+            <w:bookmarkEnd w:id="5"/>
+          </w:p>
+          <w:p>
+            <w:pPr>
+              <w:ind w:left="0"/>
+              <w:rPr>
+                <w:rFonts w:ascii="Arial" w:hAnsi="Arial" w:cs="Arial"/>
+                <w:sz w:val="20"/>
+                <w:szCs w:val="20"/>
+              </w:rPr>
+            </w:pPr>
+          </w:p>
+        </w:tc>
+      </w:tr>
+      <w:tr>
+        <w:trPr>
+          <w:trHeight w:val="360"/>
+        </w:trPr>
+        <w:tc>
+          <w:tcPr>
+            <w:tcW w:w="2122" w:type="dxa"/>
+            <w:shd w:val="clear" w:color="auto" w:fill="F2F2F2" w:themeFill="background1" w:themeFillShade="F2"/>
+            <w:vAlign w:val="center"/>
+          </w:tcPr>
+          <w:p>
+            <w:pPr>
+              <w:pStyle w:val="Heading3"/>
+              <w:rPr>
+                <w:rFonts w:ascii="Arial" w:hAnsi="Arial" w:cs="Arial"/>
+                <w:sz w:val="18"/>
+                <w:szCs w:val="20"/>
+              </w:rPr>
+            </w:pPr>
+          </w:p>
+        </w:tc>
+        <w:tc>
+          <w:tcPr>
+            <w:tcW w:w="7371" w:type="dxa"/>
+            <w:shd w:val="clear" w:color="auto" w:fill="auto"/>
+            <w:vAlign w:val="center"/>
+          </w:tcPr>
+          <w:p>
+            <w:pPr>
+              <w:ind w:left="0"/>
+              <w:rPr>
+                <w:rFonts w:ascii="Arial" w:hAnsi="Arial" w:cs="Arial"/>
+                <w:sz w:val="20"/>
+                <w:szCs w:val="20"/>
+              </w:rPr>
+            </w:pPr>
+          </w:p>
+        </w:tc>
+      </w:tr>
+    </w:tbl>
+    <w:p>
+      <w:pPr>
+        <w:rPr>
+          <w:sz w:val="72"/>
+          <w:szCs w:val="72"/>
+        </w:rPr>
+      </w:pPr>
+    </w:p>
+    <w:p>
+      <w:pPr>
         <w:ind w:left="0"/>
         <w:rPr>
           <w:sz w:val="72"/>
           <w:szCs w:val="72"/>
         </w:rPr>
       </w:pPr>
-      <w:bookmarkStart w:id="5" w:name="_GoBack"/>
-      <w:bookmarkEnd w:id="5"/>
     </w:p>
     <w:sectPr>
       <w:pgSz w:w="11906" w:h="16838"/>
@@ -9547,6 +9941,32 @@
         </w:p>
       </w:docPartBody>
     </w:docPart>
+    <w:docPart>
+      <w:docPartPr>
+        <w:name w:val="BC37465BD8F7465DA0E773AD3B9C7A79"/>
+        <w:category>
+          <w:name w:val="General"/>
+          <w:gallery w:val="placeholder"/>
+        </w:category>
+        <w:types>
+          <w:type w:val="bbPlcHdr"/>
+        </w:types>
+        <w:behaviors>
+          <w:behavior w:val="content"/>
+        </w:behaviors>
+        <w:guid w:val="{B18686FD-20F0-4B5C-984E-D1E7F609E4A3}"/>
+      </w:docPartPr>
+      <w:docPartBody>
+        <w:p>
+          <w:pPr>
+            <w:pStyle w:val="BC37465BD8F7465DA0E773AD3B9C7A79"/>
+          </w:pPr>
+          <w:r>
+            <w:t>[Click to Select Date]</w:t>
+          </w:r>
+        </w:p>
+      </w:docPartBody>
+    </w:docPart>
   </w:docParts>
 </w:glossaryDocument>
 </file>
@@ -9616,6 +10036,7 @@
     <w:rsid w:val="00767D5A"/>
     <w:rsid w:val="007E06B1"/>
     <w:rsid w:val="007F7535"/>
+    <w:rsid w:val="00812EE2"/>
     <w:rsid w:val="00A63116"/>
     <w:rsid w:val="00AA608E"/>
     <w:rsid w:val="00B2151F"/>
@@ -9624,6 +10045,7 @@
     <w:rsid w:val="00EB2211"/>
     <w:rsid w:val="00EF7A09"/>
     <w:rsid w:val="00F02ECD"/>
+    <w:rsid w:val="00F914C7"/>
   </w:rsids>
   <m:mathPr>
     <m:mathFont m:val="Cambria Math"/>
@@ -10135,6 +10557,10 @@
     <w:name w:val="F84DDDED247B4BD1A3601D2ACCE297EE"/>
     <w:rsid w:val="000D111A"/>
   </w:style>
+  <w:style w:type="paragraph" w:customStyle="1" w:styleId="BC37465BD8F7465DA0E773AD3B9C7A79">
+    <w:name w:val="BC37465BD8F7465DA0E773AD3B9C7A79"/>
+    <w:rsid w:val="00F914C7"/>
+  </w:style>
 </w:styles>
 </file>
 

</xml_diff>